<commit_message>
Pregunta 3 - Valumen Solido Q
</commit_message>
<xml_diff>
--- a/Calculo-2/Taller-3-LeandroRivera-BalmerValencia.docx
+++ b/Calculo-2/Taller-3-LeandroRivera-BalmerValencia.docx
@@ -375,6 +375,7 @@
         <w:rPr>
           <w:b/>
           <w:bCs/>
+          <w:noProof/>
         </w:rPr>
         <w:drawing>
           <wp:inline distT="0" distB="0" distL="0" distR="0" wp14:anchorId="146F6112" wp14:editId="448B5955">
@@ -432,6 +433,9 @@
     </w:p>
     <w:p>
       <w:r>
+        <w:rPr>
+          <w:noProof/>
+        </w:rPr>
         <w:drawing>
           <wp:inline distT="0" distB="0" distL="0" distR="0" wp14:anchorId="5898255F" wp14:editId="4BED07EB">
             <wp:extent cx="5612130" cy="572770"/>
@@ -498,6 +502,9 @@
     </w:p>
     <w:p>
       <w:r>
+        <w:rPr>
+          <w:noProof/>
+        </w:rPr>
         <w:drawing>
           <wp:inline distT="0" distB="0" distL="0" distR="0" wp14:anchorId="149449E0" wp14:editId="52FB17D4">
             <wp:extent cx="5612130" cy="3348355"/>
@@ -635,14 +642,7 @@
           <w:b/>
           <w:bCs/>
         </w:rPr>
-        <w:t xml:space="preserve"> </w:t>
-      </w:r>
-      <w:r>
-        <w:rPr>
-          <w:b/>
-          <w:bCs/>
-        </w:rPr>
-        <w:t>R 5xydA Donde R es la región rectangular dada:</w:t>
+        <w:t xml:space="preserve"> R 5xydA Donde R es la región rectangular dada:</w:t>
       </w:r>
     </w:p>
     <w:p>
@@ -859,16 +859,7 @@
                 <w:rPr>
                   <w:rFonts w:ascii="Cambria Math" w:hAnsi="Cambria Math"/>
                 </w:rPr>
-                <m:t xml:space="preserve"> </m:t>
-              </m:r>
-              <m:r>
-                <m:rPr>
-                  <m:sty m:val="bi"/>
-                </m:rPr>
-                <w:rPr>
-                  <w:rFonts w:ascii="Cambria Math" w:hAnsi="Cambria Math"/>
-                </w:rPr>
-                <m:t>5</m:t>
+                <m:t xml:space="preserve"> 5</m:t>
               </m:r>
               <m:r>
                 <m:rPr>
@@ -1175,16 +1166,7 @@
                 <w:rPr>
                   <w:rFonts w:ascii="Cambria Math" w:hAnsi="Cambria Math"/>
                 </w:rPr>
-                <m:t>dx</m:t>
-              </m:r>
-              <m:r>
-                <m:rPr>
-                  <m:sty m:val="bi"/>
-                </m:rPr>
-                <w:rPr>
-                  <w:rFonts w:ascii="Cambria Math" w:hAnsi="Cambria Math"/>
-                </w:rPr>
-                <m:t xml:space="preserve"> = </m:t>
+                <m:t xml:space="preserve">dx = </m:t>
               </m:r>
               <m:d>
                 <m:dPr>
@@ -1368,16 +1350,7 @@
                 <w:rPr>
                   <w:rFonts w:ascii="Cambria Math" w:hAnsi="Cambria Math"/>
                 </w:rPr>
-                <m:t>1</m:t>
-              </m:r>
-              <m:r>
-                <m:rPr>
-                  <m:sty m:val="bi"/>
-                </m:rPr>
-                <w:rPr>
-                  <w:rFonts w:ascii="Cambria Math" w:hAnsi="Cambria Math"/>
-                </w:rPr>
-                <m:t>5</m:t>
+                <m:t>15</m:t>
               </m:r>
             </m:num>
             <m:den>
@@ -1499,6 +1472,9 @@
     </w:p>
     <w:p>
       <w:r>
+        <w:rPr>
+          <w:noProof/>
+        </w:rPr>
         <w:drawing>
           <wp:inline distT="0" distB="0" distL="0" distR="0" wp14:anchorId="1C490DC9" wp14:editId="02724E5B">
             <wp:extent cx="5612130" cy="1201420"/>
@@ -1600,6 +1576,7 @@
         <w:rPr>
           <w:b/>
           <w:bCs/>
+          <w:noProof/>
           <w:sz w:val="32"/>
           <w:szCs w:val="32"/>
         </w:rPr>
@@ -1776,7 +1753,6 @@
           <w:sz w:val="32"/>
           <w:szCs w:val="32"/>
         </w:rPr>
-        <w:lastRenderedPageBreak/>
         <w:t>Se definen</w:t>
       </w:r>
       <w:r>
@@ -1938,31 +1914,7 @@
               <w:sz w:val="32"/>
               <w:szCs w:val="32"/>
             </w:rPr>
-            <m:t>=</m:t>
-          </m:r>
-          <m:r>
-            <w:rPr>
-              <w:rFonts w:ascii="Cambria Math" w:hAnsi="Cambria Math"/>
-              <w:sz w:val="32"/>
-              <w:szCs w:val="32"/>
-            </w:rPr>
-            <m:t>-</m:t>
-          </m:r>
-          <m:r>
-            <w:rPr>
-              <w:rFonts w:ascii="Cambria Math" w:hAnsi="Cambria Math"/>
-              <w:sz w:val="32"/>
-              <w:szCs w:val="32"/>
-            </w:rPr>
-            <m:t>1</m:t>
-          </m:r>
-          <m:r>
-            <w:rPr>
-              <w:rFonts w:ascii="Cambria Math" w:hAnsi="Cambria Math"/>
-              <w:sz w:val="32"/>
-              <w:szCs w:val="32"/>
-            </w:rPr>
-            <m:t>-x</m:t>
+            <m:t>=-1-x</m:t>
           </m:r>
         </m:oMath>
       </m:oMathPara>
@@ -2221,47 +2173,7 @@
             <w:sz w:val="24"/>
             <w:szCs w:val="24"/>
           </w:rPr>
-          <m:t>-</m:t>
-        </m:r>
-        <m:r>
-          <w:rPr>
-            <w:rFonts w:ascii="Cambria Math" w:eastAsiaTheme="minorEastAsia" w:hAnsi="Cambria Math"/>
-            <w:sz w:val="24"/>
-            <w:szCs w:val="24"/>
-          </w:rPr>
-          <m:t>1</m:t>
-        </m:r>
-        <m:r>
-          <w:rPr>
-            <w:rFonts w:ascii="Cambria Math" w:eastAsiaTheme="minorEastAsia" w:hAnsi="Cambria Math"/>
-            <w:sz w:val="24"/>
-            <w:szCs w:val="24"/>
-          </w:rPr>
-          <m:t xml:space="preserve"> ≤</m:t>
-        </m:r>
-        <m:r>
-          <w:rPr>
-            <w:rFonts w:ascii="Cambria Math" w:eastAsiaTheme="minorEastAsia" w:hAnsi="Cambria Math"/>
-            <w:sz w:val="24"/>
-            <w:szCs w:val="24"/>
-          </w:rPr>
-          <m:t>y</m:t>
-        </m:r>
-        <m:r>
-          <w:rPr>
-            <w:rFonts w:ascii="Cambria Math" w:eastAsiaTheme="minorEastAsia" w:hAnsi="Cambria Math"/>
-            <w:sz w:val="24"/>
-            <w:szCs w:val="24"/>
-          </w:rPr>
-          <m:t xml:space="preserve"> ≤ 1</m:t>
-        </m:r>
-        <m:r>
-          <w:rPr>
-            <w:rFonts w:ascii="Cambria Math" w:eastAsiaTheme="minorEastAsia" w:hAnsi="Cambria Math"/>
-            <w:sz w:val="24"/>
-            <w:szCs w:val="24"/>
-          </w:rPr>
-          <m:t>+</m:t>
+          <m:t>-1 ≤y ≤ 1+</m:t>
         </m:r>
         <m:sSup>
           <m:sSupPr>
@@ -2314,74 +2226,475 @@
           <w:sz w:val="24"/>
           <w:szCs w:val="24"/>
         </w:rPr>
-        <w:t xml:space="preserve">Esto representa la integral de </w:t>
-      </w:r>
-      <w:r>
+        <w:t>Esto representa la integral de f(x,y) sobre la región R definida.</w:t>
+      </w:r>
+    </w:p>
+    <w:p/>
+    <w:p>
+      <w:pPr>
+        <w:pStyle w:val="Ttulo2"/>
+        <w:rPr>
+          <w:b/>
+          <w:bCs/>
+        </w:rPr>
+      </w:pPr>
+      <w:r>
+        <w:rPr>
+          <w:b/>
+          <w:bCs/>
+        </w:rPr>
+        <w:t>INTEGRALES DOBLES</w:t>
+      </w:r>
+    </w:p>
+    <w:p/>
+    <w:p>
+      <w:pPr>
+        <w:spacing w:after="0" w:line="240" w:lineRule="auto"/>
+        <w:contextualSpacing/>
         <w:rPr>
           <w:rFonts w:eastAsiaTheme="minorEastAsia"/>
-          <w:b/>
-          <w:bCs/>
-          <w:sz w:val="24"/>
-          <w:szCs w:val="24"/>
-        </w:rPr>
-        <w:t xml:space="preserve">f(x,y) sobre la </w:t>
-      </w:r>
+          <w:sz w:val="28"/>
+          <w:szCs w:val="28"/>
+        </w:rPr>
+      </w:pPr>
+      <w:r>
+        <w:t xml:space="preserve">3. </w:t>
+      </w:r>
+      <w:r>
+        <w:rPr>
+          <w:sz w:val="28"/>
+          <w:szCs w:val="28"/>
+        </w:rPr>
+        <w:t>Considere un sólido Q limitado por</w:t>
+      </w:r>
+      <w:r>
+        <w:rPr>
+          <w:sz w:val="28"/>
+          <w:szCs w:val="28"/>
+        </w:rPr>
+        <w:t xml:space="preserve"> </w:t>
+      </w:r>
+      <w:r>
+        <w:rPr>
+          <w:sz w:val="28"/>
+          <w:szCs w:val="28"/>
+        </w:rPr>
+        <w:t xml:space="preserve"> </w:t>
+      </w:r>
+      <m:oMath>
+        <m:r>
+          <w:rPr>
+            <w:rFonts w:ascii="Cambria Math" w:hAnsi="Cambria Math"/>
+            <w:sz w:val="28"/>
+            <w:szCs w:val="28"/>
+          </w:rPr>
+          <m:t>z=4-</m:t>
+        </m:r>
+        <m:sSup>
+          <m:sSupPr>
+            <m:ctrlPr>
+              <w:rPr>
+                <w:rFonts w:ascii="Cambria Math" w:eastAsiaTheme="minorEastAsia" w:hAnsi="Cambria Math"/>
+                <w:i/>
+                <w:kern w:val="2"/>
+                <w:sz w:val="28"/>
+                <w:szCs w:val="28"/>
+                <w14:ligatures w14:val="standardContextual"/>
+              </w:rPr>
+            </m:ctrlPr>
+          </m:sSupPr>
+          <m:e>
+            <m:r>
+              <w:rPr>
+                <w:rFonts w:ascii="Cambria Math" w:hAnsi="Cambria Math"/>
+                <w:sz w:val="28"/>
+                <w:szCs w:val="28"/>
+              </w:rPr>
+              <m:t>x</m:t>
+            </m:r>
+          </m:e>
+          <m:sup>
+            <m:r>
+              <w:rPr>
+                <w:rFonts w:ascii="Cambria Math" w:hAnsi="Cambria Math"/>
+                <w:sz w:val="28"/>
+                <w:szCs w:val="28"/>
+              </w:rPr>
+              <m:t>2</m:t>
+            </m:r>
+          </m:sup>
+        </m:sSup>
+        <m:r>
+          <w:rPr>
+            <w:rFonts w:ascii="Cambria Math" w:eastAsiaTheme="minorEastAsia" w:hAnsi="Cambria Math"/>
+            <w:sz w:val="28"/>
+            <w:szCs w:val="28"/>
+          </w:rPr>
+          <m:t xml:space="preserve">, y+z=6;y=x, y=5, z=0,x=0.  </m:t>
+        </m:r>
+      </m:oMath>
       <w:r>
         <w:rPr>
           <w:rFonts w:eastAsiaTheme="minorEastAsia"/>
-          <w:b/>
-          <w:bCs/>
-          <w:sz w:val="24"/>
-          <w:szCs w:val="24"/>
-        </w:rPr>
-        <w:t>región R</w:t>
-      </w:r>
-      <w:r>
+          <w:sz w:val="28"/>
+          <w:szCs w:val="28"/>
+        </w:rPr>
+        <w:t xml:space="preserve">   </w:t>
+      </w:r>
+      <w:r>
+        <w:rPr>
+          <w:sz w:val="28"/>
+          <w:szCs w:val="28"/>
+        </w:rPr>
+        <w:t xml:space="preserve">Con la ayuda de las integrales triples, hacer el planteamiento </w:t>
+      </w:r>
+      <w:r>
+        <w:rPr>
+          <w:sz w:val="28"/>
+          <w:szCs w:val="28"/>
+        </w:rPr>
+        <w:t>n</w:t>
+      </w:r>
+      <w:r>
+        <w:rPr>
+          <w:sz w:val="28"/>
+          <w:szCs w:val="28"/>
+        </w:rPr>
+        <w:t>ecesario para calcular el volumen de Q proyectado en los planos: xy, yz, xz.</w:t>
+      </w:r>
+    </w:p>
+    <w:p>
+      <w:pPr>
+        <w:rPr>
+          <w:b/>
+          <w:bCs/>
+        </w:rPr>
+      </w:pPr>
+    </w:p>
+    <w:p>
+      <w:pPr>
+        <w:rPr>
+          <w:b/>
+          <w:bCs/>
+        </w:rPr>
+      </w:pPr>
+      <w:hyperlink r:id="rId11" w:history="1">
+        <w:r>
+          <w:rPr>
+            <w:rStyle w:val="Hipervnculo"/>
+            <w:b/>
+            <w:bCs/>
+          </w:rPr>
+          <w:t>https://www.youtube.com/watch?v=SMgWUc0VRQU</w:t>
+        </w:r>
+      </w:hyperlink>
+      <w:r>
+        <w:rPr>
+          <w:b/>
+          <w:bCs/>
+        </w:rPr>
+        <w:t xml:space="preserve"> </w:t>
+      </w:r>
+      <w:r>
+        <w:rPr>
+          <w:b/>
+          <w:bCs/>
+        </w:rPr>
+        <w:t>–</w:t>
+      </w:r>
+      <w:r>
+        <w:rPr>
+          <w:b/>
+          <w:bCs/>
+        </w:rPr>
+        <w:t xml:space="preserve"> revisa</w:t>
+      </w:r>
+      <w:r>
+        <w:rPr>
+          <w:b/>
+          <w:bCs/>
+        </w:rPr>
+        <w:t xml:space="preserve">r explicación. </w:t>
+      </w:r>
+    </w:p>
+    <w:p>
+      <w:pPr>
+        <w:rPr>
+          <w:b/>
+          <w:bCs/>
+          <w:lang w:val="en-CA"/>
+        </w:rPr>
+      </w:pPr>
+      <w:r>
+        <w:rPr>
+          <w:b/>
+          <w:bCs/>
+          <w:lang w:val="en-CA"/>
+        </w:rPr>
+        <w:t>R/</w:t>
+      </w:r>
+    </w:p>
+    <w:p>
+      <w:pPr>
+        <w:rPr>
+          <w:b/>
+          <w:bCs/>
+        </w:rPr>
+      </w:pPr>
+      <w:r>
+        <w:rPr>
+          <w:b/>
+          <w:bCs/>
+        </w:rPr>
+        <w:t>Análisis de los límites de integrales</w:t>
+      </w:r>
+      <w:r>
+        <w:rPr>
+          <w:b/>
+          <w:bCs/>
+        </w:rPr>
+        <w:t xml:space="preserve"> definidos por las ecuaciones</w:t>
+      </w:r>
+      <w:r>
+        <w:rPr>
+          <w:b/>
+          <w:bCs/>
+        </w:rPr>
+        <w:t xml:space="preserve"> tenemos</w:t>
+      </w:r>
+      <w:r>
+        <w:rPr>
+          <w:b/>
+          <w:bCs/>
+        </w:rPr>
+        <w:t xml:space="preserve"> los siguientes planos</w:t>
+      </w:r>
+      <w:r>
+        <w:rPr>
+          <w:b/>
+          <w:bCs/>
+        </w:rPr>
+        <w:t>:</w:t>
+      </w:r>
+    </w:p>
+    <w:p>
+      <w:pPr>
+        <w:spacing w:after="0" w:line="240" w:lineRule="auto"/>
+        <w:contextualSpacing/>
         <w:rPr>
           <w:rFonts w:eastAsiaTheme="minorEastAsia"/>
-          <w:b/>
-          <w:bCs/>
-          <w:sz w:val="24"/>
-          <w:szCs w:val="24"/>
-        </w:rPr>
-        <w:t xml:space="preserve"> definida.</w:t>
-      </w:r>
-    </w:p>
-    <w:p/>
-    <w:p>
-      <w:pPr>
-        <w:pStyle w:val="Ttulo2"/>
-        <w:rPr>
-          <w:b/>
-          <w:bCs/>
-        </w:rPr>
-      </w:pPr>
-      <w:r>
-        <w:rPr>
-          <w:b/>
-          <w:bCs/>
-        </w:rPr>
-        <w:t>INTEGRALES DOBLES</w:t>
-      </w:r>
-    </w:p>
-    <w:p/>
-    <w:p>
-      <w:pPr>
-        <w:rPr>
-          <w:b/>
-          <w:bCs/>
-        </w:rPr>
-      </w:pPr>
-      <w:r>
-        <w:rPr>
-          <w:b/>
-          <w:bCs/>
+          <w:sz w:val="28"/>
+          <w:szCs w:val="28"/>
+        </w:rPr>
+      </w:pPr>
+      <m:oMathPara>
+        <m:oMathParaPr>
+          <m:jc m:val="left"/>
+        </m:oMathParaPr>
+        <m:oMath>
+          <m:r>
+            <w:rPr>
+              <w:rFonts w:ascii="Cambria Math" w:hAnsi="Cambria Math"/>
+              <w:sz w:val="28"/>
+              <w:szCs w:val="28"/>
+            </w:rPr>
+            <m:t>z=4-</m:t>
+          </m:r>
+          <m:sSup>
+            <m:sSupPr>
+              <m:ctrlPr>
+                <w:rPr>
+                  <w:rFonts w:ascii="Cambria Math" w:eastAsiaTheme="minorEastAsia" w:hAnsi="Cambria Math"/>
+                  <w:i/>
+                  <w:kern w:val="2"/>
+                  <w:sz w:val="28"/>
+                  <w:szCs w:val="28"/>
+                  <w14:ligatures w14:val="standardContextual"/>
+                </w:rPr>
+              </m:ctrlPr>
+            </m:sSupPr>
+            <m:e>
+              <m:r>
+                <w:rPr>
+                  <w:rFonts w:ascii="Cambria Math" w:hAnsi="Cambria Math"/>
+                  <w:sz w:val="28"/>
+                  <w:szCs w:val="28"/>
+                </w:rPr>
+                <m:t>x</m:t>
+              </m:r>
+            </m:e>
+            <m:sup>
+              <m:r>
+                <w:rPr>
+                  <w:rFonts w:ascii="Cambria Math" w:hAnsi="Cambria Math"/>
+                  <w:sz w:val="28"/>
+                  <w:szCs w:val="28"/>
+                </w:rPr>
+                <m:t>2</m:t>
+              </m:r>
+            </m:sup>
+          </m:sSup>
+        </m:oMath>
+      </m:oMathPara>
+    </w:p>
+    <w:p>
+      <w:pPr>
+        <w:spacing w:after="0" w:line="240" w:lineRule="auto"/>
+        <w:contextualSpacing/>
+        <w:rPr>
+          <w:b/>
+          <w:bCs/>
+        </w:rPr>
+      </w:pPr>
+      <m:oMathPara>
+        <m:oMathParaPr>
+          <m:jc m:val="left"/>
+        </m:oMathParaPr>
+        <m:oMath>
+          <m:r>
+            <w:rPr>
+              <w:rFonts w:ascii="Cambria Math" w:eastAsiaTheme="minorEastAsia" w:hAnsi="Cambria Math"/>
+              <w:sz w:val="28"/>
+              <w:szCs w:val="28"/>
+            </w:rPr>
+            <m:t>y+z=6</m:t>
+          </m:r>
+        </m:oMath>
+      </m:oMathPara>
+    </w:p>
+    <w:p>
+      <w:pPr>
+        <w:spacing w:after="0" w:line="240" w:lineRule="auto"/>
+        <w:contextualSpacing/>
+        <w:rPr>
+          <w:b/>
+          <w:bCs/>
+        </w:rPr>
+      </w:pPr>
+      <m:oMathPara>
+        <m:oMathParaPr>
+          <m:jc m:val="left"/>
+        </m:oMathParaPr>
+        <m:oMath>
+          <m:r>
+            <w:rPr>
+              <w:rFonts w:ascii="Cambria Math" w:eastAsiaTheme="minorEastAsia" w:hAnsi="Cambria Math"/>
+              <w:sz w:val="28"/>
+              <w:szCs w:val="28"/>
+            </w:rPr>
+            <w:lastRenderedPageBreak/>
+            <m:t>y=x</m:t>
+          </m:r>
+        </m:oMath>
+      </m:oMathPara>
+    </w:p>
+    <w:p>
+      <w:pPr>
+        <w:spacing w:after="0" w:line="240" w:lineRule="auto"/>
+        <w:contextualSpacing/>
+        <w:rPr>
+          <w:rFonts w:eastAsiaTheme="minorEastAsia"/>
+          <w:noProof/>
+          <w:sz w:val="28"/>
+          <w:szCs w:val="28"/>
+        </w:rPr>
+      </w:pPr>
+      <m:oMathPara>
+        <m:oMathParaPr>
+          <m:jc m:val="left"/>
+        </m:oMathParaPr>
+        <m:oMath>
+          <m:r>
+            <w:rPr>
+              <w:rFonts w:ascii="Cambria Math" w:eastAsiaTheme="minorEastAsia" w:hAnsi="Cambria Math"/>
+              <w:sz w:val="28"/>
+              <w:szCs w:val="28"/>
+            </w:rPr>
+            <m:t>y=5</m:t>
+          </m:r>
+        </m:oMath>
+      </m:oMathPara>
+    </w:p>
+    <w:p>
+      <w:pPr>
+        <w:spacing w:after="0" w:line="240" w:lineRule="auto"/>
+        <w:contextualSpacing/>
+        <w:rPr>
+          <w:rFonts w:eastAsiaTheme="minorEastAsia"/>
+          <w:noProof/>
+          <w:sz w:val="28"/>
+          <w:szCs w:val="28"/>
+        </w:rPr>
+      </w:pPr>
+      <m:oMathPara>
+        <m:oMathParaPr>
+          <m:jc m:val="left"/>
+        </m:oMathParaPr>
+        <m:oMath>
+          <m:r>
+            <w:rPr>
+              <w:rFonts w:ascii="Cambria Math" w:eastAsiaTheme="minorEastAsia" w:hAnsi="Cambria Math"/>
+              <w:sz w:val="28"/>
+              <w:szCs w:val="28"/>
+            </w:rPr>
+            <m:t>z=0</m:t>
+          </m:r>
+        </m:oMath>
+      </m:oMathPara>
+    </w:p>
+    <w:p>
+      <w:pPr>
+        <w:spacing w:after="0" w:line="240" w:lineRule="auto"/>
+        <w:contextualSpacing/>
+        <w:rPr>
+          <w:b/>
+          <w:bCs/>
+          <w:noProof/>
+        </w:rPr>
+      </w:pPr>
+      <m:oMathPara>
+        <m:oMathParaPr>
+          <m:jc m:val="left"/>
+        </m:oMathParaPr>
+        <m:oMath>
+          <m:r>
+            <w:rPr>
+              <w:rFonts w:ascii="Cambria Math" w:eastAsiaTheme="minorEastAsia" w:hAnsi="Cambria Math"/>
+              <w:sz w:val="28"/>
+              <w:szCs w:val="28"/>
+            </w:rPr>
+            <m:t>x=0</m:t>
+          </m:r>
+        </m:oMath>
+      </m:oMathPara>
+    </w:p>
+    <w:p>
+      <w:pPr>
+        <w:rPr>
+          <w:b/>
+          <w:bCs/>
+          <w:noProof/>
+        </w:rPr>
+      </w:pPr>
+    </w:p>
+    <w:p>
+      <w:pPr>
+        <w:rPr>
+          <w:b/>
+          <w:bCs/>
+        </w:rPr>
+      </w:pPr>
+      <w:r>
+        <w:rPr>
+          <w:b/>
+          <w:bCs/>
+          <w:noProof/>
         </w:rPr>
         <w:drawing>
-          <wp:inline distT="0" distB="0" distL="0" distR="0" wp14:anchorId="37E65A4C" wp14:editId="5B1080CA">
-            <wp:extent cx="5612130" cy="919480"/>
+          <wp:inline distT="0" distB="0" distL="0" distR="0" wp14:anchorId="5CAF3919" wp14:editId="3E3A70A8">
+            <wp:extent cx="5612130" cy="4043045"/>
             <wp:effectExtent l="0" t="0" r="7620" b="0"/>
-            <wp:docPr id="1" name="Imagen 1"/>
+            <wp:docPr id="1152949940" name="Imagen 8"/>
             <wp:cNvGraphicFramePr>
               <a:graphicFrameLocks xmlns:a="http://schemas.openxmlformats.org/drawingml/2006/main" noChangeAspect="1"/>
             </wp:cNvGraphicFramePr>
@@ -2389,11 +2702,17 @@
               <a:graphicData uri="http://schemas.openxmlformats.org/drawingml/2006/picture">
                 <pic:pic xmlns:pic="http://schemas.openxmlformats.org/drawingml/2006/picture">
                   <pic:nvPicPr>
-                    <pic:cNvPr id="1" name=""/>
+                    <pic:cNvPr id="1152949940" name="Imagen 1152949940"/>
                     <pic:cNvPicPr/>
                   </pic:nvPicPr>
                   <pic:blipFill>
-                    <a:blip r:embed="rId11"/>
+                    <a:blip r:embed="rId12">
+                      <a:extLst>
+                        <a:ext uri="{28A0092B-C50C-407E-A947-70E740481C1C}">
+                          <a14:useLocalDpi xmlns:a14="http://schemas.microsoft.com/office/drawing/2010/main" val="0"/>
+                        </a:ext>
+                      </a:extLst>
+                    </a:blip>
                     <a:stretch>
                       <a:fillRect/>
                     </a:stretch>
@@ -2401,7 +2720,7 @@
                   <pic:spPr>
                     <a:xfrm>
                       <a:off x="0" y="0"/>
-                      <a:ext cx="5612130" cy="919480"/>
+                      <a:ext cx="5612130" cy="4043045"/>
                     </a:xfrm>
                     <a:prstGeom prst="rect">
                       <a:avLst/>
@@ -2433,31 +2752,881 @@
         <w:rPr>
           <w:b/>
           <w:bCs/>
-        </w:rPr>
-        <w:t>R/</w:t>
-      </w:r>
-    </w:p>
-    <w:p>
-      <w:pPr>
-        <w:rPr>
-          <w:b/>
-          <w:bCs/>
-        </w:rPr>
-      </w:pPr>
-    </w:p>
-    <w:p>
-      <w:pPr>
-        <w:rPr>
-          <w:b/>
-          <w:bCs/>
-        </w:rPr>
-      </w:pPr>
-      <w:r>
-        <w:rPr>
-          <w:b/>
-          <w:bCs/>
+          <w:noProof/>
         </w:rPr>
         <w:lastRenderedPageBreak/>
+        <w:drawing>
+          <wp:inline distT="0" distB="0" distL="0" distR="0" wp14:anchorId="0C697FE4" wp14:editId="0FB1B62A">
+            <wp:extent cx="5612130" cy="3669030"/>
+            <wp:effectExtent l="0" t="0" r="7620" b="7620"/>
+            <wp:docPr id="438250020" name="Imagen 7"/>
+            <wp:cNvGraphicFramePr>
+              <a:graphicFrameLocks xmlns:a="http://schemas.openxmlformats.org/drawingml/2006/main" noChangeAspect="1"/>
+            </wp:cNvGraphicFramePr>
+            <a:graphic xmlns:a="http://schemas.openxmlformats.org/drawingml/2006/main">
+              <a:graphicData uri="http://schemas.openxmlformats.org/drawingml/2006/picture">
+                <pic:pic xmlns:pic="http://schemas.openxmlformats.org/drawingml/2006/picture">
+                  <pic:nvPicPr>
+                    <pic:cNvPr id="438250020" name="Imagen 438250020"/>
+                    <pic:cNvPicPr/>
+                  </pic:nvPicPr>
+                  <pic:blipFill>
+                    <a:blip r:embed="rId13">
+                      <a:extLst>
+                        <a:ext uri="{28A0092B-C50C-407E-A947-70E740481C1C}">
+                          <a14:useLocalDpi xmlns:a14="http://schemas.microsoft.com/office/drawing/2010/main" val="0"/>
+                        </a:ext>
+                      </a:extLst>
+                    </a:blip>
+                    <a:stretch>
+                      <a:fillRect/>
+                    </a:stretch>
+                  </pic:blipFill>
+                  <pic:spPr>
+                    <a:xfrm>
+                      <a:off x="0" y="0"/>
+                      <a:ext cx="5612130" cy="3669030"/>
+                    </a:xfrm>
+                    <a:prstGeom prst="rect">
+                      <a:avLst/>
+                    </a:prstGeom>
+                  </pic:spPr>
+                </pic:pic>
+              </a:graphicData>
+            </a:graphic>
+          </wp:inline>
+        </w:drawing>
+      </w:r>
+    </w:p>
+    <w:p>
+      <w:pPr>
+        <w:rPr>
+          <w:b/>
+          <w:bCs/>
+        </w:rPr>
+      </w:pPr>
+      <w:r>
+        <w:rPr>
+          <w:b/>
+          <w:bCs/>
+          <w:noProof/>
+        </w:rPr>
+        <w:drawing>
+          <wp:inline distT="0" distB="0" distL="0" distR="0" wp14:anchorId="156B5C9E" wp14:editId="419F1AC7">
+            <wp:extent cx="5612130" cy="3582670"/>
+            <wp:effectExtent l="0" t="0" r="7620" b="0"/>
+            <wp:docPr id="1196408098" name="Imagen 6"/>
+            <wp:cNvGraphicFramePr>
+              <a:graphicFrameLocks xmlns:a="http://schemas.openxmlformats.org/drawingml/2006/main" noChangeAspect="1"/>
+            </wp:cNvGraphicFramePr>
+            <a:graphic xmlns:a="http://schemas.openxmlformats.org/drawingml/2006/main">
+              <a:graphicData uri="http://schemas.openxmlformats.org/drawingml/2006/picture">
+                <pic:pic xmlns:pic="http://schemas.openxmlformats.org/drawingml/2006/picture">
+                  <pic:nvPicPr>
+                    <pic:cNvPr id="1196408098" name="Imagen 1196408098"/>
+                    <pic:cNvPicPr/>
+                  </pic:nvPicPr>
+                  <pic:blipFill>
+                    <a:blip r:embed="rId14">
+                      <a:extLst>
+                        <a:ext uri="{28A0092B-C50C-407E-A947-70E740481C1C}">
+                          <a14:useLocalDpi xmlns:a14="http://schemas.microsoft.com/office/drawing/2010/main" val="0"/>
+                        </a:ext>
+                      </a:extLst>
+                    </a:blip>
+                    <a:stretch>
+                      <a:fillRect/>
+                    </a:stretch>
+                  </pic:blipFill>
+                  <pic:spPr>
+                    <a:xfrm>
+                      <a:off x="0" y="0"/>
+                      <a:ext cx="5612130" cy="3582670"/>
+                    </a:xfrm>
+                    <a:prstGeom prst="rect">
+                      <a:avLst/>
+                    </a:prstGeom>
+                  </pic:spPr>
+                </pic:pic>
+              </a:graphicData>
+            </a:graphic>
+          </wp:inline>
+        </w:drawing>
+      </w:r>
+    </w:p>
+    <w:p>
+      <w:pPr>
+        <w:rPr>
+          <w:b/>
+          <w:bCs/>
+        </w:rPr>
+      </w:pPr>
+    </w:p>
+    <w:p>
+      <w:pPr>
+        <w:rPr>
+          <w:b/>
+          <w:bCs/>
+        </w:rPr>
+      </w:pPr>
+    </w:p>
+    <w:p>
+      <w:pPr>
+        <w:rPr>
+          <w:b/>
+          <w:bCs/>
+        </w:rPr>
+      </w:pPr>
+    </w:p>
+    <w:p>
+      <w:pPr>
+        <w:rPr>
+          <w:b/>
+          <w:bCs/>
+        </w:rPr>
+      </w:pPr>
+    </w:p>
+    <w:p>
+      <w:pPr>
+        <w:rPr>
+          <w:b/>
+          <w:bCs/>
+        </w:rPr>
+      </w:pPr>
+      <w:r>
+        <w:rPr>
+          <w:b/>
+          <w:bCs/>
+          <w:noProof/>
+        </w:rPr>
+        <w:drawing>
+          <wp:inline distT="0" distB="0" distL="0" distR="0" wp14:anchorId="2C675E03" wp14:editId="15605E08">
+            <wp:extent cx="5612130" cy="3797935"/>
+            <wp:effectExtent l="0" t="0" r="7620" b="0"/>
+            <wp:docPr id="14485740" name="Imagen 5"/>
+            <wp:cNvGraphicFramePr>
+              <a:graphicFrameLocks xmlns:a="http://schemas.openxmlformats.org/drawingml/2006/main" noChangeAspect="1"/>
+            </wp:cNvGraphicFramePr>
+            <a:graphic xmlns:a="http://schemas.openxmlformats.org/drawingml/2006/main">
+              <a:graphicData uri="http://schemas.openxmlformats.org/drawingml/2006/picture">
+                <pic:pic xmlns:pic="http://schemas.openxmlformats.org/drawingml/2006/picture">
+                  <pic:nvPicPr>
+                    <pic:cNvPr id="14485740" name="Imagen 14485740"/>
+                    <pic:cNvPicPr/>
+                  </pic:nvPicPr>
+                  <pic:blipFill>
+                    <a:blip r:embed="rId15">
+                      <a:extLst>
+                        <a:ext uri="{28A0092B-C50C-407E-A947-70E740481C1C}">
+                          <a14:useLocalDpi xmlns:a14="http://schemas.microsoft.com/office/drawing/2010/main" val="0"/>
+                        </a:ext>
+                      </a:extLst>
+                    </a:blip>
+                    <a:stretch>
+                      <a:fillRect/>
+                    </a:stretch>
+                  </pic:blipFill>
+                  <pic:spPr>
+                    <a:xfrm>
+                      <a:off x="0" y="0"/>
+                      <a:ext cx="5612130" cy="3797935"/>
+                    </a:xfrm>
+                    <a:prstGeom prst="rect">
+                      <a:avLst/>
+                    </a:prstGeom>
+                  </pic:spPr>
+                </pic:pic>
+              </a:graphicData>
+            </a:graphic>
+          </wp:inline>
+        </w:drawing>
+      </w:r>
+    </w:p>
+    <w:p>
+      <w:pPr>
+        <w:rPr>
+          <w:b/>
+          <w:bCs/>
+        </w:rPr>
+      </w:pPr>
+    </w:p>
+    <w:p>
+      <w:pPr>
+        <w:rPr>
+          <w:rFonts w:eastAsiaTheme="minorEastAsia"/>
+          <w:b/>
+          <w:bCs/>
+          <w:sz w:val="32"/>
+          <w:szCs w:val="32"/>
+        </w:rPr>
+      </w:pPr>
+      <w:r>
+        <w:rPr>
+          <w:b/>
+          <w:bCs/>
+        </w:rPr>
+        <w:t xml:space="preserve"> </w:t>
+      </w:r>
+      <m:oMath>
+        <m:r>
+          <m:rPr>
+            <m:sty m:val="bi"/>
+          </m:rPr>
+          <w:rPr>
+            <w:rFonts w:ascii="Cambria Math" w:hAnsi="Cambria Math"/>
+            <w:sz w:val="32"/>
+            <w:szCs w:val="32"/>
+          </w:rPr>
+          <m:t>v=</m:t>
+        </m:r>
+        <m:nary>
+          <m:naryPr>
+            <m:chr m:val="∭"/>
+            <m:limLoc m:val="undOvr"/>
+            <m:subHide m:val="1"/>
+            <m:supHide m:val="1"/>
+            <m:ctrlPr>
+              <w:rPr>
+                <w:rFonts w:ascii="Cambria Math" w:hAnsi="Cambria Math"/>
+                <w:b/>
+                <w:bCs/>
+                <w:i/>
+                <w:sz w:val="32"/>
+                <w:szCs w:val="32"/>
+              </w:rPr>
+            </m:ctrlPr>
+          </m:naryPr>
+          <m:sub/>
+          <m:sup/>
+          <m:e>
+            <m:r>
+              <m:rPr>
+                <m:sty m:val="bi"/>
+              </m:rPr>
+              <w:rPr>
+                <w:rFonts w:ascii="Cambria Math" w:hAnsi="Cambria Math"/>
+                <w:sz w:val="32"/>
+                <w:szCs w:val="32"/>
+              </w:rPr>
+              <m:t>dzdydx</m:t>
+            </m:r>
+          </m:e>
+        </m:nary>
+      </m:oMath>
+    </w:p>
+    <w:p>
+      <w:pPr>
+        <w:rPr>
+          <w:rFonts w:eastAsiaTheme="minorEastAsia"/>
+          <w:b/>
+          <w:bCs/>
+        </w:rPr>
+      </w:pPr>
+      <w:r>
+        <w:rPr>
+          <w:rFonts w:eastAsiaTheme="minorEastAsia"/>
+          <w:b/>
+          <w:bCs/>
+        </w:rPr>
+        <w:t xml:space="preserve">Volumen para el Solido Q </w:t>
+      </w:r>
+    </w:p>
+    <w:p>
+      <w:pPr>
+        <w:rPr>
+          <w:rFonts w:eastAsiaTheme="minorEastAsia"/>
+        </w:rPr>
+      </w:pPr>
+      <w:r>
+        <w:rPr>
+          <w:rFonts w:eastAsiaTheme="minorEastAsia"/>
+        </w:rPr>
+        <w:t>Con las restricciones dadas</w:t>
+      </w:r>
+    </w:p>
+    <w:p>
+      <w:pPr>
+        <w:spacing w:after="0" w:line="240" w:lineRule="auto"/>
+        <w:contextualSpacing/>
+        <w:rPr>
+          <w:rFonts w:eastAsiaTheme="minorEastAsia"/>
+          <w:sz w:val="28"/>
+          <w:szCs w:val="28"/>
+        </w:rPr>
+      </w:pPr>
+      <m:oMath>
+        <m:r>
+          <w:rPr>
+            <w:rFonts w:ascii="Cambria Math" w:hAnsi="Cambria Math"/>
+            <w:sz w:val="28"/>
+            <w:szCs w:val="28"/>
+          </w:rPr>
+          <m:t>z=4-</m:t>
+        </m:r>
+        <m:sSup>
+          <m:sSupPr>
+            <m:ctrlPr>
+              <w:rPr>
+                <w:rFonts w:ascii="Cambria Math" w:eastAsiaTheme="minorEastAsia" w:hAnsi="Cambria Math"/>
+                <w:i/>
+                <w:kern w:val="2"/>
+                <w:sz w:val="28"/>
+                <w:szCs w:val="28"/>
+                <w14:ligatures w14:val="standardContextual"/>
+              </w:rPr>
+            </m:ctrlPr>
+          </m:sSupPr>
+          <m:e>
+            <m:r>
+              <w:rPr>
+                <w:rFonts w:ascii="Cambria Math" w:hAnsi="Cambria Math"/>
+                <w:sz w:val="28"/>
+                <w:szCs w:val="28"/>
+              </w:rPr>
+              <m:t>x</m:t>
+            </m:r>
+          </m:e>
+          <m:sup>
+            <m:r>
+              <w:rPr>
+                <w:rFonts w:ascii="Cambria Math" w:hAnsi="Cambria Math"/>
+                <w:sz w:val="28"/>
+                <w:szCs w:val="28"/>
+              </w:rPr>
+              <m:t>2</m:t>
+            </m:r>
+          </m:sup>
+        </m:sSup>
+      </m:oMath>
+      <w:r>
+        <w:rPr>
+          <w:rFonts w:eastAsiaTheme="minorEastAsia"/>
+          <w:kern w:val="2"/>
+          <w:sz w:val="28"/>
+          <w:szCs w:val="28"/>
+          <w14:ligatures w14:val="standardContextual"/>
+        </w:rPr>
+        <w:t xml:space="preserve"> : Define la parte superior del s</w:t>
+      </w:r>
+      <w:r>
+        <w:rPr>
+          <w:rFonts w:eastAsiaTheme="minorEastAsia"/>
+          <w:sz w:val="28"/>
+          <w:szCs w:val="28"/>
+        </w:rPr>
+        <w:t>ó</w:t>
+      </w:r>
+      <w:r>
+        <w:rPr>
+          <w:rFonts w:eastAsiaTheme="minorEastAsia"/>
+          <w:kern w:val="2"/>
+          <w:sz w:val="28"/>
+          <w:szCs w:val="28"/>
+          <w14:ligatures w14:val="standardContextual"/>
+        </w:rPr>
+        <w:t xml:space="preserve">lito. </w:t>
+      </w:r>
+    </w:p>
+    <w:p>
+      <w:pPr>
+        <w:spacing w:after="0" w:line="240" w:lineRule="auto"/>
+        <w:contextualSpacing/>
+        <w:rPr>
+          <w:b/>
+          <w:bCs/>
+        </w:rPr>
+      </w:pPr>
+      <m:oMath>
+        <m:r>
+          <w:rPr>
+            <w:rFonts w:ascii="Cambria Math" w:eastAsiaTheme="minorEastAsia" w:hAnsi="Cambria Math"/>
+            <w:sz w:val="28"/>
+            <w:szCs w:val="28"/>
+          </w:rPr>
+          <m:t>y+z=6</m:t>
+        </m:r>
+      </m:oMath>
+      <w:r>
+        <w:rPr>
+          <w:rFonts w:eastAsiaTheme="minorEastAsia"/>
+          <w:sz w:val="28"/>
+          <w:szCs w:val="28"/>
+        </w:rPr>
+        <w:t xml:space="preserve"> : Define la otra cara del sólido.</w:t>
+      </w:r>
+    </w:p>
+    <w:p>
+      <w:pPr>
+        <w:spacing w:after="0" w:line="240" w:lineRule="auto"/>
+        <w:contextualSpacing/>
+        <w:rPr>
+          <w:b/>
+          <w:bCs/>
+        </w:rPr>
+      </w:pPr>
+      <m:oMath>
+        <m:r>
+          <w:rPr>
+            <w:rFonts w:ascii="Cambria Math" w:eastAsiaTheme="minorEastAsia" w:hAnsi="Cambria Math"/>
+            <w:sz w:val="28"/>
+            <w:szCs w:val="28"/>
+          </w:rPr>
+          <m:t>y=x</m:t>
+        </m:r>
+      </m:oMath>
+      <w:r>
+        <w:rPr>
+          <w:rFonts w:eastAsiaTheme="minorEastAsia"/>
+          <w:sz w:val="28"/>
+          <w:szCs w:val="28"/>
+        </w:rPr>
+        <w:t xml:space="preserve"> : Define una de las caras verticales del sólido.</w:t>
+      </w:r>
+    </w:p>
+    <w:p>
+      <w:pPr>
+        <w:spacing w:after="0" w:line="240" w:lineRule="auto"/>
+        <w:contextualSpacing/>
+        <w:rPr>
+          <w:rFonts w:eastAsiaTheme="minorEastAsia"/>
+          <w:noProof/>
+          <w:sz w:val="28"/>
+          <w:szCs w:val="28"/>
+        </w:rPr>
+      </w:pPr>
+      <m:oMath>
+        <m:r>
+          <w:rPr>
+            <w:rFonts w:ascii="Cambria Math" w:eastAsiaTheme="minorEastAsia" w:hAnsi="Cambria Math"/>
+            <w:sz w:val="28"/>
+            <w:szCs w:val="28"/>
+          </w:rPr>
+          <m:t>y=5</m:t>
+        </m:r>
+      </m:oMath>
+      <w:r>
+        <w:rPr>
+          <w:rFonts w:eastAsiaTheme="minorEastAsia"/>
+          <w:noProof/>
+          <w:sz w:val="28"/>
+          <w:szCs w:val="28"/>
+        </w:rPr>
+        <w:t xml:space="preserve"> : Define el limite superior para y en el plano xy.</w:t>
+      </w:r>
+    </w:p>
+    <w:p>
+      <w:pPr>
+        <w:spacing w:after="0" w:line="240" w:lineRule="auto"/>
+        <w:contextualSpacing/>
+        <w:rPr>
+          <w:rFonts w:eastAsiaTheme="minorEastAsia"/>
+          <w:noProof/>
+          <w:sz w:val="28"/>
+          <w:szCs w:val="28"/>
+        </w:rPr>
+      </w:pPr>
+      <m:oMath>
+        <m:r>
+          <w:rPr>
+            <w:rFonts w:ascii="Cambria Math" w:eastAsiaTheme="minorEastAsia" w:hAnsi="Cambria Math"/>
+            <w:sz w:val="28"/>
+            <w:szCs w:val="28"/>
+          </w:rPr>
+          <m:t>z=0</m:t>
+        </m:r>
+      </m:oMath>
+      <w:r>
+        <w:rPr>
+          <w:rFonts w:eastAsiaTheme="minorEastAsia"/>
+          <w:noProof/>
+          <w:sz w:val="28"/>
+          <w:szCs w:val="28"/>
+        </w:rPr>
+        <w:t xml:space="preserve"> : Es el plano xy, o la base del solido</w:t>
+      </w:r>
+    </w:p>
+    <w:p>
+      <w:pPr>
+        <w:spacing w:after="0" w:line="240" w:lineRule="auto"/>
+        <w:contextualSpacing/>
+        <w:rPr>
+          <w:rFonts w:eastAsiaTheme="minorEastAsia"/>
+          <w:noProof/>
+          <w:sz w:val="28"/>
+          <w:szCs w:val="28"/>
+        </w:rPr>
+      </w:pPr>
+      <m:oMath>
+        <m:r>
+          <w:rPr>
+            <w:rFonts w:ascii="Cambria Math" w:eastAsiaTheme="minorEastAsia" w:hAnsi="Cambria Math"/>
+            <w:sz w:val="28"/>
+            <w:szCs w:val="28"/>
+          </w:rPr>
+          <m:t>x=0</m:t>
+        </m:r>
+      </m:oMath>
+      <w:r>
+        <w:rPr>
+          <w:rFonts w:eastAsiaTheme="minorEastAsia"/>
+          <w:noProof/>
+          <w:sz w:val="28"/>
+          <w:szCs w:val="28"/>
+        </w:rPr>
+        <w:t xml:space="preserve"> : Es el plano yz, otro limite del solido</w:t>
+      </w:r>
+    </w:p>
+    <w:p>
+      <w:pPr>
+        <w:spacing w:after="0" w:line="240" w:lineRule="auto"/>
+        <w:contextualSpacing/>
+        <w:rPr>
+          <w:rFonts w:eastAsiaTheme="minorEastAsia"/>
+          <w:noProof/>
+          <w:sz w:val="28"/>
+          <w:szCs w:val="28"/>
+        </w:rPr>
+      </w:pPr>
+      <w:r>
+        <w:rPr>
+          <w:rFonts w:eastAsiaTheme="minorEastAsia"/>
+          <w:noProof/>
+          <w:sz w:val="28"/>
+          <w:szCs w:val="28"/>
+        </w:rPr>
+        <w:t xml:space="preserve"> </w:t>
+      </w:r>
+    </w:p>
+    <w:p>
+      <w:pPr>
+        <w:spacing w:after="0" w:line="240" w:lineRule="auto"/>
+        <w:contextualSpacing/>
+        <w:rPr>
+          <w:rFonts w:eastAsiaTheme="minorEastAsia"/>
+          <w:noProof/>
+          <w:sz w:val="28"/>
+          <w:szCs w:val="28"/>
+        </w:rPr>
+      </w:pPr>
+      <w:r>
+        <w:rPr>
+          <w:rFonts w:eastAsiaTheme="minorEastAsia"/>
+          <w:noProof/>
+          <w:sz w:val="28"/>
+          <w:szCs w:val="28"/>
+        </w:rPr>
+        <w:t>Formula para calcular el volumen del Solido Q con integrales triples.</w:t>
+      </w:r>
+    </w:p>
+    <w:p>
+      <w:pPr>
+        <w:rPr>
+          <w:rFonts w:eastAsiaTheme="minorEastAsia"/>
+          <w:b/>
+          <w:bCs/>
+          <w:sz w:val="32"/>
+          <w:szCs w:val="32"/>
+        </w:rPr>
+      </w:pPr>
+      <m:oMathPara>
+        <m:oMathParaPr>
+          <m:jc m:val="left"/>
+        </m:oMathParaPr>
+        <m:oMath>
+          <m:r>
+            <m:rPr>
+              <m:sty m:val="bi"/>
+            </m:rPr>
+            <w:rPr>
+              <w:rFonts w:ascii="Cambria Math" w:eastAsiaTheme="minorEastAsia" w:hAnsi="Cambria Math"/>
+              <w:sz w:val="32"/>
+              <w:szCs w:val="32"/>
+            </w:rPr>
+            <m:t>V=</m:t>
+          </m:r>
+          <m:nary>
+            <m:naryPr>
+              <m:limLoc m:val="subSup"/>
+              <m:ctrlPr>
+                <w:rPr>
+                  <w:rFonts w:ascii="Cambria Math" w:eastAsiaTheme="minorEastAsia" w:hAnsi="Cambria Math"/>
+                  <w:b/>
+                  <w:bCs/>
+                  <w:i/>
+                  <w:sz w:val="32"/>
+                  <w:szCs w:val="32"/>
+                </w:rPr>
+              </m:ctrlPr>
+            </m:naryPr>
+            <m:sub>
+              <m:r>
+                <m:rPr>
+                  <m:sty m:val="bi"/>
+                </m:rPr>
+                <w:rPr>
+                  <w:rFonts w:ascii="Cambria Math" w:eastAsiaTheme="minorEastAsia" w:hAnsi="Cambria Math"/>
+                  <w:sz w:val="32"/>
+                  <w:szCs w:val="32"/>
+                </w:rPr>
+                <m:t>0</m:t>
+              </m:r>
+            </m:sub>
+            <m:sup>
+              <m:r>
+                <m:rPr>
+                  <m:sty m:val="bi"/>
+                </m:rPr>
+                <w:rPr>
+                  <w:rFonts w:ascii="Cambria Math" w:eastAsiaTheme="minorEastAsia" w:hAnsi="Cambria Math"/>
+                  <w:sz w:val="32"/>
+                  <w:szCs w:val="32"/>
+                </w:rPr>
+                <m:t>5</m:t>
+              </m:r>
+            </m:sup>
+            <m:e>
+              <m:r>
+                <m:rPr>
+                  <m:sty m:val="bi"/>
+                </m:rPr>
+                <w:rPr>
+                  <w:rFonts w:ascii="Cambria Math" w:eastAsiaTheme="minorEastAsia" w:hAnsi="Cambria Math"/>
+                  <w:sz w:val="32"/>
+                  <w:szCs w:val="32"/>
+                </w:rPr>
+                <m:t xml:space="preserve"> </m:t>
+              </m:r>
+              <m:nary>
+                <m:naryPr>
+                  <m:limLoc m:val="subSup"/>
+                  <m:ctrlPr>
+                    <w:rPr>
+                      <w:rFonts w:ascii="Cambria Math" w:eastAsiaTheme="minorEastAsia" w:hAnsi="Cambria Math"/>
+                      <w:b/>
+                      <w:bCs/>
+                      <w:i/>
+                      <w:sz w:val="32"/>
+                      <w:szCs w:val="32"/>
+                    </w:rPr>
+                  </m:ctrlPr>
+                </m:naryPr>
+                <m:sub>
+                  <m:r>
+                    <m:rPr>
+                      <m:sty m:val="bi"/>
+                    </m:rPr>
+                    <w:rPr>
+                      <w:rFonts w:ascii="Cambria Math" w:eastAsiaTheme="minorEastAsia" w:hAnsi="Cambria Math"/>
+                      <w:sz w:val="32"/>
+                      <w:szCs w:val="32"/>
+                    </w:rPr>
+                    <m:t>X</m:t>
+                  </m:r>
+                </m:sub>
+                <m:sup>
+                  <m:r>
+                    <m:rPr>
+                      <m:sty m:val="bi"/>
+                    </m:rPr>
+                    <w:rPr>
+                      <w:rFonts w:ascii="Cambria Math" w:eastAsiaTheme="minorEastAsia" w:hAnsi="Cambria Math"/>
+                      <w:sz w:val="32"/>
+                      <w:szCs w:val="32"/>
+                    </w:rPr>
+                    <m:t>5</m:t>
+                  </m:r>
+                </m:sup>
+                <m:e>
+                  <m:r>
+                    <m:rPr>
+                      <m:sty m:val="bi"/>
+                    </m:rPr>
+                    <w:rPr>
+                      <w:rFonts w:ascii="Cambria Math" w:eastAsiaTheme="minorEastAsia" w:hAnsi="Cambria Math"/>
+                      <w:sz w:val="32"/>
+                      <w:szCs w:val="32"/>
+                    </w:rPr>
+                    <m:t xml:space="preserve"> </m:t>
+                  </m:r>
+                  <m:nary>
+                    <m:naryPr>
+                      <m:limLoc m:val="subSup"/>
+                      <m:ctrlPr>
+                        <w:rPr>
+                          <w:rFonts w:ascii="Cambria Math" w:eastAsiaTheme="minorEastAsia" w:hAnsi="Cambria Math"/>
+                          <w:b/>
+                          <w:bCs/>
+                          <w:i/>
+                          <w:sz w:val="32"/>
+                          <w:szCs w:val="32"/>
+                        </w:rPr>
+                      </m:ctrlPr>
+                    </m:naryPr>
+                    <m:sub>
+                      <m:r>
+                        <m:rPr>
+                          <m:sty m:val="bi"/>
+                        </m:rPr>
+                        <w:rPr>
+                          <w:rFonts w:ascii="Cambria Math" w:eastAsiaTheme="minorEastAsia" w:hAnsi="Cambria Math"/>
+                          <w:sz w:val="32"/>
+                          <w:szCs w:val="32"/>
+                        </w:rPr>
+                        <m:t>0</m:t>
+                      </m:r>
+                    </m:sub>
+                    <m:sup>
+                      <m:r>
+                        <m:rPr>
+                          <m:sty m:val="bi"/>
+                        </m:rPr>
+                        <w:rPr>
+                          <w:rFonts w:ascii="Cambria Math" w:eastAsiaTheme="minorEastAsia" w:hAnsi="Cambria Math"/>
+                          <w:sz w:val="32"/>
+                          <w:szCs w:val="32"/>
+                        </w:rPr>
+                        <m:t>4-</m:t>
+                      </m:r>
+                      <m:sSup>
+                        <m:sSupPr>
+                          <m:ctrlPr>
+                            <w:rPr>
+                              <w:rFonts w:ascii="Cambria Math" w:eastAsiaTheme="minorEastAsia" w:hAnsi="Cambria Math"/>
+                              <w:b/>
+                              <w:bCs/>
+                              <w:i/>
+                              <w:sz w:val="32"/>
+                              <w:szCs w:val="32"/>
+                            </w:rPr>
+                          </m:ctrlPr>
+                        </m:sSupPr>
+                        <m:e>
+                          <m:r>
+                            <m:rPr>
+                              <m:sty m:val="bi"/>
+                            </m:rPr>
+                            <w:rPr>
+                              <w:rFonts w:ascii="Cambria Math" w:hAnsi="Cambria Math"/>
+                              <w:sz w:val="32"/>
+                              <w:szCs w:val="32"/>
+                            </w:rPr>
+                            <m:t>x</m:t>
+                          </m:r>
+                        </m:e>
+                        <m:sup>
+                          <m:r>
+                            <m:rPr>
+                              <m:sty m:val="bi"/>
+                            </m:rPr>
+                            <w:rPr>
+                              <w:rFonts w:ascii="Cambria Math" w:hAnsi="Cambria Math"/>
+                              <w:sz w:val="32"/>
+                              <w:szCs w:val="32"/>
+                            </w:rPr>
+                            <m:t>2</m:t>
+                          </m:r>
+                        </m:sup>
+                      </m:sSup>
+                    </m:sup>
+                    <m:e>
+                      <m:r>
+                        <m:rPr>
+                          <m:sty m:val="bi"/>
+                        </m:rPr>
+                        <w:rPr>
+                          <w:rFonts w:ascii="Cambria Math" w:eastAsiaTheme="minorEastAsia" w:hAnsi="Cambria Math"/>
+                          <w:sz w:val="32"/>
+                          <w:szCs w:val="32"/>
+                        </w:rPr>
+                        <m:t>dzdydx</m:t>
+                      </m:r>
+                    </m:e>
+                  </m:nary>
+                </m:e>
+              </m:nary>
+            </m:e>
+          </m:nary>
+        </m:oMath>
+      </m:oMathPara>
+    </w:p>
+    <w:p>
+      <w:pPr>
+        <w:rPr>
+          <w:b/>
+          <w:bCs/>
+        </w:rPr>
+      </w:pPr>
+      <w:r>
+        <w:rPr>
+          <w:b/>
+          <w:bCs/>
+          <w:noProof/>
+        </w:rPr>
+        <w:lastRenderedPageBreak/>
+        <w:drawing>
+          <wp:inline distT="0" distB="0" distL="0" distR="0" wp14:anchorId="5316A31A" wp14:editId="69F896B1">
+            <wp:extent cx="5612130" cy="2134870"/>
+            <wp:effectExtent l="0" t="0" r="7620" b="0"/>
+            <wp:docPr id="1631489141" name="Imagen 1"/>
+            <wp:cNvGraphicFramePr>
+              <a:graphicFrameLocks xmlns:a="http://schemas.openxmlformats.org/drawingml/2006/main" noChangeAspect="1"/>
+            </wp:cNvGraphicFramePr>
+            <a:graphic xmlns:a="http://schemas.openxmlformats.org/drawingml/2006/main">
+              <a:graphicData uri="http://schemas.openxmlformats.org/drawingml/2006/picture">
+                <pic:pic xmlns:pic="http://schemas.openxmlformats.org/drawingml/2006/picture">
+                  <pic:nvPicPr>
+                    <pic:cNvPr id="1631489141" name="Imagen 1631489141"/>
+                    <pic:cNvPicPr/>
+                  </pic:nvPicPr>
+                  <pic:blipFill>
+                    <a:blip r:embed="rId16" cstate="print">
+                      <a:extLst>
+                        <a:ext uri="{28A0092B-C50C-407E-A947-70E740481C1C}">
+                          <a14:useLocalDpi xmlns:a14="http://schemas.microsoft.com/office/drawing/2010/main" val="0"/>
+                        </a:ext>
+                      </a:extLst>
+                    </a:blip>
+                    <a:stretch>
+                      <a:fillRect/>
+                    </a:stretch>
+                  </pic:blipFill>
+                  <pic:spPr>
+                    <a:xfrm>
+                      <a:off x="0" y="0"/>
+                      <a:ext cx="5612130" cy="2134870"/>
+                    </a:xfrm>
+                    <a:prstGeom prst="rect">
+                      <a:avLst/>
+                    </a:prstGeom>
+                  </pic:spPr>
+                </pic:pic>
+              </a:graphicData>
+            </a:graphic>
+          </wp:inline>
+        </w:drawing>
+      </w:r>
+    </w:p>
+    <w:p>
+      <w:pPr>
+        <w:rPr>
+          <w:b/>
+          <w:bCs/>
+        </w:rPr>
+      </w:pPr>
+    </w:p>
+    <w:p>
+      <w:pPr>
+        <w:rPr>
+          <w:b/>
+          <w:bCs/>
+        </w:rPr>
+      </w:pPr>
+      <w:r>
+        <w:rPr>
+          <w:b/>
+          <w:bCs/>
+          <w:noProof/>
+        </w:rPr>
         <w:drawing>
           <wp:inline distT="0" distB="0" distL="0" distR="0" wp14:anchorId="533260C4" wp14:editId="4D7F84A6">
             <wp:extent cx="5612130" cy="2160270"/>
@@ -2474,7 +3643,7 @@
                     <pic:cNvPicPr/>
                   </pic:nvPicPr>
                   <pic:blipFill>
-                    <a:blip r:embed="rId12"/>
+                    <a:blip r:embed="rId17"/>
                     <a:stretch>
                       <a:fillRect/>
                     </a:stretch>
@@ -2498,6 +3667,72 @@
     <w:p>
       <w:pPr>
         <w:rPr>
+          <w:sz w:val="24"/>
+          <w:szCs w:val="24"/>
+        </w:rPr>
+      </w:pPr>
+      <w:r>
+        <w:rPr>
+          <w:sz w:val="24"/>
+          <w:szCs w:val="24"/>
+        </w:rPr>
+        <w:t xml:space="preserve">Usar GeoGebra para representar los siguientes solidos limitados por las superficies dadas: determinar y graficar la región (base) en el plano sobre la cual están definidos; determinar los limites de integración; plantear la integral triple que permite calcular su volumen y hacer el respectivo calculo: </w:t>
+      </w:r>
+    </w:p>
+    <w:p>
+      <w:pPr>
+        <w:spacing w:after="0" w:line="240" w:lineRule="auto"/>
+        <w:contextualSpacing/>
+        <w:rPr>
+          <w:sz w:val="24"/>
+          <w:szCs w:val="24"/>
+        </w:rPr>
+      </w:pPr>
+      <w:r>
+        <w:rPr>
+          <w:sz w:val="24"/>
+          <w:szCs w:val="24"/>
+        </w:rPr>
+        <w:t>La región del primer octante entre los planos x+y+2z=2, y 2x+2y+z=4</w:t>
+      </w:r>
+    </w:p>
+    <w:p>
+      <w:pPr>
+        <w:spacing w:after="0" w:line="240" w:lineRule="auto"/>
+        <w:contextualSpacing/>
+        <w:rPr>
+          <w:sz w:val="24"/>
+          <w:szCs w:val="24"/>
+        </w:rPr>
+      </w:pPr>
+      <w:r>
+        <w:rPr>
+          <w:sz w:val="24"/>
+          <w:szCs w:val="24"/>
+        </w:rPr>
+        <w:t xml:space="preserve">La </w:t>
+      </w:r>
+      <w:r>
+        <w:rPr>
+          <w:sz w:val="24"/>
+          <w:szCs w:val="24"/>
+        </w:rPr>
+        <w:t>región finita acotada por los planos z=x, x+z=8, z=y, y=8, y z=0.</w:t>
+      </w:r>
+    </w:p>
+    <w:p>
+      <w:pPr>
+        <w:spacing w:after="0" w:line="240" w:lineRule="auto"/>
+        <w:contextualSpacing/>
+        <w:rPr>
+          <w:sz w:val="24"/>
+          <w:szCs w:val="24"/>
+        </w:rPr>
+      </w:pPr>
+    </w:p>
+    <w:p>
+      <w:pPr>
+        <w:rPr>
           <w:b/>
           <w:bCs/>
         </w:rPr>
@@ -2512,23 +3747,364 @@
     </w:p>
     <w:p>
       <w:pPr>
-        <w:rPr>
-          <w:b/>
-          <w:bCs/>
-        </w:rPr>
-      </w:pPr>
-    </w:p>
-    <w:p>
-      <w:pPr>
-        <w:rPr>
-          <w:b/>
-          <w:bCs/>
-        </w:rPr>
-      </w:pPr>
-      <w:r>
-        <w:rPr>
-          <w:b/>
-          <w:bCs/>
+        <w:spacing w:after="0" w:line="240" w:lineRule="auto"/>
+        <w:contextualSpacing/>
+        <w:rPr>
+          <w:sz w:val="24"/>
+          <w:szCs w:val="24"/>
+        </w:rPr>
+      </w:pPr>
+    </w:p>
+    <w:p>
+      <w:pPr>
+        <w:spacing w:after="0" w:line="240" w:lineRule="auto"/>
+        <w:contextualSpacing/>
+        <w:rPr>
+          <w:sz w:val="24"/>
+          <w:szCs w:val="24"/>
+        </w:rPr>
+      </w:pPr>
+    </w:p>
+    <w:p>
+      <w:pPr>
+        <w:rPr>
+          <w:b/>
+          <w:bCs/>
+        </w:rPr>
+      </w:pPr>
+      <w:r>
+        <w:rPr>
+          <w:b/>
+          <w:bCs/>
+          <w:noProof/>
+        </w:rPr>
+        <w:lastRenderedPageBreak/>
+        <w:drawing>
+          <wp:inline distT="0" distB="0" distL="0" distR="0" wp14:anchorId="6563E863" wp14:editId="2CD49252">
+            <wp:extent cx="5612130" cy="2617470"/>
+            <wp:effectExtent l="0" t="0" r="7620" b="0"/>
+            <wp:docPr id="408608634" name="Imagen 2"/>
+            <wp:cNvGraphicFramePr>
+              <a:graphicFrameLocks xmlns:a="http://schemas.openxmlformats.org/drawingml/2006/main" noChangeAspect="1"/>
+            </wp:cNvGraphicFramePr>
+            <a:graphic xmlns:a="http://schemas.openxmlformats.org/drawingml/2006/main">
+              <a:graphicData uri="http://schemas.openxmlformats.org/drawingml/2006/picture">
+                <pic:pic xmlns:pic="http://schemas.openxmlformats.org/drawingml/2006/picture">
+                  <pic:nvPicPr>
+                    <pic:cNvPr id="408608634" name="Imagen 408608634"/>
+                    <pic:cNvPicPr/>
+                  </pic:nvPicPr>
+                  <pic:blipFill>
+                    <a:blip r:embed="rId18" cstate="print">
+                      <a:extLst>
+                        <a:ext uri="{28A0092B-C50C-407E-A947-70E740481C1C}">
+                          <a14:useLocalDpi xmlns:a14="http://schemas.microsoft.com/office/drawing/2010/main" val="0"/>
+                        </a:ext>
+                      </a:extLst>
+                    </a:blip>
+                    <a:stretch>
+                      <a:fillRect/>
+                    </a:stretch>
+                  </pic:blipFill>
+                  <pic:spPr>
+                    <a:xfrm>
+                      <a:off x="0" y="0"/>
+                      <a:ext cx="5612130" cy="2617470"/>
+                    </a:xfrm>
+                    <a:prstGeom prst="rect">
+                      <a:avLst/>
+                    </a:prstGeom>
+                  </pic:spPr>
+                </pic:pic>
+              </a:graphicData>
+            </a:graphic>
+          </wp:inline>
+        </w:drawing>
+      </w:r>
+    </w:p>
+    <w:p>
+      <w:pPr>
+        <w:rPr>
+          <w:b/>
+          <w:bCs/>
+        </w:rPr>
+      </w:pPr>
+    </w:p>
+    <w:p>
+      <w:pPr>
+        <w:rPr>
+          <w:b/>
+          <w:bCs/>
+        </w:rPr>
+      </w:pPr>
+      <w:r>
+        <w:rPr>
+          <w:b/>
+          <w:bCs/>
+        </w:rPr>
+        <w:t>Plano 1: x+y+2z=2:</w:t>
+      </w:r>
+    </w:p>
+    <w:p>
+      <w:pPr>
+        <w:spacing w:after="0" w:line="240" w:lineRule="auto"/>
+        <w:ind w:left="709"/>
+        <w:contextualSpacing/>
+      </w:pPr>
+      <w:r>
+        <w:t>Si establecemos z=0, obtenemos la ecuación x+y=2.</w:t>
+      </w:r>
+    </w:p>
+    <w:p>
+      <w:pPr>
+        <w:spacing w:after="0" w:line="240" w:lineRule="auto"/>
+        <w:ind w:left="709"/>
+        <w:contextualSpacing/>
+      </w:pPr>
+      <w:r>
+        <w:t>Cuando x=2, tenemos y=0.</w:t>
+      </w:r>
+    </w:p>
+    <w:p>
+      <w:pPr>
+        <w:spacing w:after="0" w:line="240" w:lineRule="auto"/>
+        <w:ind w:left="709"/>
+        <w:contextualSpacing/>
+      </w:pPr>
+      <w:r>
+        <w:t>Cuando y=2, tenemos x=0.</w:t>
+      </w:r>
+    </w:p>
+    <w:p>
+      <w:pPr>
+        <w:spacing w:after="0" w:line="240" w:lineRule="auto"/>
+        <w:ind w:left="709"/>
+        <w:contextualSpacing/>
+      </w:pPr>
+      <w:r>
+        <w:t>Por lo tanto, los puntos de intersección en este plano son (2,0,0) y (0,2,0).</w:t>
+      </w:r>
+    </w:p>
+    <w:p>
+      <w:pPr>
+        <w:rPr>
+          <w:b/>
+          <w:bCs/>
+        </w:rPr>
+      </w:pPr>
+      <w:r>
+        <w:rPr>
+          <w:b/>
+          <w:bCs/>
+        </w:rPr>
+        <w:t>Plano 2: 2x+2y+z=4:</w:t>
+      </w:r>
+    </w:p>
+    <w:p>
+      <w:pPr>
+        <w:spacing w:after="0" w:line="240" w:lineRule="auto"/>
+        <w:ind w:left="709"/>
+        <w:contextualSpacing/>
+      </w:pPr>
+      <w:r>
+        <w:t>Si establecemos z=0, obtenemos la ecuación 2x+2y=4.</w:t>
+      </w:r>
+    </w:p>
+    <w:p>
+      <w:pPr>
+        <w:spacing w:after="0" w:line="240" w:lineRule="auto"/>
+        <w:ind w:left="709"/>
+        <w:contextualSpacing/>
+      </w:pPr>
+      <w:r>
+        <w:t>Dividiendo por 2, tenemos x+y=2.</w:t>
+      </w:r>
+    </w:p>
+    <w:p>
+      <w:pPr>
+        <w:spacing w:after="0" w:line="240" w:lineRule="auto"/>
+        <w:ind w:left="709"/>
+        <w:contextualSpacing/>
+      </w:pPr>
+      <w:r>
+        <w:t>Esto coincide con el plano anterior.</w:t>
+      </w:r>
+    </w:p>
+    <w:p>
+      <w:pPr>
+        <w:spacing w:after="0" w:line="240" w:lineRule="auto"/>
+        <w:ind w:left="709"/>
+        <w:contextualSpacing/>
+      </w:pPr>
+      <w:r>
+        <w:t>Por lo tanto, los puntos de intersección en este plano también son (2,0,0) y (0,2,0).</w:t>
+      </w:r>
+    </w:p>
+    <w:p>
+      <w:pPr>
+        <w:rPr>
+          <w:b/>
+          <w:bCs/>
+        </w:rPr>
+      </w:pPr>
+    </w:p>
+    <w:p>
+      <w:pPr>
+        <w:rPr>
+          <w:b/>
+          <w:bCs/>
+        </w:rPr>
+      </w:pPr>
+      <w:r>
+        <w:rPr>
+          <w:b/>
+          <w:bCs/>
+          <w:noProof/>
+        </w:rPr>
+        <w:drawing>
+          <wp:inline distT="0" distB="0" distL="0" distR="0" wp14:anchorId="2A219839" wp14:editId="411BC612">
+            <wp:extent cx="5333365" cy="2813050"/>
+            <wp:effectExtent l="0" t="0" r="635" b="6350"/>
+            <wp:docPr id="1236119411" name="Imagen 3"/>
+            <wp:cNvGraphicFramePr>
+              <a:graphicFrameLocks xmlns:a="http://schemas.openxmlformats.org/drawingml/2006/main" noChangeAspect="1"/>
+            </wp:cNvGraphicFramePr>
+            <a:graphic xmlns:a="http://schemas.openxmlformats.org/drawingml/2006/main">
+              <a:graphicData uri="http://schemas.openxmlformats.org/drawingml/2006/picture">
+                <pic:pic xmlns:pic="http://schemas.openxmlformats.org/drawingml/2006/picture">
+                  <pic:nvPicPr>
+                    <pic:cNvPr id="1236119411" name="Imagen 1236119411"/>
+                    <pic:cNvPicPr/>
+                  </pic:nvPicPr>
+                  <pic:blipFill>
+                    <a:blip r:embed="rId19">
+                      <a:extLst>
+                        <a:ext uri="{28A0092B-C50C-407E-A947-70E740481C1C}">
+                          <a14:useLocalDpi xmlns:a14="http://schemas.microsoft.com/office/drawing/2010/main" val="0"/>
+                        </a:ext>
+                      </a:extLst>
+                    </a:blip>
+                    <a:stretch>
+                      <a:fillRect/>
+                    </a:stretch>
+                  </pic:blipFill>
+                  <pic:spPr>
+                    <a:xfrm>
+                      <a:off x="0" y="0"/>
+                      <a:ext cx="5338552" cy="2815786"/>
+                    </a:xfrm>
+                    <a:prstGeom prst="rect">
+                      <a:avLst/>
+                    </a:prstGeom>
+                  </pic:spPr>
+                </pic:pic>
+              </a:graphicData>
+            </a:graphic>
+          </wp:inline>
+        </w:drawing>
+      </w:r>
+    </w:p>
+    <w:p>
+      <w:pPr>
+        <w:rPr>
+          <w:b/>
+          <w:bCs/>
+        </w:rPr>
+      </w:pPr>
+      <w:r>
+        <w:rPr>
+          <w:b/>
+          <w:bCs/>
+          <w:noProof/>
+        </w:rPr>
+        <w:lastRenderedPageBreak/>
+        <w:drawing>
+          <wp:inline distT="0" distB="0" distL="0" distR="0" wp14:anchorId="3F3C2CAB" wp14:editId="45A59804">
+            <wp:extent cx="5612130" cy="1972310"/>
+            <wp:effectExtent l="0" t="0" r="7620" b="8890"/>
+            <wp:docPr id="1563517118" name="Imagen 4"/>
+            <wp:cNvGraphicFramePr>
+              <a:graphicFrameLocks xmlns:a="http://schemas.openxmlformats.org/drawingml/2006/main" noChangeAspect="1"/>
+            </wp:cNvGraphicFramePr>
+            <a:graphic xmlns:a="http://schemas.openxmlformats.org/drawingml/2006/main">
+              <a:graphicData uri="http://schemas.openxmlformats.org/drawingml/2006/picture">
+                <pic:pic xmlns:pic="http://schemas.openxmlformats.org/drawingml/2006/picture">
+                  <pic:nvPicPr>
+                    <pic:cNvPr id="1563517118" name="Imagen 1563517118"/>
+                    <pic:cNvPicPr/>
+                  </pic:nvPicPr>
+                  <pic:blipFill>
+                    <a:blip r:embed="rId20" cstate="print">
+                      <a:extLst>
+                        <a:ext uri="{28A0092B-C50C-407E-A947-70E740481C1C}">
+                          <a14:useLocalDpi xmlns:a14="http://schemas.microsoft.com/office/drawing/2010/main" val="0"/>
+                        </a:ext>
+                      </a:extLst>
+                    </a:blip>
+                    <a:stretch>
+                      <a:fillRect/>
+                    </a:stretch>
+                  </pic:blipFill>
+                  <pic:spPr>
+                    <a:xfrm>
+                      <a:off x="0" y="0"/>
+                      <a:ext cx="5612130" cy="1972310"/>
+                    </a:xfrm>
+                    <a:prstGeom prst="rect">
+                      <a:avLst/>
+                    </a:prstGeom>
+                  </pic:spPr>
+                </pic:pic>
+              </a:graphicData>
+            </a:graphic>
+          </wp:inline>
+        </w:drawing>
+      </w:r>
+    </w:p>
+    <w:p>
+      <w:pPr>
+        <w:rPr>
+          <w:b/>
+          <w:bCs/>
+        </w:rPr>
+      </w:pPr>
+    </w:p>
+    <w:p>
+      <w:pPr>
+        <w:rPr>
+          <w:b/>
+          <w:bCs/>
+        </w:rPr>
+      </w:pPr>
+    </w:p>
+    <w:p>
+      <w:pPr>
+        <w:rPr>
+          <w:b/>
+          <w:bCs/>
+        </w:rPr>
+      </w:pPr>
+    </w:p>
+    <w:p>
+      <w:pPr>
+        <w:rPr>
+          <w:b/>
+          <w:bCs/>
+        </w:rPr>
+      </w:pPr>
+    </w:p>
+    <w:p>
+      <w:pPr>
+        <w:rPr>
+          <w:b/>
+          <w:bCs/>
+        </w:rPr>
+      </w:pPr>
+      <w:r>
+        <w:rPr>
+          <w:b/>
+          <w:bCs/>
+          <w:noProof/>
         </w:rPr>
         <w:drawing>
           <wp:inline distT="0" distB="0" distL="0" distR="0" wp14:anchorId="5A207E2F" wp14:editId="063C6301">
@@ -2546,7 +4122,7 @@
                     <pic:cNvPicPr/>
                   </pic:nvPicPr>
                   <pic:blipFill>
-                    <a:blip r:embed="rId13"/>
+                    <a:blip r:embed="rId21"/>
                     <a:stretch>
                       <a:fillRect/>
                     </a:stretch>
@@ -3660,6 +5236,16 @@
     <w:basedOn w:val="Fuentedeprrafopredeter"/>
     <w:rsid w:val="00984E5D"/>
   </w:style>
+  <w:style w:type="character" w:customStyle="1" w:styleId="mop">
+    <w:name w:val="mop"/>
+    <w:basedOn w:val="Fuentedeprrafopredeter"/>
+    <w:rsid w:val="001823A1"/>
+  </w:style>
+  <w:style w:type="character" w:customStyle="1" w:styleId="vlist-s">
+    <w:name w:val="vlist-s"/>
+    <w:basedOn w:val="Fuentedeprrafopredeter"/>
+    <w:rsid w:val="001823A1"/>
+  </w:style>
 </w:styles>
 </file>
 

</xml_diff>

<commit_message>
Pregunta 4 analisis completo
</commit_message>
<xml_diff>
--- a/Calculo-2/Taller-3-LeandroRivera-BalmerValencia.docx
+++ b/Calculo-2/Taller-3-LeandroRivera-BalmerValencia.docx
@@ -416,6 +416,16 @@
     </w:p>
     <w:p>
       <w:pPr>
+        <w:pStyle w:val="Ttulo1"/>
+      </w:pPr>
+      <w:r>
+        <w:lastRenderedPageBreak/>
+        <w:t>Pregunta 1</w:t>
+      </w:r>
+    </w:p>
+    <w:p/>
+    <w:p>
+      <w:pPr>
         <w:pStyle w:val="Ttulo2"/>
         <w:rPr>
           <w:b/>
@@ -427,7 +437,6 @@
           <w:b/>
           <w:bCs/>
         </w:rPr>
-        <w:lastRenderedPageBreak/>
         <w:t>INTEGRALES DOBLES</w:t>
       </w:r>
     </w:p>
@@ -487,17 +496,37 @@
           <w:sz w:val="24"/>
           <w:szCs w:val="24"/>
         </w:rPr>
-        <w:t xml:space="preserve">Para calcular el valor de la integral, primero dibujaremos la región rectangular con los vértices        </w:t>
-      </w:r>
+        <w:t xml:space="preserve">Para calcular el valor de la integral, primero dibujaremos la región rectangular con los vértices     </w:t>
+      </w:r>
+      <w:proofErr w:type="gramStart"/>
       <w:r>
         <w:rPr>
           <w:rFonts w:eastAsiaTheme="minorEastAsia"/>
-          <w:b/>
-          <w:bCs/>
           <w:sz w:val="24"/>
           <w:szCs w:val="24"/>
         </w:rPr>
-        <w:t>(-2,0) , (1,0), (-2,1), (1,1)</w:t>
+        <w:t xml:space="preserve">   </w:t>
+      </w:r>
+      <w:r>
+        <w:rPr>
+          <w:rFonts w:eastAsiaTheme="minorEastAsia"/>
+          <w:b/>
+          <w:bCs/>
+          <w:sz w:val="24"/>
+          <w:szCs w:val="24"/>
+        </w:rPr>
+        <w:t>(</w:t>
+      </w:r>
+      <w:proofErr w:type="gramEnd"/>
+      <w:r>
+        <w:rPr>
+          <w:rFonts w:eastAsiaTheme="minorEastAsia"/>
+          <w:b/>
+          <w:bCs/>
+          <w:sz w:val="24"/>
+          <w:szCs w:val="24"/>
+        </w:rPr>
+        <w:t>-2,0) , (1,0), (-2,1), (1,1)</w:t>
       </w:r>
     </w:p>
     <w:p>
@@ -1463,13 +1492,19 @@
     </w:p>
     <w:p>
       <w:pPr>
+        <w:pStyle w:val="Ttulo1"/>
         <w:rPr>
           <w:rFonts w:eastAsiaTheme="minorEastAsia"/>
-          <w:b/>
-          <w:bCs/>
-        </w:rPr>
-      </w:pPr>
-    </w:p>
+        </w:rPr>
+      </w:pPr>
+      <w:r>
+        <w:rPr>
+          <w:rFonts w:eastAsiaTheme="minorEastAsia"/>
+        </w:rPr>
+        <w:t>Pregunta 2</w:t>
+      </w:r>
+    </w:p>
+    <w:p/>
     <w:p>
       <w:r>
         <w:rPr>
@@ -1819,14 +1854,30 @@
           <w:sz w:val="32"/>
           <w:szCs w:val="32"/>
         </w:rPr>
-        <w:t xml:space="preserve"> y =-1,  </w:t>
-      </w:r>
+        <w:t xml:space="preserve"> y =-</w:t>
+      </w:r>
+      <w:proofErr w:type="gramStart"/>
       <w:r>
         <w:rPr>
           <w:sz w:val="32"/>
           <w:szCs w:val="32"/>
         </w:rPr>
-        <w:t>x=−2</w:t>
+        <w:t xml:space="preserve">1,  </w:t>
+      </w:r>
+      <w:r>
+        <w:rPr>
+          <w:sz w:val="32"/>
+          <w:szCs w:val="32"/>
+        </w:rPr>
+        <w:t>x</w:t>
+      </w:r>
+      <w:proofErr w:type="gramEnd"/>
+      <w:r>
+        <w:rPr>
+          <w:sz w:val="32"/>
+          <w:szCs w:val="32"/>
+        </w:rPr>
+        <w:t>=−2</w:t>
       </w:r>
       <w:r>
         <w:rPr>
@@ -2226,7 +2277,31 @@
           <w:sz w:val="24"/>
           <w:szCs w:val="24"/>
         </w:rPr>
-        <w:t>Esto representa la integral de f(x,y) sobre la región R definida.</w:t>
+        <w:t>Esto representa la integral de f(</w:t>
+      </w:r>
+      <w:proofErr w:type="spellStart"/>
+      <w:proofErr w:type="gramStart"/>
+      <w:r>
+        <w:rPr>
+          <w:rFonts w:eastAsiaTheme="minorEastAsia"/>
+          <w:b/>
+          <w:bCs/>
+          <w:sz w:val="24"/>
+          <w:szCs w:val="24"/>
+        </w:rPr>
+        <w:t>x,y</w:t>
+      </w:r>
+      <w:proofErr w:type="spellEnd"/>
+      <w:proofErr w:type="gramEnd"/>
+      <w:r>
+        <w:rPr>
+          <w:rFonts w:eastAsiaTheme="minorEastAsia"/>
+          <w:b/>
+          <w:bCs/>
+          <w:sz w:val="24"/>
+          <w:szCs w:val="24"/>
+        </w:rPr>
+        <w:t>) sobre la región R definida.</w:t>
       </w:r>
     </w:p>
     <w:p/>
@@ -2244,6 +2319,16 @@
           <w:bCs/>
         </w:rPr>
         <w:t>INTEGRALES DOBLES</w:t>
+      </w:r>
+    </w:p>
+    <w:p/>
+    <w:p/>
+    <w:p>
+      <w:pPr>
+        <w:pStyle w:val="Ttulo1"/>
+      </w:pPr>
+      <w:r>
+        <w:t>Pregunta 3</w:t>
       </w:r>
     </w:p>
     <w:p/>
@@ -2346,21 +2431,77 @@
           <w:sz w:val="28"/>
           <w:szCs w:val="28"/>
         </w:rPr>
-        <w:t xml:space="preserve">Con la ayuda de las integrales triples, hacer el planteamiento </w:t>
+        <w:t xml:space="preserve">Con la ayuda de las integrales triples, hacer el </w:t>
       </w:r>
       <w:r>
         <w:rPr>
           <w:sz w:val="28"/>
           <w:szCs w:val="28"/>
         </w:rPr>
-        <w:t>n</w:t>
+        <w:lastRenderedPageBreak/>
+        <w:t xml:space="preserve">planteamiento </w:t>
       </w:r>
       <w:r>
         <w:rPr>
           <w:sz w:val="28"/>
           <w:szCs w:val="28"/>
         </w:rPr>
-        <w:t>ecesario para calcular el volumen de Q proyectado en los planos: xy, yz, xz.</w:t>
+        <w:t>n</w:t>
+      </w:r>
+      <w:r>
+        <w:rPr>
+          <w:sz w:val="28"/>
+          <w:szCs w:val="28"/>
+        </w:rPr>
+        <w:t xml:space="preserve">ecesario para calcular el volumen de Q proyectado en los planos: </w:t>
+      </w:r>
+      <w:proofErr w:type="spellStart"/>
+      <w:r>
+        <w:rPr>
+          <w:sz w:val="28"/>
+          <w:szCs w:val="28"/>
+        </w:rPr>
+        <w:t>xy</w:t>
+      </w:r>
+      <w:proofErr w:type="spellEnd"/>
+      <w:r>
+        <w:rPr>
+          <w:sz w:val="28"/>
+          <w:szCs w:val="28"/>
+        </w:rPr>
+        <w:t xml:space="preserve">, </w:t>
+      </w:r>
+      <w:proofErr w:type="spellStart"/>
+      <w:r>
+        <w:rPr>
+          <w:sz w:val="28"/>
+          <w:szCs w:val="28"/>
+        </w:rPr>
+        <w:t>yz</w:t>
+      </w:r>
+      <w:proofErr w:type="spellEnd"/>
+      <w:r>
+        <w:rPr>
+          <w:sz w:val="28"/>
+          <w:szCs w:val="28"/>
+        </w:rPr>
+        <w:t xml:space="preserve">, </w:t>
+      </w:r>
+      <w:proofErr w:type="spellStart"/>
+      <w:r>
+        <w:rPr>
+          <w:sz w:val="28"/>
+          <w:szCs w:val="28"/>
+        </w:rPr>
+        <w:t>xz</w:t>
+      </w:r>
+      <w:proofErr w:type="spellEnd"/>
+      <w:r>
+        <w:rPr>
+          <w:sz w:val="28"/>
+          <w:szCs w:val="28"/>
+        </w:rPr>
+        <w:t>.</w:t>
       </w:r>
     </w:p>
     <w:p>
@@ -2422,14 +2563,12 @@
         <w:rPr>
           <w:b/>
           <w:bCs/>
-          <w:lang w:val="en-CA"/>
-        </w:rPr>
-      </w:pPr>
-      <w:r>
-        <w:rPr>
-          <w:b/>
-          <w:bCs/>
-          <w:lang w:val="en-CA"/>
+        </w:rPr>
+      </w:pPr>
+      <w:r>
+        <w:rPr>
+          <w:b/>
+          <w:bCs/>
         </w:rPr>
         <w:t>R/</w:t>
       </w:r>
@@ -2582,7 +2721,6 @@
               <w:sz w:val="28"/>
               <w:szCs w:val="28"/>
             </w:rPr>
-            <w:lastRenderedPageBreak/>
             <m:t>y=x</m:t>
           </m:r>
         </m:oMath>
@@ -3616,6 +3754,22 @@
     </w:p>
     <w:p>
       <w:pPr>
+        <w:pStyle w:val="Ttulo1"/>
+      </w:pPr>
+      <w:r>
+        <w:t>Pregunta 4</w:t>
+      </w:r>
+    </w:p>
+    <w:p>
+      <w:pPr>
+        <w:rPr>
+          <w:b/>
+          <w:bCs/>
+        </w:rPr>
+      </w:pPr>
+    </w:p>
+    <w:p>
+      <w:pPr>
         <w:rPr>
           <w:b/>
           <w:bCs/>
@@ -3676,7 +3830,21 @@
           <w:sz w:val="24"/>
           <w:szCs w:val="24"/>
         </w:rPr>
-        <w:t xml:space="preserve">Usar GeoGebra para representar los siguientes solidos limitados por las superficies dadas: determinar y graficar la región (base) en el plano sobre la cual están definidos; determinar los limites de integración; plantear la integral triple que permite calcular su volumen y hacer el respectivo calculo: </w:t>
+        <w:t xml:space="preserve">Usar GeoGebra para representar los siguientes solidos limitados por las superficies dadas: determinar y graficar la región (base) en el plano sobre la cual están definidos; determinar los </w:t>
+      </w:r>
+      <w:r>
+        <w:rPr>
+          <w:sz w:val="24"/>
+          <w:szCs w:val="24"/>
+        </w:rPr>
+        <w:t>límites</w:t>
+      </w:r>
+      <w:r>
+        <w:rPr>
+          <w:sz w:val="24"/>
+          <w:szCs w:val="24"/>
+        </w:rPr>
+        <w:t xml:space="preserve"> de integración; plantear la integral triple que permite calcular su volumen y hacer el respectivo calculo: </w:t>
       </w:r>
     </w:p>
     <w:p>
@@ -3717,7 +3885,23 @@
           <w:sz w:val="24"/>
           <w:szCs w:val="24"/>
         </w:rPr>
-        <w:t>región finita acotada por los planos z=x, x+z=8, z=y, y=8, y z=0.</w:t>
+        <w:t xml:space="preserve">región finita acotada por los planos z=x, </w:t>
+      </w:r>
+      <w:proofErr w:type="spellStart"/>
+      <w:r>
+        <w:rPr>
+          <w:sz w:val="24"/>
+          <w:szCs w:val="24"/>
+        </w:rPr>
+        <w:t>x+z</w:t>
+      </w:r>
+      <w:proofErr w:type="spellEnd"/>
+      <w:r>
+        <w:rPr>
+          <w:sz w:val="24"/>
+          <w:szCs w:val="24"/>
+        </w:rPr>
+        <w:t>=8, z=y, y=8, y z=0.</w:t>
       </w:r>
     </w:p>
     <w:p>
@@ -3780,7 +3964,7 @@
         </w:rPr>
         <w:lastRenderedPageBreak/>
         <w:drawing>
-          <wp:inline distT="0" distB="0" distL="0" distR="0" wp14:anchorId="6563E863" wp14:editId="2CD49252">
+          <wp:inline distT="0" distB="0" distL="0" distR="0" wp14:anchorId="6563E863" wp14:editId="6C307258">
             <wp:extent cx="5612130" cy="2617470"/>
             <wp:effectExtent l="0" t="0" r="7620" b="0"/>
             <wp:docPr id="408608634" name="Imagen 2"/>
@@ -3852,7 +4036,15 @@
         <w:contextualSpacing/>
       </w:pPr>
       <w:r>
-        <w:t>Si establecemos z=0, obtenemos la ecuación x+y=2.</w:t>
+        <w:t xml:space="preserve">Si establecemos z=0, obtenemos la ecuación </w:t>
+      </w:r>
+      <w:proofErr w:type="spellStart"/>
+      <w:r>
+        <w:t>x+y</w:t>
+      </w:r>
+      <w:proofErr w:type="spellEnd"/>
+      <w:r>
+        <w:t>=2.</w:t>
       </w:r>
     </w:p>
     <w:p>
@@ -3917,7 +4109,15 @@
         <w:contextualSpacing/>
       </w:pPr>
       <w:r>
-        <w:t>Dividiendo por 2, tenemos x+y=2.</w:t>
+        <w:t xml:space="preserve">Dividiendo por 2, tenemos </w:t>
+      </w:r>
+      <w:proofErr w:type="spellStart"/>
+      <w:r>
+        <w:t>x+y</w:t>
+      </w:r>
+      <w:proofErr w:type="spellEnd"/>
+      <w:r>
+        <w:t>=2.</w:t>
       </w:r>
     </w:p>
     <w:p>
@@ -3939,14 +4139,6 @@
       <w:r>
         <w:t>Por lo tanto, los puntos de intersección en este plano también son (2,0,0) y (0,2,0).</w:t>
       </w:r>
-    </w:p>
-    <w:p>
-      <w:pPr>
-        <w:rPr>
-          <w:b/>
-          <w:bCs/>
-        </w:rPr>
-      </w:pPr>
     </w:p>
     <w:p>
       <w:pPr>
@@ -4005,6 +4197,3100 @@
       </w:r>
     </w:p>
     <w:p>
+      <w:r>
+        <w:t xml:space="preserve">Como </w:t>
+      </w:r>
+      <w:r>
+        <w:t xml:space="preserve">se puede ver el anterior gráfico en el plano XY, las dos ecuaciones definen una </w:t>
+      </w:r>
+      <w:r>
+        <w:t xml:space="preserve">línea, y según el enunciado del problema los plano se encuentran en el primer octante, es decir que se refiere a </w:t>
+      </w:r>
+      <w:r>
+        <w:lastRenderedPageBreak/>
+        <w:t xml:space="preserve">la región del espacio donde los valores de </w:t>
+      </w:r>
+      <w:proofErr w:type="spellStart"/>
+      <w:proofErr w:type="gramStart"/>
+      <w:r>
+        <w:rPr>
+          <w:rFonts w:ascii="Times New Roman" w:hAnsi="Times New Roman" w:cs="Times New Roman"/>
+        </w:rPr>
+        <w:t>x,y</w:t>
+      </w:r>
+      <w:proofErr w:type="spellEnd"/>
+      <w:proofErr w:type="gramEnd"/>
+      <w:r>
+        <w:t xml:space="preserve"> y  </w:t>
+      </w:r>
+      <w:r>
+        <w:rPr>
+          <w:rFonts w:ascii="Times New Roman" w:hAnsi="Times New Roman" w:cs="Times New Roman"/>
+        </w:rPr>
+        <w:t>z</w:t>
+      </w:r>
+      <w:r>
+        <w:t xml:space="preserve"> son positivos, en otra palabras x&gt;0, y&gt;0 y z&gt;0, como estamos en un plano bidimensional diremos que la línea se dibuja en el primer cuadrante de plano </w:t>
+      </w:r>
+      <w:proofErr w:type="spellStart"/>
+      <w:r>
+        <w:t>xy</w:t>
+      </w:r>
+      <w:proofErr w:type="spellEnd"/>
+      <w:r>
+        <w:t xml:space="preserve">.  </w:t>
+      </w:r>
+    </w:p>
+    <w:p/>
+    <w:p>
+      <w:pPr>
+        <w:rPr>
+          <w:b/>
+          <w:bCs/>
+        </w:rPr>
+      </w:pPr>
+      <w:r>
+        <w:rPr>
+          <w:b/>
+          <w:bCs/>
+        </w:rPr>
+        <w:t xml:space="preserve">Determinar </w:t>
+      </w:r>
+      <w:proofErr w:type="spellStart"/>
+      <w:r>
+        <w:rPr>
+          <w:b/>
+          <w:bCs/>
+        </w:rPr>
+        <w:t>limites</w:t>
+      </w:r>
+      <w:proofErr w:type="spellEnd"/>
+      <w:r>
+        <w:rPr>
+          <w:b/>
+          <w:bCs/>
+        </w:rPr>
+        <w:t xml:space="preserve"> de integración</w:t>
+      </w:r>
+    </w:p>
+    <w:p>
+      <w:r>
+        <w:t xml:space="preserve">Entonces para determinar los límites de integración en el primer octante vamos a poner z=0 en las dos ecuaciones. </w:t>
+      </w:r>
+    </w:p>
+    <w:p>
+      <w:pPr>
+        <w:pStyle w:val="Prrafodelista"/>
+        <w:numPr>
+          <w:ilvl w:val="0"/>
+          <w:numId w:val="5"/>
+        </w:numPr>
+      </w:pPr>
+      <w:r>
+        <w:t>x+y</w:t>
+      </w:r>
+      <w:r>
+        <w:t>+2(0) =</w:t>
+      </w:r>
+      <w:r>
+        <w:t xml:space="preserve">2 </w:t>
+      </w:r>
+    </w:p>
+    <w:p>
+      <w:pPr>
+        <w:pStyle w:val="Prrafodelista"/>
+        <w:numPr>
+          <w:ilvl w:val="0"/>
+          <w:numId w:val="5"/>
+        </w:numPr>
+      </w:pPr>
+      <w:r>
+        <w:t>2x+2y</w:t>
+      </w:r>
+      <w:r>
+        <w:t>+0</w:t>
+      </w:r>
+      <w:r>
+        <w:t>=</w:t>
+      </w:r>
+      <w:r>
+        <w:t>4,</w:t>
+      </w:r>
+      <w:r>
+        <w:t xml:space="preserve"> simplificamos en </w:t>
+      </w:r>
+      <w:r>
+        <w:t>ambos lados</w:t>
+      </w:r>
+      <w:r>
+        <w:t xml:space="preserve"> y tenemos </w:t>
+      </w:r>
+      <w:proofErr w:type="spellStart"/>
+      <w:r>
+        <w:t>x+y</w:t>
+      </w:r>
+      <w:proofErr w:type="spellEnd"/>
+      <w:r>
+        <w:t>=2</w:t>
+      </w:r>
+    </w:p>
+    <w:p>
+      <w:r>
+        <w:t xml:space="preserve">El siguiente paso sería encontrar los </w:t>
+      </w:r>
+      <w:proofErr w:type="spellStart"/>
+      <w:r>
+        <w:t>limites</w:t>
+      </w:r>
+      <w:proofErr w:type="spellEnd"/>
+      <w:r>
+        <w:t xml:space="preserve"> de z, para poder hacer esto igualamos ambas ecuaciones a z.</w:t>
+      </w:r>
+    </w:p>
+    <w:p>
+      <w:pPr>
+        <w:pStyle w:val="Prrafodelista"/>
+        <w:numPr>
+          <w:ilvl w:val="0"/>
+          <w:numId w:val="6"/>
+        </w:numPr>
+      </w:pPr>
+      <w:r>
+        <w:t>Z=(2-x-y) /2</w:t>
+      </w:r>
+    </w:p>
+    <w:p>
+      <w:pPr>
+        <w:pStyle w:val="Prrafodelista"/>
+        <w:numPr>
+          <w:ilvl w:val="0"/>
+          <w:numId w:val="6"/>
+        </w:numPr>
+      </w:pPr>
+      <w:r>
+        <w:t>Z = 4-2x-2y</w:t>
+      </w:r>
+    </w:p>
+    <w:p>
+      <w:pPr>
+        <w:rPr>
+          <w:b/>
+          <w:bCs/>
+        </w:rPr>
+      </w:pPr>
+      <w:r>
+        <w:rPr>
+          <w:b/>
+          <w:bCs/>
+        </w:rPr>
+        <w:t>Integral tripe para el Volumen</w:t>
+      </w:r>
+    </w:p>
+    <w:p>
+      <w:pPr>
+        <w:rPr>
+          <w:rFonts w:eastAsiaTheme="minorEastAsia"/>
+          <w:b/>
+          <w:bCs/>
+          <w:sz w:val="32"/>
+          <w:szCs w:val="32"/>
+        </w:rPr>
+      </w:pPr>
+      <w:bookmarkStart w:id="0" w:name="_Hlk158832619"/>
+      <m:oMathPara>
+        <m:oMathParaPr>
+          <m:jc m:val="left"/>
+        </m:oMathParaPr>
+        <m:oMath>
+          <m:r>
+            <m:rPr>
+              <m:sty m:val="bi"/>
+            </m:rPr>
+            <w:rPr>
+              <w:rFonts w:ascii="Cambria Math" w:eastAsiaTheme="minorEastAsia" w:hAnsi="Cambria Math"/>
+              <w:sz w:val="32"/>
+              <w:szCs w:val="32"/>
+            </w:rPr>
+            <m:t>V=</m:t>
+          </m:r>
+          <w:bookmarkStart w:id="1" w:name="_Hlk158832171"/>
+          <m:nary>
+            <m:naryPr>
+              <m:limLoc m:val="subSup"/>
+              <m:ctrlPr>
+                <w:rPr>
+                  <w:rFonts w:ascii="Cambria Math" w:eastAsiaTheme="minorEastAsia" w:hAnsi="Cambria Math"/>
+                  <w:b/>
+                  <w:bCs/>
+                  <w:i/>
+                  <w:sz w:val="32"/>
+                  <w:szCs w:val="32"/>
+                </w:rPr>
+              </m:ctrlPr>
+            </m:naryPr>
+            <m:sub>
+              <m:r>
+                <m:rPr>
+                  <m:sty m:val="bi"/>
+                </m:rPr>
+                <w:rPr>
+                  <w:rFonts w:ascii="Cambria Math" w:eastAsiaTheme="minorEastAsia" w:hAnsi="Cambria Math"/>
+                  <w:sz w:val="32"/>
+                  <w:szCs w:val="32"/>
+                </w:rPr>
+                <m:t>0</m:t>
+              </m:r>
+            </m:sub>
+            <m:sup>
+              <m:r>
+                <m:rPr>
+                  <m:sty m:val="bi"/>
+                </m:rPr>
+                <w:rPr>
+                  <w:rFonts w:ascii="Cambria Math" w:eastAsiaTheme="minorEastAsia" w:hAnsi="Cambria Math"/>
+                  <w:sz w:val="32"/>
+                  <w:szCs w:val="32"/>
+                </w:rPr>
+                <m:t>2</m:t>
+              </m:r>
+            </m:sup>
+            <m:e>
+              <m:r>
+                <m:rPr>
+                  <m:sty m:val="bi"/>
+                </m:rPr>
+                <w:rPr>
+                  <w:rFonts w:ascii="Cambria Math" w:eastAsiaTheme="minorEastAsia" w:hAnsi="Cambria Math"/>
+                  <w:sz w:val="32"/>
+                  <w:szCs w:val="32"/>
+                </w:rPr>
+                <m:t xml:space="preserve"> </m:t>
+              </m:r>
+              <m:nary>
+                <m:naryPr>
+                  <m:limLoc m:val="subSup"/>
+                  <m:ctrlPr>
+                    <w:rPr>
+                      <w:rFonts w:ascii="Cambria Math" w:eastAsiaTheme="minorEastAsia" w:hAnsi="Cambria Math"/>
+                      <w:b/>
+                      <w:bCs/>
+                      <w:i/>
+                      <w:sz w:val="32"/>
+                      <w:szCs w:val="32"/>
+                    </w:rPr>
+                  </m:ctrlPr>
+                </m:naryPr>
+                <m:sub>
+                  <m:r>
+                    <m:rPr>
+                      <m:sty m:val="bi"/>
+                    </m:rPr>
+                    <w:rPr>
+                      <w:rFonts w:ascii="Cambria Math" w:eastAsiaTheme="minorEastAsia" w:hAnsi="Cambria Math"/>
+                      <w:sz w:val="32"/>
+                      <w:szCs w:val="32"/>
+                    </w:rPr>
+                    <m:t>X</m:t>
+                  </m:r>
+                </m:sub>
+                <m:sup>
+                  <m:r>
+                    <m:rPr>
+                      <m:sty m:val="bi"/>
+                    </m:rPr>
+                    <w:rPr>
+                      <w:rFonts w:ascii="Cambria Math" w:eastAsiaTheme="minorEastAsia" w:hAnsi="Cambria Math"/>
+                      <w:sz w:val="32"/>
+                      <w:szCs w:val="32"/>
+                    </w:rPr>
+                    <m:t>2-x</m:t>
+                  </m:r>
+                </m:sup>
+                <m:e>
+                  <m:r>
+                    <m:rPr>
+                      <m:sty m:val="bi"/>
+                    </m:rPr>
+                    <w:rPr>
+                      <w:rFonts w:ascii="Cambria Math" w:eastAsiaTheme="minorEastAsia" w:hAnsi="Cambria Math"/>
+                      <w:sz w:val="32"/>
+                      <w:szCs w:val="32"/>
+                    </w:rPr>
+                    <m:t xml:space="preserve"> </m:t>
+                  </m:r>
+                  <m:nary>
+                    <m:naryPr>
+                      <m:limLoc m:val="subSup"/>
+                      <m:ctrlPr>
+                        <w:rPr>
+                          <w:rFonts w:ascii="Cambria Math" w:eastAsiaTheme="minorEastAsia" w:hAnsi="Cambria Math"/>
+                          <w:b/>
+                          <w:bCs/>
+                          <w:i/>
+                          <w:sz w:val="32"/>
+                          <w:szCs w:val="32"/>
+                        </w:rPr>
+                      </m:ctrlPr>
+                    </m:naryPr>
+                    <m:sub>
+                      <m:r>
+                        <m:rPr>
+                          <m:sty m:val="bi"/>
+                        </m:rPr>
+                        <w:rPr>
+                          <w:rFonts w:ascii="Cambria Math" w:eastAsiaTheme="minorEastAsia" w:hAnsi="Cambria Math"/>
+                          <w:sz w:val="32"/>
+                          <w:szCs w:val="32"/>
+                        </w:rPr>
+                        <m:t>0</m:t>
+                      </m:r>
+                    </m:sub>
+                    <m:sup>
+                      <m:r>
+                        <m:rPr>
+                          <m:sty m:val="bi"/>
+                        </m:rPr>
+                        <w:rPr>
+                          <w:rFonts w:ascii="Cambria Math" w:eastAsiaTheme="minorEastAsia" w:hAnsi="Cambria Math"/>
+                          <w:sz w:val="32"/>
+                          <w:szCs w:val="32"/>
+                        </w:rPr>
+                        <m:t>(2-x-y)/2</m:t>
+                      </m:r>
+                    </m:sup>
+                    <m:e>
+                      <m:r>
+                        <m:rPr>
+                          <m:sty m:val="bi"/>
+                        </m:rPr>
+                        <w:rPr>
+                          <w:rFonts w:ascii="Cambria Math" w:eastAsiaTheme="minorEastAsia" w:hAnsi="Cambria Math"/>
+                          <w:sz w:val="32"/>
+                          <w:szCs w:val="32"/>
+                        </w:rPr>
+                        <m:t>dzdydx</m:t>
+                      </m:r>
+                    </m:e>
+                  </m:nary>
+                </m:e>
+              </m:nary>
+            </m:e>
+          </m:nary>
+        </m:oMath>
+      </m:oMathPara>
+      <w:bookmarkEnd w:id="0"/>
+      <w:bookmarkEnd w:id="1"/>
+    </w:p>
+    <w:p/>
+    <w:p>
+      <w:pPr>
+        <w:rPr>
+          <w:b/>
+          <w:bCs/>
+        </w:rPr>
+      </w:pPr>
+      <w:proofErr w:type="spellStart"/>
+      <w:r>
+        <w:rPr>
+          <w:b/>
+          <w:bCs/>
+        </w:rPr>
+        <w:t>Calculo</w:t>
+      </w:r>
+      <w:proofErr w:type="spellEnd"/>
+      <w:r>
+        <w:rPr>
+          <w:b/>
+          <w:bCs/>
+        </w:rPr>
+        <w:t xml:space="preserve"> de la integral </w:t>
+      </w:r>
+      <w:r>
+        <w:rPr>
+          <w:b/>
+          <w:bCs/>
+        </w:rPr>
+        <w:t xml:space="preserve">simplificada: </w:t>
+      </w:r>
+    </w:p>
+    <w:p>
+      <w:pPr>
+        <w:rPr>
+          <w:b/>
+          <w:bCs/>
+          <w:sz w:val="32"/>
+          <w:szCs w:val="32"/>
+        </w:rPr>
+      </w:pPr>
+      <m:oMathPara>
+        <m:oMathParaPr>
+          <m:jc m:val="left"/>
+        </m:oMathParaPr>
+        <m:oMath>
+          <m:r>
+            <m:rPr>
+              <m:sty m:val="bi"/>
+            </m:rPr>
+            <w:rPr>
+              <w:rFonts w:ascii="Cambria Math" w:hAnsi="Cambria Math"/>
+            </w:rPr>
+            <m:t>V=</m:t>
+          </m:r>
+          <m:nary>
+            <m:naryPr>
+              <m:limLoc m:val="subSup"/>
+              <m:ctrlPr>
+                <w:rPr>
+                  <w:rFonts w:ascii="Cambria Math" w:hAnsi="Cambria Math"/>
+                  <w:b/>
+                  <w:bCs/>
+                  <w:i/>
+                </w:rPr>
+              </m:ctrlPr>
+            </m:naryPr>
+            <m:sub>
+              <m:r>
+                <m:rPr>
+                  <m:sty m:val="bi"/>
+                </m:rPr>
+                <w:rPr>
+                  <w:rFonts w:ascii="Cambria Math" w:hAnsi="Cambria Math"/>
+                </w:rPr>
+                <m:t>0</m:t>
+              </m:r>
+            </m:sub>
+            <m:sup>
+              <m:r>
+                <m:rPr>
+                  <m:sty m:val="bi"/>
+                </m:rPr>
+                <w:rPr>
+                  <w:rFonts w:ascii="Cambria Math" w:hAnsi="Cambria Math"/>
+                </w:rPr>
+                <m:t>2</m:t>
+              </m:r>
+            </m:sup>
+            <m:e>
+              <m:r>
+                <m:rPr>
+                  <m:sty m:val="bi"/>
+                </m:rPr>
+                <w:rPr>
+                  <w:rFonts w:ascii="Cambria Math" w:hAnsi="Cambria Math"/>
+                </w:rPr>
+                <m:t xml:space="preserve"> </m:t>
+              </m:r>
+              <w:bookmarkStart w:id="2" w:name="_Hlk158833939"/>
+              <m:nary>
+                <m:naryPr>
+                  <m:limLoc m:val="subSup"/>
+                  <m:ctrlPr>
+                    <w:rPr>
+                      <w:rFonts w:ascii="Cambria Math" w:hAnsi="Cambria Math"/>
+                      <w:b/>
+                      <w:bCs/>
+                      <w:i/>
+                    </w:rPr>
+                  </m:ctrlPr>
+                </m:naryPr>
+                <m:sub>
+                  <m:r>
+                    <m:rPr>
+                      <m:sty m:val="bi"/>
+                    </m:rPr>
+                    <w:rPr>
+                      <w:rFonts w:ascii="Cambria Math" w:hAnsi="Cambria Math"/>
+                    </w:rPr>
+                    <m:t>X</m:t>
+                  </m:r>
+                </m:sub>
+                <m:sup>
+                  <m:r>
+                    <m:rPr>
+                      <m:sty m:val="bi"/>
+                    </m:rPr>
+                    <w:rPr>
+                      <w:rFonts w:ascii="Cambria Math" w:hAnsi="Cambria Math"/>
+                    </w:rPr>
+                    <m:t>2-x</m:t>
+                  </m:r>
+                </m:sup>
+                <m:e>
+                  <m:r>
+                    <m:rPr>
+                      <m:sty m:val="bi"/>
+                    </m:rPr>
+                    <w:rPr>
+                      <w:rFonts w:ascii="Cambria Math" w:hAnsi="Cambria Math"/>
+                    </w:rPr>
+                    <m:t xml:space="preserve"> </m:t>
+                  </m:r>
+                  <m:d>
+                    <m:dPr>
+                      <m:begChr m:val="["/>
+                      <m:endChr m:val="]"/>
+                      <m:ctrlPr>
+                        <w:rPr>
+                          <w:rFonts w:ascii="Cambria Math" w:hAnsi="Cambria Math"/>
+                          <w:b/>
+                          <w:bCs/>
+                          <w:i/>
+                        </w:rPr>
+                      </m:ctrlPr>
+                    </m:dPr>
+                    <m:e>
+                      <m:r>
+                        <m:rPr>
+                          <m:sty m:val="bi"/>
+                        </m:rPr>
+                        <w:rPr>
+                          <w:rFonts w:ascii="Cambria Math" w:hAnsi="Cambria Math"/>
+                        </w:rPr>
+                        <m:t>(2-x-y)/2</m:t>
+                      </m:r>
+                    </m:e>
+                  </m:d>
+                  <m:r>
+                    <m:rPr>
+                      <m:sty m:val="bi"/>
+                    </m:rPr>
+                    <w:rPr>
+                      <w:rFonts w:ascii="Cambria Math" w:hAnsi="Cambria Math"/>
+                    </w:rPr>
+                    <m:t>dydx</m:t>
+                  </m:r>
+                </m:e>
+              </m:nary>
+              <w:bookmarkEnd w:id="2"/>
+            </m:e>
+          </m:nary>
+        </m:oMath>
+      </m:oMathPara>
+    </w:p>
+    <w:p>
+      <w:pPr>
+        <w:rPr>
+          <w:b/>
+          <w:bCs/>
+        </w:rPr>
+      </w:pPr>
+    </w:p>
+    <w:p>
+      <w:pPr>
+        <w:rPr>
+          <w:b/>
+          <w:bCs/>
+          <w:sz w:val="32"/>
+          <w:szCs w:val="32"/>
+        </w:rPr>
+      </w:pPr>
+      <m:oMathPara>
+        <m:oMathParaPr>
+          <m:jc m:val="left"/>
+        </m:oMathParaPr>
+        <m:oMath>
+          <m:r>
+            <m:rPr>
+              <m:sty m:val="bi"/>
+            </m:rPr>
+            <w:rPr>
+              <w:rFonts w:ascii="Cambria Math" w:hAnsi="Cambria Math"/>
+            </w:rPr>
+            <m:t>V=</m:t>
+          </m:r>
+          <m:nary>
+            <m:naryPr>
+              <m:limLoc m:val="subSup"/>
+              <m:ctrlPr>
+                <w:rPr>
+                  <w:rFonts w:ascii="Cambria Math" w:hAnsi="Cambria Math"/>
+                  <w:b/>
+                  <w:bCs/>
+                  <w:i/>
+                </w:rPr>
+              </m:ctrlPr>
+            </m:naryPr>
+            <m:sub>
+              <m:r>
+                <m:rPr>
+                  <m:sty m:val="bi"/>
+                </m:rPr>
+                <w:rPr>
+                  <w:rFonts w:ascii="Cambria Math" w:hAnsi="Cambria Math"/>
+                </w:rPr>
+                <m:t>0</m:t>
+              </m:r>
+            </m:sub>
+            <m:sup>
+              <m:r>
+                <m:rPr>
+                  <m:sty m:val="bi"/>
+                </m:rPr>
+                <w:rPr>
+                  <w:rFonts w:ascii="Cambria Math" w:hAnsi="Cambria Math"/>
+                </w:rPr>
+                <m:t>2</m:t>
+              </m:r>
+            </m:sup>
+            <m:e>
+              <m:r>
+                <m:rPr>
+                  <m:sty m:val="bi"/>
+                </m:rPr>
+                <w:rPr>
+                  <w:rFonts w:ascii="Cambria Math" w:hAnsi="Cambria Math"/>
+                </w:rPr>
+                <m:t>[</m:t>
+              </m:r>
+              <m:f>
+                <m:fPr>
+                  <m:ctrlPr>
+                    <w:rPr>
+                      <w:rFonts w:ascii="Cambria Math" w:hAnsi="Cambria Math"/>
+                      <w:b/>
+                      <w:bCs/>
+                      <w:i/>
+                    </w:rPr>
+                  </m:ctrlPr>
+                </m:fPr>
+                <m:num>
+                  <m:r>
+                    <m:rPr>
+                      <m:sty m:val="bi"/>
+                    </m:rPr>
+                    <w:rPr>
+                      <w:rFonts w:ascii="Cambria Math" w:hAnsi="Cambria Math"/>
+                    </w:rPr>
+                    <m:t>1</m:t>
+                  </m:r>
+                </m:num>
+                <m:den>
+                  <m:r>
+                    <m:rPr>
+                      <m:sty m:val="bi"/>
+                    </m:rPr>
+                    <w:rPr>
+                      <w:rFonts w:ascii="Cambria Math" w:hAnsi="Cambria Math"/>
+                    </w:rPr>
+                    <m:t>2</m:t>
+                  </m:r>
+                </m:den>
+              </m:f>
+              <m:r>
+                <m:rPr>
+                  <m:sty m:val="bi"/>
+                </m:rPr>
+                <w:rPr>
+                  <w:rFonts w:ascii="Cambria Math" w:hAnsi="Cambria Math"/>
+                </w:rPr>
+                <m:t xml:space="preserve">    </m:t>
+              </m:r>
+              <m:nary>
+                <m:naryPr>
+                  <m:limLoc m:val="subSup"/>
+                  <m:ctrlPr>
+                    <w:rPr>
+                      <w:rFonts w:ascii="Cambria Math" w:hAnsi="Cambria Math"/>
+                      <w:b/>
+                      <w:bCs/>
+                      <w:i/>
+                    </w:rPr>
+                  </m:ctrlPr>
+                </m:naryPr>
+                <m:sub>
+                  <m:r>
+                    <m:rPr>
+                      <m:sty m:val="bi"/>
+                    </m:rPr>
+                    <w:rPr>
+                      <w:rFonts w:ascii="Cambria Math" w:hAnsi="Cambria Math"/>
+                    </w:rPr>
+                    <m:t>X</m:t>
+                  </m:r>
+                </m:sub>
+                <m:sup>
+                  <m:r>
+                    <m:rPr>
+                      <m:sty m:val="bi"/>
+                    </m:rPr>
+                    <w:rPr>
+                      <w:rFonts w:ascii="Cambria Math" w:hAnsi="Cambria Math"/>
+                    </w:rPr>
+                    <m:t>2-x</m:t>
+                  </m:r>
+                </m:sup>
+                <m:e>
+                  <m:r>
+                    <m:rPr>
+                      <m:sty m:val="bi"/>
+                    </m:rPr>
+                    <w:rPr>
+                      <w:rFonts w:ascii="Cambria Math" w:hAnsi="Cambria Math"/>
+                    </w:rPr>
+                    <m:t>(2-x-y)dy</m:t>
+                  </m:r>
+                </m:e>
+              </m:nary>
+              <m:r>
+                <m:rPr>
+                  <m:sty m:val="bi"/>
+                </m:rPr>
+                <w:rPr>
+                  <w:rFonts w:ascii="Cambria Math" w:hAnsi="Cambria Math"/>
+                </w:rPr>
+                <m:t>]dx</m:t>
+              </m:r>
+            </m:e>
+          </m:nary>
+        </m:oMath>
+      </m:oMathPara>
+    </w:p>
+    <w:p>
+      <w:pPr>
+        <w:rPr>
+          <w:b/>
+          <w:bCs/>
+        </w:rPr>
+      </w:pPr>
+      <w:proofErr w:type="spellStart"/>
+      <w:r>
+        <w:rPr>
+          <w:b/>
+          <w:bCs/>
+        </w:rPr>
+        <w:t>Calculo</w:t>
+      </w:r>
+      <w:proofErr w:type="spellEnd"/>
+      <w:r>
+        <w:rPr>
+          <w:b/>
+          <w:bCs/>
+        </w:rPr>
+        <w:t xml:space="preserve"> de la integral respecto a y:</w:t>
+      </w:r>
+    </w:p>
+    <w:p>
+      <w:pPr>
+        <w:rPr>
+          <w:rFonts w:eastAsiaTheme="minorEastAsia"/>
+          <w:b/>
+          <w:bCs/>
+          <w:sz w:val="32"/>
+          <w:szCs w:val="32"/>
+        </w:rPr>
+      </w:pPr>
+      <m:oMathPara>
+        <m:oMathParaPr>
+          <m:jc m:val="left"/>
+        </m:oMathParaPr>
+        <m:oMath>
+          <m:f>
+            <m:fPr>
+              <m:ctrlPr>
+                <w:rPr>
+                  <w:rFonts w:ascii="Cambria Math" w:hAnsi="Cambria Math"/>
+                  <w:b/>
+                  <w:bCs/>
+                  <w:i/>
+                  <w:sz w:val="32"/>
+                  <w:szCs w:val="32"/>
+                </w:rPr>
+              </m:ctrlPr>
+            </m:fPr>
+            <m:num>
+              <m:r>
+                <m:rPr>
+                  <m:sty m:val="bi"/>
+                </m:rPr>
+                <w:rPr>
+                  <w:rFonts w:ascii="Cambria Math" w:hAnsi="Cambria Math"/>
+                  <w:sz w:val="32"/>
+                  <w:szCs w:val="32"/>
+                </w:rPr>
+                <m:t>1</m:t>
+              </m:r>
+            </m:num>
+            <m:den>
+              <m:r>
+                <m:rPr>
+                  <m:sty m:val="bi"/>
+                </m:rPr>
+                <w:rPr>
+                  <w:rFonts w:ascii="Cambria Math" w:hAnsi="Cambria Math"/>
+                  <w:sz w:val="32"/>
+                  <w:szCs w:val="32"/>
+                </w:rPr>
+                <m:t>2</m:t>
+              </m:r>
+            </m:den>
+          </m:f>
+          <m:r>
+            <m:rPr>
+              <m:sty m:val="bi"/>
+            </m:rPr>
+            <w:rPr>
+              <w:rFonts w:ascii="Cambria Math" w:hAnsi="Cambria Math"/>
+              <w:sz w:val="32"/>
+              <w:szCs w:val="32"/>
+            </w:rPr>
+            <m:t xml:space="preserve"> </m:t>
+          </m:r>
+          <m:nary>
+            <m:naryPr>
+              <m:limLoc m:val="subSup"/>
+              <m:ctrlPr>
+                <w:rPr>
+                  <w:rFonts w:ascii="Cambria Math" w:hAnsi="Cambria Math"/>
+                  <w:b/>
+                  <w:bCs/>
+                  <w:i/>
+                  <w:sz w:val="32"/>
+                  <w:szCs w:val="32"/>
+                </w:rPr>
+              </m:ctrlPr>
+            </m:naryPr>
+            <m:sub>
+              <m:r>
+                <m:rPr>
+                  <m:sty m:val="bi"/>
+                </m:rPr>
+                <w:rPr>
+                  <w:rFonts w:ascii="Cambria Math" w:hAnsi="Cambria Math"/>
+                  <w:sz w:val="32"/>
+                  <w:szCs w:val="32"/>
+                </w:rPr>
+                <m:t>0</m:t>
+              </m:r>
+            </m:sub>
+            <m:sup>
+              <m:r>
+                <m:rPr>
+                  <m:sty m:val="bi"/>
+                </m:rPr>
+                <w:rPr>
+                  <w:rFonts w:ascii="Cambria Math" w:hAnsi="Cambria Math"/>
+                  <w:sz w:val="32"/>
+                  <w:szCs w:val="32"/>
+                </w:rPr>
+                <m:t>2-x</m:t>
+              </m:r>
+            </m:sup>
+            <m:e>
+              <m:d>
+                <m:dPr>
+                  <m:ctrlPr>
+                    <w:rPr>
+                      <w:rFonts w:ascii="Cambria Math" w:hAnsi="Cambria Math"/>
+                      <w:b/>
+                      <w:bCs/>
+                      <w:i/>
+                      <w:sz w:val="32"/>
+                      <w:szCs w:val="32"/>
+                    </w:rPr>
+                  </m:ctrlPr>
+                </m:dPr>
+                <m:e>
+                  <m:r>
+                    <m:rPr>
+                      <m:sty m:val="bi"/>
+                    </m:rPr>
+                    <w:rPr>
+                      <w:rFonts w:ascii="Cambria Math" w:hAnsi="Cambria Math"/>
+                      <w:sz w:val="32"/>
+                      <w:szCs w:val="32"/>
+                    </w:rPr>
+                    <m:t>2-x-y</m:t>
+                  </m:r>
+                </m:e>
+              </m:d>
+              <m:r>
+                <m:rPr>
+                  <m:sty m:val="bi"/>
+                </m:rPr>
+                <w:rPr>
+                  <w:rFonts w:ascii="Cambria Math" w:hAnsi="Cambria Math"/>
+                  <w:sz w:val="32"/>
+                  <w:szCs w:val="32"/>
+                </w:rPr>
+                <m:t>dy</m:t>
+              </m:r>
+            </m:e>
+          </m:nary>
+          <m:r>
+            <m:rPr>
+              <m:sty m:val="bi"/>
+            </m:rPr>
+            <w:rPr>
+              <w:rFonts w:ascii="Cambria Math" w:hAnsi="Cambria Math"/>
+              <w:sz w:val="32"/>
+              <w:szCs w:val="32"/>
+            </w:rPr>
+            <m:t>]=</m:t>
+          </m:r>
+          <m:f>
+            <m:fPr>
+              <m:ctrlPr>
+                <w:rPr>
+                  <w:rFonts w:ascii="Cambria Math" w:eastAsiaTheme="minorEastAsia" w:hAnsi="Cambria Math"/>
+                  <w:b/>
+                  <w:bCs/>
+                  <w:i/>
+                  <w:sz w:val="32"/>
+                  <w:szCs w:val="32"/>
+                </w:rPr>
+              </m:ctrlPr>
+            </m:fPr>
+            <m:num>
+              <m:r>
+                <m:rPr>
+                  <m:sty m:val="bi"/>
+                </m:rPr>
+                <w:rPr>
+                  <w:rFonts w:ascii="Cambria Math" w:eastAsiaTheme="minorEastAsia" w:hAnsi="Cambria Math"/>
+                  <w:sz w:val="32"/>
+                  <w:szCs w:val="32"/>
+                </w:rPr>
+                <m:t>1</m:t>
+              </m:r>
+            </m:num>
+            <m:den>
+              <m:r>
+                <m:rPr>
+                  <m:sty m:val="bi"/>
+                </m:rPr>
+                <w:rPr>
+                  <w:rFonts w:ascii="Cambria Math" w:eastAsiaTheme="minorEastAsia" w:hAnsi="Cambria Math"/>
+                  <w:sz w:val="32"/>
+                  <w:szCs w:val="32"/>
+                </w:rPr>
+                <m:t>2</m:t>
+              </m:r>
+            </m:den>
+          </m:f>
+          <m:r>
+            <m:rPr>
+              <m:sty m:val="bi"/>
+            </m:rPr>
+            <w:rPr>
+              <w:rFonts w:ascii="Cambria Math" w:hAnsi="Cambria Math"/>
+              <w:sz w:val="32"/>
+              <w:szCs w:val="32"/>
+            </w:rPr>
+            <m:t>[(2</m:t>
+          </m:r>
+          <m:r>
+            <m:rPr>
+              <m:sty m:val="bi"/>
+            </m:rPr>
+            <w:rPr>
+              <w:rFonts w:ascii="Cambria Math" w:hAnsi="Cambria Math"/>
+              <w:sz w:val="32"/>
+              <w:szCs w:val="32"/>
+            </w:rPr>
+            <m:t>y-xy-</m:t>
+          </m:r>
+          <m:f>
+            <m:fPr>
+              <m:ctrlPr>
+                <w:rPr>
+                  <w:rFonts w:ascii="Cambria Math" w:eastAsiaTheme="minorEastAsia" w:hAnsi="Cambria Math"/>
+                  <w:b/>
+                  <w:bCs/>
+                  <w:i/>
+                  <w:sz w:val="32"/>
+                  <w:szCs w:val="32"/>
+                </w:rPr>
+              </m:ctrlPr>
+            </m:fPr>
+            <m:num>
+              <m:r>
+                <m:rPr>
+                  <m:sty m:val="bi"/>
+                </m:rPr>
+                <w:rPr>
+                  <w:rFonts w:ascii="Cambria Math" w:eastAsiaTheme="minorEastAsia" w:hAnsi="Cambria Math"/>
+                  <w:sz w:val="32"/>
+                  <w:szCs w:val="32"/>
+                </w:rPr>
+                <m:t>1</m:t>
+              </m:r>
+            </m:num>
+            <m:den>
+              <m:r>
+                <m:rPr>
+                  <m:sty m:val="bi"/>
+                </m:rPr>
+                <w:rPr>
+                  <w:rFonts w:ascii="Cambria Math" w:eastAsiaTheme="minorEastAsia" w:hAnsi="Cambria Math"/>
+                  <w:sz w:val="32"/>
+                  <w:szCs w:val="32"/>
+                </w:rPr>
+                <m:t>2</m:t>
+              </m:r>
+            </m:den>
+          </m:f>
+          <m:sSup>
+            <m:sSupPr>
+              <m:ctrlPr>
+                <w:rPr>
+                  <w:rFonts w:ascii="Cambria Math" w:hAnsi="Cambria Math"/>
+                  <w:b/>
+                  <w:bCs/>
+                  <w:i/>
+                  <w:sz w:val="32"/>
+                  <w:szCs w:val="32"/>
+                </w:rPr>
+              </m:ctrlPr>
+            </m:sSupPr>
+            <m:e>
+              <m:r>
+                <m:rPr>
+                  <m:sty m:val="bi"/>
+                </m:rPr>
+                <w:rPr>
+                  <w:rFonts w:ascii="Cambria Math" w:hAnsi="Cambria Math"/>
+                  <w:sz w:val="32"/>
+                  <w:szCs w:val="32"/>
+                </w:rPr>
+                <m:t>y</m:t>
+              </m:r>
+            </m:e>
+            <m:sup>
+              <m:r>
+                <m:rPr>
+                  <m:sty m:val="bi"/>
+                </m:rPr>
+                <w:rPr>
+                  <w:rFonts w:ascii="Cambria Math" w:hAnsi="Cambria Math"/>
+                  <w:sz w:val="32"/>
+                  <w:szCs w:val="32"/>
+                </w:rPr>
+                <m:t>2</m:t>
+              </m:r>
+            </m:sup>
+          </m:sSup>
+          <m:r>
+            <m:rPr>
+              <m:sty m:val="bi"/>
+            </m:rPr>
+            <w:rPr>
+              <w:rFonts w:ascii="Cambria Math" w:hAnsi="Cambria Math"/>
+              <w:sz w:val="32"/>
+              <w:szCs w:val="32"/>
+            </w:rPr>
+            <m:t>)</m:t>
+          </m:r>
+          <m:sSubSup>
+            <m:sSubSupPr>
+              <m:ctrlPr>
+                <w:rPr>
+                  <w:rFonts w:ascii="Cambria Math" w:hAnsi="Cambria Math"/>
+                  <w:b/>
+                  <w:bCs/>
+                  <w:i/>
+                  <w:sz w:val="32"/>
+                  <w:szCs w:val="32"/>
+                </w:rPr>
+              </m:ctrlPr>
+            </m:sSubSupPr>
+            <m:e>
+              <m:r>
+                <m:rPr>
+                  <m:sty m:val="bi"/>
+                </m:rPr>
+                <w:rPr>
+                  <w:rFonts w:ascii="Cambria Math" w:hAnsi="Cambria Math"/>
+                  <w:sz w:val="32"/>
+                  <w:szCs w:val="32"/>
+                </w:rPr>
+                <m:t>|</m:t>
+              </m:r>
+            </m:e>
+            <m:sub>
+              <m:r>
+                <m:rPr>
+                  <m:sty m:val="bi"/>
+                </m:rPr>
+                <w:rPr>
+                  <w:rFonts w:ascii="Cambria Math" w:hAnsi="Cambria Math"/>
+                  <w:sz w:val="32"/>
+                  <w:szCs w:val="32"/>
+                </w:rPr>
+                <m:t>0</m:t>
+              </m:r>
+            </m:sub>
+            <m:sup>
+              <m:r>
+                <m:rPr>
+                  <m:sty m:val="bi"/>
+                </m:rPr>
+                <w:rPr>
+                  <w:rFonts w:ascii="Cambria Math" w:hAnsi="Cambria Math"/>
+                  <w:sz w:val="32"/>
+                  <w:szCs w:val="32"/>
+                </w:rPr>
+                <m:t>2-X</m:t>
+              </m:r>
+            </m:sup>
+          </m:sSubSup>
+          <m:r>
+            <m:rPr>
+              <m:sty m:val="bi"/>
+            </m:rPr>
+            <w:rPr>
+              <w:rFonts w:ascii="Cambria Math" w:hAnsi="Cambria Math"/>
+              <w:sz w:val="32"/>
+              <w:szCs w:val="32"/>
+            </w:rPr>
+            <m:t>]</m:t>
+          </m:r>
+        </m:oMath>
+      </m:oMathPara>
+    </w:p>
+    <w:p>
+      <w:pPr>
+        <w:rPr>
+          <w:rFonts w:eastAsiaTheme="minorEastAsia"/>
+          <w:b/>
+          <w:bCs/>
+          <w:sz w:val="32"/>
+          <w:szCs w:val="32"/>
+        </w:rPr>
+      </w:pPr>
+      <w:bookmarkStart w:id="3" w:name="_Hlk158834399"/>
+      <w:r>
+        <w:rPr>
+          <w:b/>
+          <w:bCs/>
+          <w:sz w:val="32"/>
+          <w:szCs w:val="32"/>
+        </w:rPr>
+        <w:t>=</w:t>
+      </w:r>
+      <w:r>
+        <w:rPr>
+          <w:b/>
+          <w:bCs/>
+          <w:sz w:val="32"/>
+          <w:szCs w:val="32"/>
+        </w:rPr>
+        <w:t xml:space="preserve"> </w:t>
+      </w:r>
+      <m:oMath>
+        <m:f>
+          <m:fPr>
+            <m:ctrlPr>
+              <w:rPr>
+                <w:rFonts w:ascii="Cambria Math" w:hAnsi="Cambria Math"/>
+                <w:b/>
+                <w:bCs/>
+                <w:i/>
+                <w:sz w:val="32"/>
+                <w:szCs w:val="32"/>
+              </w:rPr>
+            </m:ctrlPr>
+          </m:fPr>
+          <m:num>
+            <m:r>
+              <m:rPr>
+                <m:sty m:val="bi"/>
+              </m:rPr>
+              <w:rPr>
+                <w:rFonts w:ascii="Cambria Math" w:hAnsi="Cambria Math"/>
+                <w:sz w:val="32"/>
+                <w:szCs w:val="32"/>
+              </w:rPr>
+              <m:t>1</m:t>
+            </m:r>
+          </m:num>
+          <m:den>
+            <m:r>
+              <m:rPr>
+                <m:sty m:val="bi"/>
+              </m:rPr>
+              <w:rPr>
+                <w:rFonts w:ascii="Cambria Math" w:hAnsi="Cambria Math"/>
+                <w:sz w:val="32"/>
+                <w:szCs w:val="32"/>
+              </w:rPr>
+              <m:t>2</m:t>
+            </m:r>
+          </m:den>
+        </m:f>
+        <m:r>
+          <m:rPr>
+            <m:sty m:val="bi"/>
+          </m:rPr>
+          <w:rPr>
+            <w:rFonts w:ascii="Cambria Math" w:hAnsi="Cambria Math"/>
+            <w:sz w:val="32"/>
+            <w:szCs w:val="32"/>
+          </w:rPr>
+          <m:t>[</m:t>
+        </m:r>
+        <m:d>
+          <m:dPr>
+            <m:ctrlPr>
+              <w:rPr>
+                <w:rFonts w:ascii="Cambria Math" w:hAnsi="Cambria Math"/>
+                <w:b/>
+                <w:bCs/>
+                <w:i/>
+                <w:sz w:val="32"/>
+                <w:szCs w:val="32"/>
+              </w:rPr>
+            </m:ctrlPr>
+          </m:dPr>
+          <m:e>
+            <m:r>
+              <m:rPr>
+                <m:sty m:val="bi"/>
+              </m:rPr>
+              <w:rPr>
+                <w:rFonts w:ascii="Cambria Math" w:hAnsi="Cambria Math"/>
+                <w:sz w:val="32"/>
+                <w:szCs w:val="32"/>
+              </w:rPr>
+              <m:t>2</m:t>
+            </m:r>
+            <m:d>
+              <m:dPr>
+                <m:ctrlPr>
+                  <w:rPr>
+                    <w:rFonts w:ascii="Cambria Math" w:hAnsi="Cambria Math"/>
+                    <w:b/>
+                    <w:bCs/>
+                    <w:i/>
+                    <w:sz w:val="32"/>
+                    <w:szCs w:val="32"/>
+                  </w:rPr>
+                </m:ctrlPr>
+              </m:dPr>
+              <m:e>
+                <m:r>
+                  <m:rPr>
+                    <m:sty m:val="bi"/>
+                  </m:rPr>
+                  <w:rPr>
+                    <w:rFonts w:ascii="Cambria Math" w:hAnsi="Cambria Math"/>
+                    <w:sz w:val="32"/>
+                    <w:szCs w:val="32"/>
+                  </w:rPr>
+                  <m:t>2-x</m:t>
+                </m:r>
+              </m:e>
+            </m:d>
+            <m:r>
+              <m:rPr>
+                <m:sty m:val="bi"/>
+              </m:rPr>
+              <w:rPr>
+                <w:rFonts w:ascii="Cambria Math" w:hAnsi="Cambria Math"/>
+                <w:sz w:val="32"/>
+                <w:szCs w:val="32"/>
+              </w:rPr>
+              <m:t>-x</m:t>
+            </m:r>
+            <m:d>
+              <m:dPr>
+                <m:ctrlPr>
+                  <w:rPr>
+                    <w:rFonts w:ascii="Cambria Math" w:hAnsi="Cambria Math"/>
+                    <w:b/>
+                    <w:bCs/>
+                    <w:i/>
+                    <w:sz w:val="32"/>
+                    <w:szCs w:val="32"/>
+                  </w:rPr>
+                </m:ctrlPr>
+              </m:dPr>
+              <m:e>
+                <m:r>
+                  <m:rPr>
+                    <m:sty m:val="bi"/>
+                  </m:rPr>
+                  <w:rPr>
+                    <w:rFonts w:ascii="Cambria Math" w:hAnsi="Cambria Math"/>
+                    <w:sz w:val="32"/>
+                    <w:szCs w:val="32"/>
+                  </w:rPr>
+                  <m:t>2-x</m:t>
+                </m:r>
+              </m:e>
+            </m:d>
+            <m:r>
+              <m:rPr>
+                <m:sty m:val="bi"/>
+              </m:rPr>
+              <w:rPr>
+                <w:rFonts w:ascii="Cambria Math" w:hAnsi="Cambria Math"/>
+                <w:sz w:val="32"/>
+                <w:szCs w:val="32"/>
+              </w:rPr>
+              <m:t>-</m:t>
+            </m:r>
+            <m:f>
+              <m:fPr>
+                <m:ctrlPr>
+                  <w:rPr>
+                    <w:rFonts w:ascii="Cambria Math" w:hAnsi="Cambria Math"/>
+                    <w:b/>
+                    <w:bCs/>
+                    <w:i/>
+                    <w:sz w:val="32"/>
+                    <w:szCs w:val="32"/>
+                  </w:rPr>
+                </m:ctrlPr>
+              </m:fPr>
+              <m:num>
+                <m:r>
+                  <m:rPr>
+                    <m:sty m:val="bi"/>
+                  </m:rPr>
+                  <w:rPr>
+                    <w:rFonts w:ascii="Cambria Math" w:hAnsi="Cambria Math"/>
+                    <w:sz w:val="32"/>
+                    <w:szCs w:val="32"/>
+                  </w:rPr>
+                  <m:t xml:space="preserve">1 </m:t>
+                </m:r>
+              </m:num>
+              <m:den>
+                <m:r>
+                  <m:rPr>
+                    <m:sty m:val="bi"/>
+                  </m:rPr>
+                  <w:rPr>
+                    <w:rFonts w:ascii="Cambria Math" w:hAnsi="Cambria Math"/>
+                    <w:sz w:val="32"/>
+                    <w:szCs w:val="32"/>
+                  </w:rPr>
+                  <m:t>2</m:t>
+                </m:r>
+              </m:den>
+            </m:f>
+            <m:r>
+              <m:rPr>
+                <m:sty m:val="bi"/>
+              </m:rPr>
+              <w:rPr>
+                <w:rFonts w:ascii="Cambria Math" w:hAnsi="Cambria Math"/>
+                <w:sz w:val="32"/>
+                <w:szCs w:val="32"/>
+              </w:rPr>
+              <m:t xml:space="preserve"> </m:t>
+            </m:r>
+            <m:sSup>
+              <m:sSupPr>
+                <m:ctrlPr>
+                  <w:rPr>
+                    <w:rFonts w:ascii="Cambria Math" w:hAnsi="Cambria Math"/>
+                    <w:b/>
+                    <w:bCs/>
+                    <w:i/>
+                    <w:sz w:val="32"/>
+                    <w:szCs w:val="32"/>
+                  </w:rPr>
+                </m:ctrlPr>
+              </m:sSupPr>
+              <m:e>
+                <m:d>
+                  <m:dPr>
+                    <m:ctrlPr>
+                      <w:rPr>
+                        <w:rFonts w:ascii="Cambria Math" w:hAnsi="Cambria Math"/>
+                        <w:b/>
+                        <w:bCs/>
+                        <w:i/>
+                        <w:sz w:val="32"/>
+                        <w:szCs w:val="32"/>
+                      </w:rPr>
+                    </m:ctrlPr>
+                  </m:dPr>
+                  <m:e>
+                    <m:r>
+                      <m:rPr>
+                        <m:sty m:val="bi"/>
+                      </m:rPr>
+                      <w:rPr>
+                        <w:rFonts w:ascii="Cambria Math" w:hAnsi="Cambria Math"/>
+                        <w:sz w:val="32"/>
+                        <w:szCs w:val="32"/>
+                      </w:rPr>
+                      <m:t>2-x</m:t>
+                    </m:r>
+                  </m:e>
+                </m:d>
+              </m:e>
+              <m:sup>
+                <m:r>
+                  <m:rPr>
+                    <m:sty m:val="bi"/>
+                  </m:rPr>
+                  <w:rPr>
+                    <w:rFonts w:ascii="Cambria Math" w:hAnsi="Cambria Math"/>
+                    <w:sz w:val="32"/>
+                    <w:szCs w:val="32"/>
+                  </w:rPr>
+                  <m:t>2</m:t>
+                </m:r>
+              </m:sup>
+            </m:sSup>
+          </m:e>
+        </m:d>
+        <m:r>
+          <m:rPr>
+            <m:sty m:val="bi"/>
+          </m:rPr>
+          <w:rPr>
+            <w:rFonts w:ascii="Cambria Math" w:hAnsi="Cambria Math"/>
+            <w:sz w:val="32"/>
+            <w:szCs w:val="32"/>
+          </w:rPr>
+          <m:t>-0]</m:t>
+        </m:r>
+      </m:oMath>
+    </w:p>
+    <w:bookmarkEnd w:id="3"/>
+    <w:p>
+      <w:pPr>
+        <w:rPr>
+          <w:rFonts w:cstheme="minorHAnsi"/>
+          <w:b/>
+          <w:bCs/>
+          <w:sz w:val="32"/>
+          <w:szCs w:val="32"/>
+        </w:rPr>
+      </w:pPr>
+      <w:r>
+        <w:rPr>
+          <w:color w:val="0D0D0D"/>
+          <w:sz w:val="20"/>
+          <w:szCs w:val="20"/>
+          <w:shd w:val="clear" w:color="auto" w:fill="FFFFFF"/>
+        </w:rPr>
+        <w:br/>
+      </w:r>
+      <w:r>
+        <w:rPr>
+          <w:rFonts w:cstheme="minorHAnsi"/>
+          <w:b/>
+          <w:bCs/>
+          <w:sz w:val="32"/>
+          <w:szCs w:val="32"/>
+        </w:rPr>
+        <w:t xml:space="preserve">= </w:t>
+      </w:r>
+      <m:oMath>
+        <m:f>
+          <m:fPr>
+            <m:ctrlPr>
+              <w:rPr>
+                <w:rFonts w:ascii="Cambria Math" w:hAnsi="Cambria Math" w:cstheme="minorHAnsi"/>
+                <w:b/>
+                <w:bCs/>
+                <w:i/>
+                <w:sz w:val="32"/>
+                <w:szCs w:val="32"/>
+              </w:rPr>
+            </m:ctrlPr>
+          </m:fPr>
+          <m:num>
+            <m:r>
+              <m:rPr>
+                <m:sty m:val="bi"/>
+              </m:rPr>
+              <w:rPr>
+                <w:rFonts w:ascii="Cambria Math" w:hAnsi="Cambria Math" w:cstheme="minorHAnsi"/>
+                <w:sz w:val="32"/>
+                <w:szCs w:val="32"/>
+              </w:rPr>
+              <m:t>1</m:t>
+            </m:r>
+          </m:num>
+          <m:den>
+            <m:r>
+              <m:rPr>
+                <m:sty m:val="bi"/>
+              </m:rPr>
+              <w:rPr>
+                <w:rFonts w:ascii="Cambria Math" w:hAnsi="Cambria Math" w:cstheme="minorHAnsi"/>
+                <w:sz w:val="32"/>
+                <w:szCs w:val="32"/>
+              </w:rPr>
+              <m:t>2</m:t>
+            </m:r>
+          </m:den>
+        </m:f>
+        <m:r>
+          <m:rPr>
+            <m:sty m:val="bi"/>
+          </m:rPr>
+          <w:rPr>
+            <w:rFonts w:ascii="Cambria Math" w:hAnsi="Cambria Math" w:cstheme="minorHAnsi"/>
+            <w:sz w:val="32"/>
+            <w:szCs w:val="32"/>
+          </w:rPr>
+          <m:t>[4-2</m:t>
+        </m:r>
+        <m:r>
+          <m:rPr>
+            <m:sty m:val="bi"/>
+          </m:rPr>
+          <w:rPr>
+            <w:rFonts w:ascii="Cambria Math" w:hAnsi="Cambria Math" w:cstheme="minorHAnsi"/>
+            <w:sz w:val="32"/>
+            <w:szCs w:val="32"/>
+          </w:rPr>
+          <m:t>x-2</m:t>
+        </m:r>
+        <m:r>
+          <m:rPr>
+            <m:sty m:val="bi"/>
+          </m:rPr>
+          <w:rPr>
+            <w:rFonts w:ascii="Cambria Math" w:hAnsi="Cambria Math" w:cstheme="minorHAnsi"/>
+            <w:sz w:val="32"/>
+            <w:szCs w:val="32"/>
+          </w:rPr>
+          <m:t>x+</m:t>
+        </m:r>
+        <m:sSup>
+          <m:sSupPr>
+            <m:ctrlPr>
+              <w:rPr>
+                <w:rFonts w:ascii="Cambria Math" w:hAnsi="Cambria Math" w:cstheme="minorHAnsi"/>
+                <w:b/>
+                <w:bCs/>
+                <w:i/>
+                <w:sz w:val="32"/>
+                <w:szCs w:val="32"/>
+              </w:rPr>
+            </m:ctrlPr>
+          </m:sSupPr>
+          <m:e>
+            <m:r>
+              <m:rPr>
+                <m:sty m:val="bi"/>
+              </m:rPr>
+              <w:rPr>
+                <w:rFonts w:ascii="Cambria Math" w:hAnsi="Cambria Math" w:cstheme="minorHAnsi"/>
+                <w:sz w:val="32"/>
+                <w:szCs w:val="32"/>
+              </w:rPr>
+              <m:t>x</m:t>
+            </m:r>
+          </m:e>
+          <m:sup>
+            <m:r>
+              <m:rPr>
+                <m:sty m:val="bi"/>
+              </m:rPr>
+              <w:rPr>
+                <w:rFonts w:ascii="Cambria Math" w:hAnsi="Cambria Math" w:cstheme="minorHAnsi"/>
+                <w:sz w:val="32"/>
+                <w:szCs w:val="32"/>
+              </w:rPr>
+              <m:t>2</m:t>
+            </m:r>
+          </m:sup>
+        </m:sSup>
+        <m:r>
+          <m:rPr>
+            <m:sty m:val="bi"/>
+          </m:rPr>
+          <w:rPr>
+            <w:rFonts w:ascii="Cambria Math" w:hAnsi="Cambria Math" w:cstheme="minorHAnsi"/>
+            <w:sz w:val="32"/>
+            <w:szCs w:val="32"/>
+          </w:rPr>
+          <m:t>-</m:t>
+        </m:r>
+        <m:f>
+          <m:fPr>
+            <m:ctrlPr>
+              <w:rPr>
+                <w:rFonts w:ascii="Cambria Math" w:hAnsi="Cambria Math" w:cstheme="minorHAnsi"/>
+                <w:b/>
+                <w:bCs/>
+                <w:i/>
+                <w:sz w:val="32"/>
+                <w:szCs w:val="32"/>
+              </w:rPr>
+            </m:ctrlPr>
+          </m:fPr>
+          <m:num>
+            <m:r>
+              <m:rPr>
+                <m:sty m:val="bi"/>
+              </m:rPr>
+              <w:rPr>
+                <w:rFonts w:ascii="Cambria Math" w:hAnsi="Cambria Math" w:cstheme="minorHAnsi"/>
+                <w:sz w:val="32"/>
+                <w:szCs w:val="32"/>
+              </w:rPr>
+              <m:t>1</m:t>
+            </m:r>
+          </m:num>
+          <m:den>
+            <m:r>
+              <m:rPr>
+                <m:sty m:val="bi"/>
+              </m:rPr>
+              <w:rPr>
+                <w:rFonts w:ascii="Cambria Math" w:hAnsi="Cambria Math" w:cstheme="minorHAnsi"/>
+                <w:sz w:val="32"/>
+                <w:szCs w:val="32"/>
+              </w:rPr>
+              <m:t>2</m:t>
+            </m:r>
+          </m:den>
+        </m:f>
+        <m:r>
+          <m:rPr>
+            <m:sty m:val="bi"/>
+          </m:rPr>
+          <w:rPr>
+            <w:rFonts w:ascii="Cambria Math" w:hAnsi="Cambria Math" w:cstheme="minorHAnsi"/>
+            <w:sz w:val="32"/>
+            <w:szCs w:val="32"/>
+          </w:rPr>
+          <m:t>(4-4</m:t>
+        </m:r>
+        <m:r>
+          <m:rPr>
+            <m:sty m:val="bi"/>
+          </m:rPr>
+          <w:rPr>
+            <w:rFonts w:ascii="Cambria Math" w:hAnsi="Cambria Math" w:cstheme="minorHAnsi"/>
+            <w:sz w:val="32"/>
+            <w:szCs w:val="32"/>
+          </w:rPr>
+          <m:t>x+</m:t>
+        </m:r>
+        <m:sSup>
+          <m:sSupPr>
+            <m:ctrlPr>
+              <w:rPr>
+                <w:rFonts w:ascii="Cambria Math" w:hAnsi="Cambria Math" w:cstheme="minorHAnsi"/>
+                <w:b/>
+                <w:bCs/>
+                <w:i/>
+                <w:sz w:val="32"/>
+                <w:szCs w:val="32"/>
+              </w:rPr>
+            </m:ctrlPr>
+          </m:sSupPr>
+          <m:e>
+            <m:r>
+              <m:rPr>
+                <m:sty m:val="bi"/>
+              </m:rPr>
+              <w:rPr>
+                <w:rFonts w:ascii="Cambria Math" w:hAnsi="Cambria Math" w:cstheme="minorHAnsi"/>
+                <w:sz w:val="32"/>
+                <w:szCs w:val="32"/>
+              </w:rPr>
+              <m:t>x</m:t>
+            </m:r>
+          </m:e>
+          <m:sup>
+            <m:r>
+              <m:rPr>
+                <m:sty m:val="bi"/>
+              </m:rPr>
+              <w:rPr>
+                <w:rFonts w:ascii="Cambria Math" w:hAnsi="Cambria Math" w:cstheme="minorHAnsi"/>
+                <w:sz w:val="32"/>
+                <w:szCs w:val="32"/>
+              </w:rPr>
+              <m:t>2</m:t>
+            </m:r>
+          </m:sup>
+        </m:sSup>
+        <m:r>
+          <m:rPr>
+            <m:sty m:val="bi"/>
+          </m:rPr>
+          <w:rPr>
+            <w:rFonts w:ascii="Cambria Math" w:hAnsi="Cambria Math" w:cstheme="minorHAnsi"/>
+            <w:sz w:val="32"/>
+            <w:szCs w:val="32"/>
+          </w:rPr>
+          <m:t>)]</m:t>
+        </m:r>
+      </m:oMath>
+    </w:p>
+    <w:p>
+      <w:pPr>
+        <w:rPr>
+          <w:rFonts w:cstheme="minorHAnsi"/>
+          <w:b/>
+          <w:bCs/>
+          <w:sz w:val="32"/>
+          <w:szCs w:val="32"/>
+        </w:rPr>
+      </w:pPr>
+      <w:r>
+        <w:rPr>
+          <w:rFonts w:cstheme="minorHAnsi"/>
+          <w:b/>
+          <w:bCs/>
+          <w:sz w:val="32"/>
+          <w:szCs w:val="32"/>
+        </w:rPr>
+        <w:lastRenderedPageBreak/>
+        <w:t xml:space="preserve">= </w:t>
+      </w:r>
+      <m:oMath>
+        <m:f>
+          <m:fPr>
+            <m:ctrlPr>
+              <w:rPr>
+                <w:rFonts w:ascii="Cambria Math" w:hAnsi="Cambria Math" w:cstheme="minorHAnsi"/>
+                <w:b/>
+                <w:bCs/>
+                <w:i/>
+                <w:sz w:val="32"/>
+                <w:szCs w:val="32"/>
+              </w:rPr>
+            </m:ctrlPr>
+          </m:fPr>
+          <m:num>
+            <m:r>
+              <m:rPr>
+                <m:sty m:val="bi"/>
+              </m:rPr>
+              <w:rPr>
+                <w:rFonts w:ascii="Cambria Math" w:hAnsi="Cambria Math" w:cstheme="minorHAnsi"/>
+                <w:sz w:val="32"/>
+                <w:szCs w:val="32"/>
+              </w:rPr>
+              <m:t>1</m:t>
+            </m:r>
+          </m:num>
+          <m:den>
+            <m:r>
+              <m:rPr>
+                <m:sty m:val="bi"/>
+              </m:rPr>
+              <w:rPr>
+                <w:rFonts w:ascii="Cambria Math" w:hAnsi="Cambria Math" w:cstheme="minorHAnsi"/>
+                <w:sz w:val="32"/>
+                <w:szCs w:val="32"/>
+              </w:rPr>
+              <m:t>2</m:t>
+            </m:r>
+          </m:den>
+        </m:f>
+        <m:r>
+          <m:rPr>
+            <m:sty m:val="bi"/>
+          </m:rPr>
+          <w:rPr>
+            <w:rFonts w:ascii="Cambria Math" w:hAnsi="Cambria Math" w:cstheme="minorHAnsi"/>
+            <w:sz w:val="32"/>
+            <w:szCs w:val="32"/>
+          </w:rPr>
+          <m:t>[4-4</m:t>
+        </m:r>
+        <m:r>
+          <m:rPr>
+            <m:sty m:val="bi"/>
+          </m:rPr>
+          <w:rPr>
+            <w:rFonts w:ascii="Cambria Math" w:hAnsi="Cambria Math" w:cstheme="minorHAnsi"/>
+            <w:sz w:val="32"/>
+            <w:szCs w:val="32"/>
+          </w:rPr>
+          <m:t>x+</m:t>
+        </m:r>
+        <m:sSup>
+          <m:sSupPr>
+            <m:ctrlPr>
+              <w:rPr>
+                <w:rFonts w:ascii="Cambria Math" w:hAnsi="Cambria Math" w:cstheme="minorHAnsi"/>
+                <w:b/>
+                <w:bCs/>
+                <w:i/>
+                <w:sz w:val="32"/>
+                <w:szCs w:val="32"/>
+              </w:rPr>
+            </m:ctrlPr>
+          </m:sSupPr>
+          <m:e>
+            <m:r>
+              <m:rPr>
+                <m:sty m:val="bi"/>
+              </m:rPr>
+              <w:rPr>
+                <w:rFonts w:ascii="Cambria Math" w:hAnsi="Cambria Math" w:cstheme="minorHAnsi"/>
+                <w:sz w:val="32"/>
+                <w:szCs w:val="32"/>
+              </w:rPr>
+              <m:t>x</m:t>
+            </m:r>
+          </m:e>
+          <m:sup>
+            <m:r>
+              <m:rPr>
+                <m:sty m:val="bi"/>
+              </m:rPr>
+              <w:rPr>
+                <w:rFonts w:ascii="Cambria Math" w:hAnsi="Cambria Math" w:cstheme="minorHAnsi"/>
+                <w:sz w:val="32"/>
+                <w:szCs w:val="32"/>
+              </w:rPr>
+              <m:t>2</m:t>
+            </m:r>
+          </m:sup>
+        </m:sSup>
+        <m:r>
+          <m:rPr>
+            <m:sty m:val="bi"/>
+          </m:rPr>
+          <w:rPr>
+            <w:rFonts w:ascii="Cambria Math" w:hAnsi="Cambria Math" w:cstheme="minorHAnsi"/>
+            <w:sz w:val="32"/>
+            <w:szCs w:val="32"/>
+          </w:rPr>
+          <m:t>-(2-2</m:t>
+        </m:r>
+        <m:r>
+          <m:rPr>
+            <m:sty m:val="bi"/>
+          </m:rPr>
+          <w:rPr>
+            <w:rFonts w:ascii="Cambria Math" w:hAnsi="Cambria Math" w:cstheme="minorHAnsi"/>
+            <w:sz w:val="32"/>
+            <w:szCs w:val="32"/>
+          </w:rPr>
+          <m:t>x+</m:t>
+        </m:r>
+        <m:f>
+          <m:fPr>
+            <m:ctrlPr>
+              <w:rPr>
+                <w:rFonts w:ascii="Cambria Math" w:hAnsi="Cambria Math" w:cstheme="minorHAnsi"/>
+                <w:b/>
+                <w:bCs/>
+                <w:i/>
+                <w:sz w:val="32"/>
+                <w:szCs w:val="32"/>
+              </w:rPr>
+            </m:ctrlPr>
+          </m:fPr>
+          <m:num>
+            <m:r>
+              <m:rPr>
+                <m:sty m:val="bi"/>
+              </m:rPr>
+              <w:rPr>
+                <w:rFonts w:ascii="Cambria Math" w:hAnsi="Cambria Math" w:cstheme="minorHAnsi"/>
+                <w:sz w:val="32"/>
+                <w:szCs w:val="32"/>
+              </w:rPr>
+              <m:t>1</m:t>
+            </m:r>
+          </m:num>
+          <m:den>
+            <m:r>
+              <m:rPr>
+                <m:sty m:val="bi"/>
+              </m:rPr>
+              <w:rPr>
+                <w:rFonts w:ascii="Cambria Math" w:hAnsi="Cambria Math" w:cstheme="minorHAnsi"/>
+                <w:sz w:val="32"/>
+                <w:szCs w:val="32"/>
+              </w:rPr>
+              <m:t>2</m:t>
+            </m:r>
+          </m:den>
+        </m:f>
+        <m:sSup>
+          <m:sSupPr>
+            <m:ctrlPr>
+              <w:rPr>
+                <w:rFonts w:ascii="Cambria Math" w:hAnsi="Cambria Math" w:cstheme="minorHAnsi"/>
+                <w:b/>
+                <w:bCs/>
+                <w:i/>
+                <w:sz w:val="32"/>
+                <w:szCs w:val="32"/>
+              </w:rPr>
+            </m:ctrlPr>
+          </m:sSupPr>
+          <m:e>
+            <m:r>
+              <m:rPr>
+                <m:sty m:val="bi"/>
+              </m:rPr>
+              <w:rPr>
+                <w:rFonts w:ascii="Cambria Math" w:hAnsi="Cambria Math" w:cstheme="minorHAnsi"/>
+                <w:sz w:val="32"/>
+                <w:szCs w:val="32"/>
+              </w:rPr>
+              <m:t>x</m:t>
+            </m:r>
+          </m:e>
+          <m:sup>
+            <m:r>
+              <m:rPr>
+                <m:sty m:val="bi"/>
+              </m:rPr>
+              <w:rPr>
+                <w:rFonts w:ascii="Cambria Math" w:hAnsi="Cambria Math" w:cstheme="minorHAnsi"/>
+                <w:sz w:val="32"/>
+                <w:szCs w:val="32"/>
+              </w:rPr>
+              <m:t>2</m:t>
+            </m:r>
+          </m:sup>
+        </m:sSup>
+        <m:r>
+          <m:rPr>
+            <m:sty m:val="bi"/>
+          </m:rPr>
+          <w:rPr>
+            <w:rFonts w:ascii="Cambria Math" w:hAnsi="Cambria Math" w:cstheme="minorHAnsi"/>
+            <w:sz w:val="32"/>
+            <w:szCs w:val="32"/>
+          </w:rPr>
+          <m:t>)]</m:t>
+        </m:r>
+      </m:oMath>
+    </w:p>
+    <w:p>
+      <w:pPr>
+        <w:rPr>
+          <w:rFonts w:cstheme="minorHAnsi"/>
+          <w:b/>
+          <w:bCs/>
+        </w:rPr>
+      </w:pPr>
+    </w:p>
+    <w:p>
+      <w:pPr>
+        <w:rPr>
+          <w:rFonts w:cstheme="minorHAnsi"/>
+          <w:b/>
+          <w:bCs/>
+          <w:sz w:val="32"/>
+          <w:szCs w:val="32"/>
+        </w:rPr>
+      </w:pPr>
+      <w:r>
+        <w:rPr>
+          <w:rFonts w:cstheme="minorHAnsi"/>
+          <w:b/>
+          <w:bCs/>
+          <w:sz w:val="32"/>
+          <w:szCs w:val="32"/>
+        </w:rPr>
+        <w:t xml:space="preserve">= </w:t>
+      </w:r>
+      <m:oMath>
+        <m:f>
+          <m:fPr>
+            <m:ctrlPr>
+              <w:rPr>
+                <w:rFonts w:ascii="Cambria Math" w:hAnsi="Cambria Math" w:cstheme="minorHAnsi"/>
+                <w:b/>
+                <w:bCs/>
+                <w:i/>
+                <w:sz w:val="32"/>
+                <w:szCs w:val="32"/>
+              </w:rPr>
+            </m:ctrlPr>
+          </m:fPr>
+          <m:num>
+            <m:r>
+              <m:rPr>
+                <m:sty m:val="bi"/>
+              </m:rPr>
+              <w:rPr>
+                <w:rFonts w:ascii="Cambria Math" w:hAnsi="Cambria Math" w:cstheme="minorHAnsi"/>
+                <w:sz w:val="32"/>
+                <w:szCs w:val="32"/>
+              </w:rPr>
+              <m:t>1</m:t>
+            </m:r>
+          </m:num>
+          <m:den>
+            <m:r>
+              <m:rPr>
+                <m:sty m:val="bi"/>
+              </m:rPr>
+              <w:rPr>
+                <w:rFonts w:ascii="Cambria Math" w:hAnsi="Cambria Math" w:cstheme="minorHAnsi"/>
+                <w:sz w:val="32"/>
+                <w:szCs w:val="32"/>
+              </w:rPr>
+              <m:t>2</m:t>
+            </m:r>
+          </m:den>
+        </m:f>
+        <m:r>
+          <m:rPr>
+            <m:sty m:val="bi"/>
+          </m:rPr>
+          <w:rPr>
+            <w:rFonts w:ascii="Cambria Math" w:hAnsi="Cambria Math" w:cstheme="minorHAnsi"/>
+            <w:sz w:val="32"/>
+            <w:szCs w:val="32"/>
+          </w:rPr>
+          <m:t>[2-2</m:t>
+        </m:r>
+        <m:r>
+          <m:rPr>
+            <m:sty m:val="bi"/>
+          </m:rPr>
+          <w:rPr>
+            <w:rFonts w:ascii="Cambria Math" w:hAnsi="Cambria Math" w:cstheme="minorHAnsi"/>
+            <w:sz w:val="32"/>
+            <w:szCs w:val="32"/>
+          </w:rPr>
+          <m:t>x+</m:t>
+        </m:r>
+        <m:f>
+          <m:fPr>
+            <m:ctrlPr>
+              <w:rPr>
+                <w:rFonts w:ascii="Cambria Math" w:hAnsi="Cambria Math" w:cstheme="minorHAnsi"/>
+                <w:b/>
+                <w:bCs/>
+                <w:i/>
+                <w:sz w:val="32"/>
+                <w:szCs w:val="32"/>
+              </w:rPr>
+            </m:ctrlPr>
+          </m:fPr>
+          <m:num>
+            <m:r>
+              <m:rPr>
+                <m:sty m:val="bi"/>
+              </m:rPr>
+              <w:rPr>
+                <w:rFonts w:ascii="Cambria Math" w:hAnsi="Cambria Math" w:cstheme="minorHAnsi"/>
+                <w:sz w:val="32"/>
+                <w:szCs w:val="32"/>
+              </w:rPr>
+              <m:t>1</m:t>
+            </m:r>
+          </m:num>
+          <m:den>
+            <m:r>
+              <m:rPr>
+                <m:sty m:val="bi"/>
+              </m:rPr>
+              <w:rPr>
+                <w:rFonts w:ascii="Cambria Math" w:hAnsi="Cambria Math" w:cstheme="minorHAnsi"/>
+                <w:sz w:val="32"/>
+                <w:szCs w:val="32"/>
+              </w:rPr>
+              <m:t>2</m:t>
+            </m:r>
+          </m:den>
+        </m:f>
+        <m:sSup>
+          <m:sSupPr>
+            <m:ctrlPr>
+              <w:rPr>
+                <w:rFonts w:ascii="Cambria Math" w:hAnsi="Cambria Math" w:cstheme="minorHAnsi"/>
+                <w:b/>
+                <w:bCs/>
+                <w:i/>
+                <w:sz w:val="32"/>
+                <w:szCs w:val="32"/>
+              </w:rPr>
+            </m:ctrlPr>
+          </m:sSupPr>
+          <m:e>
+            <m:r>
+              <m:rPr>
+                <m:sty m:val="bi"/>
+              </m:rPr>
+              <w:rPr>
+                <w:rFonts w:ascii="Cambria Math" w:hAnsi="Cambria Math" w:cstheme="minorHAnsi"/>
+                <w:sz w:val="32"/>
+                <w:szCs w:val="32"/>
+              </w:rPr>
+              <m:t>x</m:t>
+            </m:r>
+          </m:e>
+          <m:sup>
+            <m:r>
+              <m:rPr>
+                <m:sty m:val="bi"/>
+              </m:rPr>
+              <w:rPr>
+                <w:rFonts w:ascii="Cambria Math" w:hAnsi="Cambria Math" w:cstheme="minorHAnsi"/>
+                <w:sz w:val="32"/>
+                <w:szCs w:val="32"/>
+              </w:rPr>
+              <m:t>2</m:t>
+            </m:r>
+          </m:sup>
+        </m:sSup>
+        <m:r>
+          <m:rPr>
+            <m:sty m:val="bi"/>
+          </m:rPr>
+          <w:rPr>
+            <w:rFonts w:ascii="Cambria Math" w:hAnsi="Cambria Math" w:cstheme="minorHAnsi"/>
+            <w:sz w:val="32"/>
+            <w:szCs w:val="32"/>
+          </w:rPr>
+          <m:t>]</m:t>
+        </m:r>
+      </m:oMath>
+    </w:p>
+    <w:p>
+      <w:pPr>
+        <w:rPr>
+          <w:b/>
+          <w:bCs/>
+        </w:rPr>
+      </w:pPr>
+    </w:p>
+    <w:p>
+      <w:pPr>
+        <w:rPr>
+          <w:b/>
+          <w:bCs/>
+        </w:rPr>
+      </w:pPr>
+      <w:r>
+        <w:rPr>
+          <w:b/>
+          <w:bCs/>
+        </w:rPr>
+        <w:t>Luego, la integral externa respecto a X seria:</w:t>
+      </w:r>
+    </w:p>
+    <w:p>
+      <w:pPr>
+        <w:rPr>
+          <w:b/>
+          <w:bCs/>
+        </w:rPr>
+      </w:pPr>
+    </w:p>
+    <w:p>
+      <w:pPr>
+        <w:rPr>
+          <w:b/>
+          <w:bCs/>
+          <w:sz w:val="32"/>
+          <w:szCs w:val="32"/>
+        </w:rPr>
+      </w:pPr>
+      <m:oMathPara>
+        <m:oMathParaPr>
+          <m:jc m:val="left"/>
+        </m:oMathParaPr>
+        <m:oMath>
+          <m:r>
+            <m:rPr>
+              <m:sty m:val="bi"/>
+            </m:rPr>
+            <w:rPr>
+              <w:rFonts w:ascii="Cambria Math" w:hAnsi="Cambria Math"/>
+              <w:sz w:val="32"/>
+              <w:szCs w:val="32"/>
+            </w:rPr>
+            <m:t>V=</m:t>
+          </m:r>
+          <m:nary>
+            <m:naryPr>
+              <m:limLoc m:val="subSup"/>
+              <m:ctrlPr>
+                <w:rPr>
+                  <w:rFonts w:ascii="Cambria Math" w:hAnsi="Cambria Math"/>
+                  <w:b/>
+                  <w:bCs/>
+                  <w:i/>
+                  <w:sz w:val="32"/>
+                  <w:szCs w:val="32"/>
+                </w:rPr>
+              </m:ctrlPr>
+            </m:naryPr>
+            <m:sub>
+              <m:r>
+                <m:rPr>
+                  <m:sty m:val="bi"/>
+                </m:rPr>
+                <w:rPr>
+                  <w:rFonts w:ascii="Cambria Math" w:hAnsi="Cambria Math"/>
+                  <w:sz w:val="32"/>
+                  <w:szCs w:val="32"/>
+                </w:rPr>
+                <m:t>0</m:t>
+              </m:r>
+            </m:sub>
+            <m:sup>
+              <m:r>
+                <m:rPr>
+                  <m:sty m:val="bi"/>
+                </m:rPr>
+                <w:rPr>
+                  <w:rFonts w:ascii="Cambria Math" w:hAnsi="Cambria Math"/>
+                  <w:sz w:val="32"/>
+                  <w:szCs w:val="32"/>
+                </w:rPr>
+                <m:t>2</m:t>
+              </m:r>
+            </m:sup>
+            <m:e>
+              <m:f>
+                <m:fPr>
+                  <m:ctrlPr>
+                    <w:rPr>
+                      <w:rFonts w:ascii="Cambria Math" w:hAnsi="Cambria Math"/>
+                      <w:b/>
+                      <w:bCs/>
+                      <w:i/>
+                      <w:sz w:val="32"/>
+                      <w:szCs w:val="32"/>
+                    </w:rPr>
+                  </m:ctrlPr>
+                </m:fPr>
+                <m:num>
+                  <m:r>
+                    <m:rPr>
+                      <m:sty m:val="bi"/>
+                    </m:rPr>
+                    <w:rPr>
+                      <w:rFonts w:ascii="Cambria Math" w:hAnsi="Cambria Math"/>
+                      <w:sz w:val="32"/>
+                      <w:szCs w:val="32"/>
+                    </w:rPr>
+                    <m:t>1</m:t>
+                  </m:r>
+                </m:num>
+                <m:den>
+                  <m:r>
+                    <m:rPr>
+                      <m:sty m:val="bi"/>
+                    </m:rPr>
+                    <w:rPr>
+                      <w:rFonts w:ascii="Cambria Math" w:hAnsi="Cambria Math"/>
+                      <w:sz w:val="32"/>
+                      <w:szCs w:val="32"/>
+                    </w:rPr>
+                    <m:t>2</m:t>
+                  </m:r>
+                </m:den>
+              </m:f>
+            </m:e>
+          </m:nary>
+          <m:r>
+            <m:rPr>
+              <m:sty m:val="bi"/>
+            </m:rPr>
+            <w:rPr>
+              <w:rFonts w:ascii="Cambria Math" w:hAnsi="Cambria Math"/>
+              <w:sz w:val="32"/>
+              <w:szCs w:val="32"/>
+            </w:rPr>
+            <m:t>[2-2</m:t>
+          </m:r>
+          <m:r>
+            <m:rPr>
+              <m:sty m:val="bi"/>
+            </m:rPr>
+            <w:rPr>
+              <w:rFonts w:ascii="Cambria Math" w:hAnsi="Cambria Math"/>
+              <w:sz w:val="32"/>
+              <w:szCs w:val="32"/>
+            </w:rPr>
+            <m:t>X+</m:t>
+          </m:r>
+          <m:f>
+            <m:fPr>
+              <m:ctrlPr>
+                <w:rPr>
+                  <w:rFonts w:ascii="Cambria Math" w:hAnsi="Cambria Math"/>
+                  <w:b/>
+                  <w:bCs/>
+                  <w:i/>
+                  <w:sz w:val="32"/>
+                  <w:szCs w:val="32"/>
+                </w:rPr>
+              </m:ctrlPr>
+            </m:fPr>
+            <m:num>
+              <m:r>
+                <m:rPr>
+                  <m:sty m:val="bi"/>
+                </m:rPr>
+                <w:rPr>
+                  <w:rFonts w:ascii="Cambria Math" w:hAnsi="Cambria Math"/>
+                  <w:sz w:val="32"/>
+                  <w:szCs w:val="32"/>
+                </w:rPr>
+                <m:t>1</m:t>
+              </m:r>
+            </m:num>
+            <m:den>
+              <m:r>
+                <m:rPr>
+                  <m:sty m:val="bi"/>
+                </m:rPr>
+                <w:rPr>
+                  <w:rFonts w:ascii="Cambria Math" w:hAnsi="Cambria Math"/>
+                  <w:sz w:val="32"/>
+                  <w:szCs w:val="32"/>
+                </w:rPr>
+                <m:t>2</m:t>
+              </m:r>
+            </m:den>
+          </m:f>
+          <m:sSup>
+            <m:sSupPr>
+              <m:ctrlPr>
+                <w:rPr>
+                  <w:rFonts w:ascii="Cambria Math" w:hAnsi="Cambria Math"/>
+                  <w:b/>
+                  <w:bCs/>
+                  <w:i/>
+                  <w:sz w:val="32"/>
+                  <w:szCs w:val="32"/>
+                </w:rPr>
+              </m:ctrlPr>
+            </m:sSupPr>
+            <m:e>
+              <m:r>
+                <m:rPr>
+                  <m:sty m:val="bi"/>
+                </m:rPr>
+                <w:rPr>
+                  <w:rFonts w:ascii="Cambria Math" w:hAnsi="Cambria Math"/>
+                  <w:sz w:val="32"/>
+                  <w:szCs w:val="32"/>
+                </w:rPr>
+                <m:t>x</m:t>
+              </m:r>
+            </m:e>
+            <m:sup>
+              <m:r>
+                <m:rPr>
+                  <m:sty m:val="bi"/>
+                </m:rPr>
+                <w:rPr>
+                  <w:rFonts w:ascii="Cambria Math" w:hAnsi="Cambria Math"/>
+                  <w:sz w:val="32"/>
+                  <w:szCs w:val="32"/>
+                </w:rPr>
+                <m:t>2</m:t>
+              </m:r>
+            </m:sup>
+          </m:sSup>
+          <m:r>
+            <m:rPr>
+              <m:sty m:val="bi"/>
+            </m:rPr>
+            <w:rPr>
+              <w:rFonts w:ascii="Cambria Math" w:hAnsi="Cambria Math"/>
+              <w:sz w:val="32"/>
+              <w:szCs w:val="32"/>
+            </w:rPr>
+            <m:t>]dx</m:t>
+          </m:r>
+        </m:oMath>
+      </m:oMathPara>
+    </w:p>
+    <w:p>
+      <w:pPr>
+        <w:rPr>
+          <w:b/>
+          <w:bCs/>
+          <w:sz w:val="32"/>
+          <w:szCs w:val="32"/>
+        </w:rPr>
+      </w:pPr>
+      <m:oMathPara>
+        <m:oMathParaPr>
+          <m:jc m:val="left"/>
+        </m:oMathParaPr>
+        <m:oMath>
+          <m:r>
+            <m:rPr>
+              <m:sty m:val="bi"/>
+            </m:rPr>
+            <w:rPr>
+              <w:rFonts w:ascii="Cambria Math" w:hAnsi="Cambria Math"/>
+              <w:sz w:val="32"/>
+              <w:szCs w:val="32"/>
+            </w:rPr>
+            <m:t>V=</m:t>
+          </m:r>
+          <m:f>
+            <m:fPr>
+              <m:ctrlPr>
+                <w:rPr>
+                  <w:rFonts w:ascii="Cambria Math" w:hAnsi="Cambria Math"/>
+                  <w:b/>
+                  <w:bCs/>
+                  <w:i/>
+                  <w:sz w:val="32"/>
+                  <w:szCs w:val="32"/>
+                </w:rPr>
+              </m:ctrlPr>
+            </m:fPr>
+            <m:num>
+              <m:r>
+                <m:rPr>
+                  <m:sty m:val="bi"/>
+                </m:rPr>
+                <w:rPr>
+                  <w:rFonts w:ascii="Cambria Math" w:hAnsi="Cambria Math"/>
+                  <w:sz w:val="32"/>
+                  <w:szCs w:val="32"/>
+                </w:rPr>
+                <m:t>1</m:t>
+              </m:r>
+            </m:num>
+            <m:den>
+              <m:r>
+                <m:rPr>
+                  <m:sty m:val="bi"/>
+                </m:rPr>
+                <w:rPr>
+                  <w:rFonts w:ascii="Cambria Math" w:hAnsi="Cambria Math"/>
+                  <w:sz w:val="32"/>
+                  <w:szCs w:val="32"/>
+                </w:rPr>
+                <m:t>2</m:t>
+              </m:r>
+            </m:den>
+          </m:f>
+          <m:r>
+            <m:rPr>
+              <m:sty m:val="bi"/>
+            </m:rPr>
+            <w:rPr>
+              <w:rFonts w:ascii="Cambria Math" w:hAnsi="Cambria Math"/>
+              <w:sz w:val="32"/>
+              <w:szCs w:val="32"/>
+            </w:rPr>
+            <m:t>[2</m:t>
+          </m:r>
+          <m:r>
+            <m:rPr>
+              <m:sty m:val="bi"/>
+            </m:rPr>
+            <w:rPr>
+              <w:rFonts w:ascii="Cambria Math" w:hAnsi="Cambria Math"/>
+              <w:sz w:val="32"/>
+              <w:szCs w:val="32"/>
+            </w:rPr>
+            <m:t>x-</m:t>
+          </m:r>
+          <m:sSup>
+            <m:sSupPr>
+              <m:ctrlPr>
+                <w:rPr>
+                  <w:rFonts w:ascii="Cambria Math" w:hAnsi="Cambria Math"/>
+                  <w:b/>
+                  <w:bCs/>
+                  <w:i/>
+                  <w:sz w:val="32"/>
+                  <w:szCs w:val="32"/>
+                </w:rPr>
+              </m:ctrlPr>
+            </m:sSupPr>
+            <m:e>
+              <m:r>
+                <m:rPr>
+                  <m:sty m:val="bi"/>
+                </m:rPr>
+                <w:rPr>
+                  <w:rFonts w:ascii="Cambria Math" w:hAnsi="Cambria Math"/>
+                  <w:sz w:val="32"/>
+                  <w:szCs w:val="32"/>
+                </w:rPr>
+                <m:t>x</m:t>
+              </m:r>
+            </m:e>
+            <m:sup>
+              <m:r>
+                <m:rPr>
+                  <m:sty m:val="bi"/>
+                </m:rPr>
+                <w:rPr>
+                  <w:rFonts w:ascii="Cambria Math" w:hAnsi="Cambria Math"/>
+                  <w:sz w:val="32"/>
+                  <w:szCs w:val="32"/>
+                </w:rPr>
+                <m:t>2</m:t>
+              </m:r>
+            </m:sup>
+          </m:sSup>
+          <m:r>
+            <m:rPr>
+              <m:sty m:val="bi"/>
+            </m:rPr>
+            <w:rPr>
+              <w:rFonts w:ascii="Cambria Math" w:hAnsi="Cambria Math"/>
+              <w:sz w:val="32"/>
+              <w:szCs w:val="32"/>
+            </w:rPr>
+            <m:t>+</m:t>
+          </m:r>
+          <m:f>
+            <m:fPr>
+              <m:ctrlPr>
+                <w:rPr>
+                  <w:rFonts w:ascii="Cambria Math" w:hAnsi="Cambria Math"/>
+                  <w:b/>
+                  <w:bCs/>
+                  <w:i/>
+                  <w:sz w:val="32"/>
+                  <w:szCs w:val="32"/>
+                </w:rPr>
+              </m:ctrlPr>
+            </m:fPr>
+            <m:num>
+              <m:r>
+                <m:rPr>
+                  <m:sty m:val="bi"/>
+                </m:rPr>
+                <w:rPr>
+                  <w:rFonts w:ascii="Cambria Math" w:hAnsi="Cambria Math"/>
+                  <w:sz w:val="32"/>
+                  <w:szCs w:val="32"/>
+                </w:rPr>
+                <m:t>1</m:t>
+              </m:r>
+            </m:num>
+            <m:den>
+              <m:r>
+                <m:rPr>
+                  <m:sty m:val="bi"/>
+                </m:rPr>
+                <w:rPr>
+                  <w:rFonts w:ascii="Cambria Math" w:hAnsi="Cambria Math"/>
+                  <w:sz w:val="32"/>
+                  <w:szCs w:val="32"/>
+                </w:rPr>
+                <m:t>6</m:t>
+              </m:r>
+            </m:den>
+          </m:f>
+          <m:sSup>
+            <m:sSupPr>
+              <m:ctrlPr>
+                <w:rPr>
+                  <w:rFonts w:ascii="Cambria Math" w:hAnsi="Cambria Math"/>
+                  <w:b/>
+                  <w:bCs/>
+                  <w:i/>
+                  <w:sz w:val="32"/>
+                  <w:szCs w:val="32"/>
+                </w:rPr>
+              </m:ctrlPr>
+            </m:sSupPr>
+            <m:e>
+              <m:r>
+                <m:rPr>
+                  <m:sty m:val="bi"/>
+                </m:rPr>
+                <w:rPr>
+                  <w:rFonts w:ascii="Cambria Math" w:hAnsi="Cambria Math"/>
+                  <w:sz w:val="32"/>
+                  <w:szCs w:val="32"/>
+                </w:rPr>
+                <m:t>x</m:t>
+              </m:r>
+            </m:e>
+            <m:sup>
+              <m:r>
+                <m:rPr>
+                  <m:sty m:val="bi"/>
+                </m:rPr>
+                <w:rPr>
+                  <w:rFonts w:ascii="Cambria Math" w:hAnsi="Cambria Math"/>
+                  <w:sz w:val="32"/>
+                  <w:szCs w:val="32"/>
+                </w:rPr>
+                <m:t>3</m:t>
+              </m:r>
+            </m:sup>
+          </m:sSup>
+          <m:r>
+            <m:rPr>
+              <m:sty m:val="bi"/>
+            </m:rPr>
+            <w:rPr>
+              <w:rFonts w:ascii="Cambria Math" w:hAnsi="Cambria Math"/>
+              <w:sz w:val="32"/>
+              <w:szCs w:val="32"/>
+            </w:rPr>
+            <m:t>]</m:t>
+          </m:r>
+          <m:sPre>
+            <m:sPrePr>
+              <m:ctrlPr>
+                <w:rPr>
+                  <w:rFonts w:ascii="Cambria Math" w:hAnsi="Cambria Math"/>
+                  <w:b/>
+                  <w:bCs/>
+                  <w:i/>
+                  <w:sz w:val="32"/>
+                  <w:szCs w:val="32"/>
+                </w:rPr>
+              </m:ctrlPr>
+            </m:sPrePr>
+            <m:sub>
+              <m:r>
+                <m:rPr>
+                  <m:sty m:val="bi"/>
+                </m:rPr>
+                <w:rPr>
+                  <w:rFonts w:ascii="Cambria Math" w:hAnsi="Cambria Math"/>
+                  <w:sz w:val="32"/>
+                  <w:szCs w:val="32"/>
+                </w:rPr>
+                <m:t>0</m:t>
+              </m:r>
+            </m:sub>
+            <m:sup>
+              <m:r>
+                <m:rPr>
+                  <m:sty m:val="bi"/>
+                </m:rPr>
+                <w:rPr>
+                  <w:rFonts w:ascii="Cambria Math" w:hAnsi="Cambria Math"/>
+                  <w:sz w:val="32"/>
+                  <w:szCs w:val="32"/>
+                </w:rPr>
+                <m:t>2</m:t>
+              </m:r>
+            </m:sup>
+            <m:e/>
+          </m:sPre>
+        </m:oMath>
+      </m:oMathPara>
+    </w:p>
+    <w:p>
+      <w:pPr>
+        <w:rPr>
+          <w:b/>
+          <w:bCs/>
+        </w:rPr>
+      </w:pPr>
+    </w:p>
+    <w:p>
+      <w:pPr>
+        <w:rPr>
+          <w:rFonts w:eastAsiaTheme="minorEastAsia"/>
+          <w:b/>
+          <w:bCs/>
+          <w:sz w:val="32"/>
+          <w:szCs w:val="32"/>
+        </w:rPr>
+      </w:pPr>
+      <m:oMathPara>
+        <m:oMathParaPr>
+          <m:jc m:val="left"/>
+        </m:oMathParaPr>
+        <m:oMath>
+          <m:r>
+            <m:rPr>
+              <m:sty m:val="bi"/>
+            </m:rPr>
+            <w:rPr>
+              <w:rFonts w:ascii="Cambria Math" w:hAnsi="Cambria Math"/>
+              <w:sz w:val="32"/>
+              <w:szCs w:val="32"/>
+            </w:rPr>
+            <m:t>V=</m:t>
+          </m:r>
+          <m:f>
+            <m:fPr>
+              <m:ctrlPr>
+                <w:rPr>
+                  <w:rFonts w:ascii="Cambria Math" w:hAnsi="Cambria Math"/>
+                  <w:b/>
+                  <w:bCs/>
+                  <w:i/>
+                  <w:sz w:val="32"/>
+                  <w:szCs w:val="32"/>
+                </w:rPr>
+              </m:ctrlPr>
+            </m:fPr>
+            <m:num>
+              <m:r>
+                <m:rPr>
+                  <m:sty m:val="bi"/>
+                </m:rPr>
+                <w:rPr>
+                  <w:rFonts w:ascii="Cambria Math" w:hAnsi="Cambria Math"/>
+                  <w:sz w:val="32"/>
+                  <w:szCs w:val="32"/>
+                </w:rPr>
+                <m:t>1</m:t>
+              </m:r>
+            </m:num>
+            <m:den>
+              <m:r>
+                <m:rPr>
+                  <m:sty m:val="bi"/>
+                </m:rPr>
+                <w:rPr>
+                  <w:rFonts w:ascii="Cambria Math" w:hAnsi="Cambria Math"/>
+                  <w:sz w:val="32"/>
+                  <w:szCs w:val="32"/>
+                </w:rPr>
+                <m:t>2</m:t>
+              </m:r>
+            </m:den>
+          </m:f>
+          <m:r>
+            <m:rPr>
+              <m:sty m:val="bi"/>
+            </m:rPr>
+            <w:rPr>
+              <w:rFonts w:ascii="Cambria Math" w:hAnsi="Cambria Math"/>
+              <w:sz w:val="32"/>
+              <w:szCs w:val="32"/>
+            </w:rPr>
+            <m:t>[</m:t>
+          </m:r>
+          <m:d>
+            <m:dPr>
+              <m:ctrlPr>
+                <w:rPr>
+                  <w:rFonts w:ascii="Cambria Math" w:hAnsi="Cambria Math"/>
+                  <w:b/>
+                  <w:bCs/>
+                  <w:i/>
+                  <w:sz w:val="32"/>
+                  <w:szCs w:val="32"/>
+                </w:rPr>
+              </m:ctrlPr>
+            </m:dPr>
+            <m:e>
+              <m:r>
+                <m:rPr>
+                  <m:sty m:val="bi"/>
+                </m:rPr>
+                <w:rPr>
+                  <w:rFonts w:ascii="Cambria Math" w:hAnsi="Cambria Math"/>
+                  <w:sz w:val="32"/>
+                  <w:szCs w:val="32"/>
+                </w:rPr>
+                <m:t>4-4+</m:t>
+              </m:r>
+              <m:f>
+                <m:fPr>
+                  <m:ctrlPr>
+                    <w:rPr>
+                      <w:rFonts w:ascii="Cambria Math" w:hAnsi="Cambria Math"/>
+                      <w:b/>
+                      <w:bCs/>
+                      <w:i/>
+                      <w:sz w:val="32"/>
+                      <w:szCs w:val="32"/>
+                    </w:rPr>
+                  </m:ctrlPr>
+                </m:fPr>
+                <m:num>
+                  <m:r>
+                    <m:rPr>
+                      <m:sty m:val="bi"/>
+                    </m:rPr>
+                    <w:rPr>
+                      <w:rFonts w:ascii="Cambria Math" w:hAnsi="Cambria Math"/>
+                      <w:sz w:val="32"/>
+                      <w:szCs w:val="32"/>
+                    </w:rPr>
+                    <m:t>8</m:t>
+                  </m:r>
+                </m:num>
+                <m:den>
+                  <m:r>
+                    <m:rPr>
+                      <m:sty m:val="bi"/>
+                    </m:rPr>
+                    <w:rPr>
+                      <w:rFonts w:ascii="Cambria Math" w:hAnsi="Cambria Math"/>
+                      <w:sz w:val="32"/>
+                      <w:szCs w:val="32"/>
+                    </w:rPr>
+                    <m:t>6</m:t>
+                  </m:r>
+                </m:den>
+              </m:f>
+            </m:e>
+          </m:d>
+          <m:r>
+            <m:rPr>
+              <m:sty m:val="bi"/>
+            </m:rPr>
+            <w:rPr>
+              <w:rFonts w:ascii="Cambria Math" w:hAnsi="Cambria Math"/>
+              <w:sz w:val="32"/>
+              <w:szCs w:val="32"/>
+            </w:rPr>
+            <m:t>-0]</m:t>
+          </m:r>
+        </m:oMath>
+      </m:oMathPara>
+    </w:p>
+    <w:p>
+      <w:pPr>
+        <w:rPr>
+          <w:b/>
+          <w:bCs/>
+          <w:sz w:val="32"/>
+          <w:szCs w:val="32"/>
+        </w:rPr>
+      </w:pPr>
+    </w:p>
+    <w:p>
+      <w:pPr>
+        <w:rPr>
+          <w:b/>
+          <w:bCs/>
+          <w:sz w:val="32"/>
+          <w:szCs w:val="32"/>
+        </w:rPr>
+      </w:pPr>
+      <m:oMath>
+        <m:r>
+          <m:rPr>
+            <m:sty m:val="bi"/>
+          </m:rPr>
+          <w:rPr>
+            <w:rFonts w:ascii="Cambria Math" w:hAnsi="Cambria Math"/>
+            <w:sz w:val="32"/>
+            <w:szCs w:val="32"/>
+          </w:rPr>
+          <m:t>V=</m:t>
+        </m:r>
+        <m:f>
+          <m:fPr>
+            <m:ctrlPr>
+              <w:rPr>
+                <w:rFonts w:ascii="Cambria Math" w:hAnsi="Cambria Math"/>
+                <w:b/>
+                <w:bCs/>
+                <w:i/>
+                <w:sz w:val="32"/>
+                <w:szCs w:val="32"/>
+              </w:rPr>
+            </m:ctrlPr>
+          </m:fPr>
+          <m:num>
+            <m:r>
+              <m:rPr>
+                <m:sty m:val="bi"/>
+              </m:rPr>
+              <w:rPr>
+                <w:rFonts w:ascii="Cambria Math" w:hAnsi="Cambria Math"/>
+                <w:sz w:val="32"/>
+                <w:szCs w:val="32"/>
+              </w:rPr>
+              <m:t>1</m:t>
+            </m:r>
+          </m:num>
+          <m:den>
+            <m:r>
+              <m:rPr>
+                <m:sty m:val="bi"/>
+              </m:rPr>
+              <w:rPr>
+                <w:rFonts w:ascii="Cambria Math" w:hAnsi="Cambria Math"/>
+                <w:sz w:val="32"/>
+                <w:szCs w:val="32"/>
+              </w:rPr>
+              <m:t>2</m:t>
+            </m:r>
+          </m:den>
+        </m:f>
+        <m:r>
+          <m:rPr>
+            <m:sty m:val="bi"/>
+          </m:rPr>
+          <w:rPr>
+            <w:rFonts w:ascii="Cambria Math" w:hAnsi="Cambria Math"/>
+            <w:sz w:val="32"/>
+            <w:szCs w:val="32"/>
+          </w:rPr>
+          <m:t>.</m:t>
+        </m:r>
+        <m:f>
+          <m:fPr>
+            <m:ctrlPr>
+              <w:rPr>
+                <w:rFonts w:ascii="Cambria Math" w:hAnsi="Cambria Math"/>
+                <w:b/>
+                <w:bCs/>
+                <w:i/>
+                <w:sz w:val="32"/>
+                <w:szCs w:val="32"/>
+              </w:rPr>
+            </m:ctrlPr>
+          </m:fPr>
+          <m:num>
+            <m:r>
+              <m:rPr>
+                <m:sty m:val="bi"/>
+              </m:rPr>
+              <w:rPr>
+                <w:rFonts w:ascii="Cambria Math" w:hAnsi="Cambria Math"/>
+                <w:sz w:val="32"/>
+                <w:szCs w:val="32"/>
+              </w:rPr>
+              <m:t>4</m:t>
+            </m:r>
+          </m:num>
+          <m:den>
+            <m:r>
+              <m:rPr>
+                <m:sty m:val="bi"/>
+              </m:rPr>
+              <w:rPr>
+                <w:rFonts w:ascii="Cambria Math" w:hAnsi="Cambria Math"/>
+                <w:sz w:val="32"/>
+                <w:szCs w:val="32"/>
+              </w:rPr>
+              <m:t>3</m:t>
+            </m:r>
+          </m:den>
+        </m:f>
+      </m:oMath>
+      <w:r>
+        <w:rPr>
+          <w:rFonts w:eastAsiaTheme="minorEastAsia"/>
+          <w:b/>
+          <w:bCs/>
+          <w:sz w:val="32"/>
+          <w:szCs w:val="32"/>
+        </w:rPr>
+        <w:t>=</w:t>
+      </w:r>
+      <m:oMath>
+        <m:f>
+          <m:fPr>
+            <m:ctrlPr>
+              <w:rPr>
+                <w:rFonts w:ascii="Cambria Math" w:eastAsiaTheme="minorEastAsia" w:hAnsi="Cambria Math"/>
+                <w:b/>
+                <w:bCs/>
+                <w:i/>
+                <w:sz w:val="32"/>
+                <w:szCs w:val="32"/>
+              </w:rPr>
+            </m:ctrlPr>
+          </m:fPr>
+          <m:num>
+            <m:r>
+              <m:rPr>
+                <m:sty m:val="bi"/>
+              </m:rPr>
+              <w:rPr>
+                <w:rFonts w:ascii="Cambria Math" w:eastAsiaTheme="minorEastAsia" w:hAnsi="Cambria Math"/>
+                <w:sz w:val="32"/>
+                <w:szCs w:val="32"/>
+              </w:rPr>
+              <m:t>2</m:t>
+            </m:r>
+          </m:num>
+          <m:den>
+            <m:r>
+              <m:rPr>
+                <m:sty m:val="bi"/>
+              </m:rPr>
+              <w:rPr>
+                <w:rFonts w:ascii="Cambria Math" w:eastAsiaTheme="minorEastAsia" w:hAnsi="Cambria Math"/>
+                <w:sz w:val="32"/>
+                <w:szCs w:val="32"/>
+              </w:rPr>
+              <m:t>3</m:t>
+            </m:r>
+          </m:den>
+        </m:f>
+      </m:oMath>
+    </w:p>
+    <w:p>
+      <w:pPr>
+        <w:rPr>
+          <w:b/>
+          <w:bCs/>
+        </w:rPr>
+      </w:pPr>
+      <w:r>
+        <w:rPr>
+          <w:b/>
+          <w:bCs/>
+        </w:rPr>
+        <w:t xml:space="preserve">Podemos concluir que el volumen de la región especifica es igual a </w:t>
+      </w:r>
+      <m:oMath>
+        <m:f>
+          <m:fPr>
+            <m:ctrlPr>
+              <w:rPr>
+                <w:rFonts w:ascii="Cambria Math" w:hAnsi="Cambria Math"/>
+                <w:b/>
+                <w:bCs/>
+                <w:i/>
+              </w:rPr>
+            </m:ctrlPr>
+          </m:fPr>
+          <m:num>
+            <m:r>
+              <m:rPr>
+                <m:sty m:val="bi"/>
+              </m:rPr>
+              <w:rPr>
+                <w:rFonts w:ascii="Cambria Math" w:hAnsi="Cambria Math"/>
+              </w:rPr>
+              <m:t>2</m:t>
+            </m:r>
+          </m:num>
+          <m:den>
+            <m:r>
+              <m:rPr>
+                <m:sty m:val="bi"/>
+              </m:rPr>
+              <w:rPr>
+                <w:rFonts w:ascii="Cambria Math" w:hAnsi="Cambria Math"/>
+              </w:rPr>
+              <m:t>3</m:t>
+            </m:r>
+          </m:den>
+        </m:f>
+      </m:oMath>
+    </w:p>
+    <w:p>
+      <w:pPr>
+        <w:rPr>
+          <w:b/>
+          <w:bCs/>
+        </w:rPr>
+      </w:pPr>
+    </w:p>
+    <w:p>
+      <w:pPr>
+        <w:rPr>
+          <w:b/>
+          <w:bCs/>
+        </w:rPr>
+      </w:pPr>
+    </w:p>
+    <w:p>
+      <w:pPr>
+        <w:rPr>
+          <w:b/>
+          <w:bCs/>
+        </w:rPr>
+      </w:pPr>
+    </w:p>
+    <w:p>
       <w:pPr>
         <w:rPr>
           <w:b/>
@@ -4017,12 +7303,11 @@
           <w:bCs/>
           <w:noProof/>
         </w:rPr>
-        <w:lastRenderedPageBreak/>
         <w:drawing>
-          <wp:inline distT="0" distB="0" distL="0" distR="0" wp14:anchorId="3F3C2CAB" wp14:editId="45A59804">
-            <wp:extent cx="5612130" cy="1972310"/>
-            <wp:effectExtent l="0" t="0" r="7620" b="8890"/>
-            <wp:docPr id="1563517118" name="Imagen 4"/>
+          <wp:inline distT="0" distB="0" distL="0" distR="0" wp14:anchorId="276EBAC3" wp14:editId="15375D04">
+            <wp:extent cx="5614670" cy="1975485"/>
+            <wp:effectExtent l="0" t="0" r="0" b="0"/>
+            <wp:docPr id="270159705" name="Imagen 1"/>
             <wp:cNvGraphicFramePr>
               <a:graphicFrameLocks xmlns:a="http://schemas.openxmlformats.org/drawingml/2006/main" noChangeAspect="1"/>
             </wp:cNvGraphicFramePr>
@@ -4030,29 +7315,33 @@
               <a:graphicData uri="http://schemas.openxmlformats.org/drawingml/2006/picture">
                 <pic:pic xmlns:pic="http://schemas.openxmlformats.org/drawingml/2006/picture">
                   <pic:nvPicPr>
-                    <pic:cNvPr id="1563517118" name="Imagen 1563517118"/>
-                    <pic:cNvPicPr/>
+                    <pic:cNvPr id="0" name="Picture 2"/>
+                    <pic:cNvPicPr>
+                      <a:picLocks noChangeAspect="1" noChangeArrowheads="1"/>
+                    </pic:cNvPicPr>
                   </pic:nvPicPr>
                   <pic:blipFill>
-                    <a:blip r:embed="rId20" cstate="print">
+                    <a:blip r:embed="rId20">
                       <a:extLst>
                         <a:ext uri="{28A0092B-C50C-407E-A947-70E740481C1C}">
                           <a14:useLocalDpi xmlns:a14="http://schemas.microsoft.com/office/drawing/2010/main" val="0"/>
                         </a:ext>
                       </a:extLst>
                     </a:blip>
+                    <a:srcRect/>
                     <a:stretch>
                       <a:fillRect/>
                     </a:stretch>
                   </pic:blipFill>
-                  <pic:spPr>
+                  <pic:spPr bwMode="auto">
                     <a:xfrm>
                       <a:off x="0" y="0"/>
-                      <a:ext cx="5612130" cy="1972310"/>
+                      <a:ext cx="5614670" cy="1975485"/>
                     </a:xfrm>
                     <a:prstGeom prst="rect">
                       <a:avLst/>
                     </a:prstGeom>
+                    <a:noFill/>
                   </pic:spPr>
                 </pic:pic>
               </a:graphicData>
@@ -4071,11 +7360,11 @@
     </w:p>
     <w:p>
       <w:pPr>
-        <w:rPr>
-          <w:b/>
-          <w:bCs/>
-        </w:rPr>
-      </w:pPr>
+        <w:pStyle w:val="Ttulo1"/>
+      </w:pPr>
+      <w:r>
+        <w:t>Pregunta 5</w:t>
+      </w:r>
     </w:p>
     <w:p>
       <w:pPr>
@@ -4165,13 +7454,6 @@
         </w:rPr>
         <w:t>R/</w:t>
       </w:r>
-      <w:r>
-        <w:rPr>
-          <w:b/>
-          <w:bCs/>
-        </w:rPr>
-        <w:t xml:space="preserve">   </w:t>
-      </w:r>
     </w:p>
     <w:p>
       <w:pPr>
@@ -4190,12 +7472,28 @@
     </w:p>
     <w:p>
       <w:r>
-        <w:t xml:space="preserve">x=rcos(θ) </w:t>
-      </w:r>
-    </w:p>
-    <w:p>
-      <w:r>
-        <w:t>y=rsin(θ)</w:t>
+        <w:t>x=</w:t>
+      </w:r>
+      <w:proofErr w:type="spellStart"/>
+      <w:r>
+        <w:t>rcos</w:t>
+      </w:r>
+      <w:proofErr w:type="spellEnd"/>
+      <w:r>
+        <w:t xml:space="preserve">(θ) </w:t>
+      </w:r>
+    </w:p>
+    <w:p>
+      <w:r>
+        <w:t>y=</w:t>
+      </w:r>
+      <w:proofErr w:type="spellStart"/>
+      <w:r>
+        <w:t>rsin</w:t>
+      </w:r>
+      <w:proofErr w:type="spellEnd"/>
+      <w:r>
+        <w:t>(θ)</w:t>
       </w:r>
     </w:p>
     <w:p>
@@ -4233,13 +7531,7 @@
           <w:rPr>
             <w:rFonts w:ascii="Cambria Math" w:hAnsi="Cambria Math"/>
           </w:rPr>
-          <m:t>+</m:t>
-        </m:r>
-        <m:r>
-          <w:rPr>
-            <w:rFonts w:ascii="Cambria Math" w:hAnsi="Cambria Math"/>
-          </w:rPr>
-          <m:t xml:space="preserve"> </m:t>
+          <m:t xml:space="preserve">+ </m:t>
         </m:r>
         <m:sSup>
           <m:sSupPr>
@@ -4324,9 +7616,27 @@
       </w:r>
     </w:p>
     <w:p>
-      <w:r>
-        <w:t>dA= r dr dθ</w:t>
-      </w:r>
+      <w:proofErr w:type="spellStart"/>
+      <w:r>
+        <w:t>dA</w:t>
+      </w:r>
+      <w:proofErr w:type="spellEnd"/>
+      <w:r>
+        <w:t xml:space="preserve">= r </w:t>
+      </w:r>
+      <w:proofErr w:type="spellStart"/>
+      <w:r>
+        <w:t>dr</w:t>
+      </w:r>
+      <w:proofErr w:type="spellEnd"/>
+      <w:r>
+        <w:t xml:space="preserve"> </w:t>
+      </w:r>
+      <w:proofErr w:type="spellStart"/>
+      <w:r>
+        <w:t>dθ</w:t>
+      </w:r>
+      <w:proofErr w:type="spellEnd"/>
     </w:p>
     <w:p>
       <w:r>
@@ -4344,37 +7654,62 @@
     </w:p>
     <w:p>
       <w:r>
-        <w:t>La función xy se convierte en</w:t>
-      </w:r>
-      <w:r>
-        <w:rPr>
-          <w:b/>
-          <w:bCs/>
-        </w:rPr>
+        <w:t xml:space="preserve">La función </w:t>
+      </w:r>
+      <w:proofErr w:type="spellStart"/>
+      <w:r>
+        <w:t>xy</w:t>
+      </w:r>
+      <w:proofErr w:type="spellEnd"/>
+      <w:r>
+        <w:t xml:space="preserve"> se convierte en</w:t>
+      </w:r>
+      <w:r>
+        <w:rPr>
+          <w:b/>
+          <w:bCs/>
+        </w:rPr>
+        <w:t xml:space="preserve">:  </w:t>
+      </w:r>
+      <w:proofErr w:type="gramStart"/>
+      <w:r>
+        <w:rPr>
+          <w:b/>
+          <w:bCs/>
+        </w:rPr>
+        <w:t>f(</w:t>
+      </w:r>
+      <w:proofErr w:type="gramEnd"/>
+      <w:r>
+        <w:rPr>
+          <w:b/>
+          <w:bCs/>
+        </w:rPr>
+        <w:t>r, θ) = r² cos(θ) sin(θ)</w:t>
+      </w:r>
+    </w:p>
+    <w:p>
+      <w:pPr>
+        <w:rPr>
+          <w:b/>
+          <w:bCs/>
+        </w:rPr>
+      </w:pPr>
+      <w:r>
+        <w:t xml:space="preserve">El diferencial de área </w:t>
+      </w:r>
+      <w:proofErr w:type="spellStart"/>
+      <w:r>
+        <w:t>dA</w:t>
+      </w:r>
+      <w:proofErr w:type="spellEnd"/>
+      <w:r>
+        <w:t xml:space="preserve"> se convierte en</w:t>
+      </w:r>
+      <w:r>
         <w:t xml:space="preserve">: </w:t>
       </w:r>
       <w:r>
-        <w:rPr>
-          <w:b/>
-          <w:bCs/>
-        </w:rPr>
-        <w:t xml:space="preserve"> f(r, θ) = r² cos(θ) sin(θ)</w:t>
-      </w:r>
-    </w:p>
-    <w:p>
-      <w:pPr>
-        <w:rPr>
-          <w:b/>
-          <w:bCs/>
-        </w:rPr>
-      </w:pPr>
-      <w:r>
-        <w:t>El diferencial de área dA se convierte en</w:t>
-      </w:r>
-      <w:r>
-        <w:t xml:space="preserve">: </w:t>
-      </w:r>
-      <w:r>
         <w:t xml:space="preserve"> </w:t>
       </w:r>
       <w:r>
@@ -4382,12 +7717,36 @@
           <w:b/>
           <w:bCs/>
         </w:rPr>
-        <w:t>r dr dθ</w:t>
-      </w:r>
-    </w:p>
-    <w:p>
-      <w:r>
-        <w:lastRenderedPageBreak/>
+        <w:t xml:space="preserve">r </w:t>
+      </w:r>
+      <w:proofErr w:type="spellStart"/>
+      <w:r>
+        <w:rPr>
+          <w:b/>
+          <w:bCs/>
+        </w:rPr>
+        <w:t>dr</w:t>
+      </w:r>
+      <w:proofErr w:type="spellEnd"/>
+      <w:r>
+        <w:rPr>
+          <w:b/>
+          <w:bCs/>
+        </w:rPr>
+        <w:t xml:space="preserve"> </w:t>
+      </w:r>
+      <w:proofErr w:type="spellStart"/>
+      <w:r>
+        <w:rPr>
+          <w:b/>
+          <w:bCs/>
+        </w:rPr>
+        <w:t>dθ</w:t>
+      </w:r>
+      <w:proofErr w:type="spellEnd"/>
+    </w:p>
+    <w:p>
+      <w:r>
         <w:t xml:space="preserve">Por lo tanto, la integral doble </w:t>
       </w:r>
       <w:r>
@@ -4397,7 +7756,23 @@
         <w:t>∬</w:t>
       </w:r>
       <w:r>
-        <w:t>R xy dA en coordenadas cartesianas se convierte en la siguiente integral en coordenadas polares:</w:t>
+        <w:t xml:space="preserve">R </w:t>
+      </w:r>
+      <w:proofErr w:type="spellStart"/>
+      <w:r>
+        <w:t>xy</w:t>
+      </w:r>
+      <w:proofErr w:type="spellEnd"/>
+      <w:r>
+        <w:t xml:space="preserve"> </w:t>
+      </w:r>
+      <w:proofErr w:type="spellStart"/>
+      <w:r>
+        <w:t>dA</w:t>
+      </w:r>
+      <w:proofErr w:type="spellEnd"/>
+      <w:r>
+        <w:t xml:space="preserve"> en coordenadas cartesianas se convierte en la siguiente integral en coordenadas polares:</w:t>
       </w:r>
     </w:p>
     <w:p>
@@ -4523,6 +7898,7 @@
         </w:rPr>
         <w:t>)</w:t>
       </w:r>
+      <w:proofErr w:type="spellStart"/>
       <w:r>
         <w:rPr>
           <w:rStyle w:val="mord"/>
@@ -4531,6 +7907,7 @@
         </w:rPr>
         <w:t>drdθ</w:t>
       </w:r>
+      <w:proofErr w:type="spellEnd"/>
     </w:p>
     <w:p>
       <w:pPr>
@@ -4663,6 +8040,7 @@
         </w:rPr>
         <w:t>)</w:t>
       </w:r>
+      <w:proofErr w:type="spellStart"/>
       <w:r>
         <w:rPr>
           <w:rStyle w:val="mord"/>
@@ -4671,6 +8049,7 @@
         </w:rPr>
         <w:t>drdθ</w:t>
       </w:r>
+      <w:proofErr w:type="spellEnd"/>
     </w:p>
     <w:p>
       <w:r>
@@ -4679,6 +8058,7 @@
     </w:p>
     <w:p>
       <w:r>
+        <w:lastRenderedPageBreak/>
         <w:t>Para θ: de 0 a 2π.</w:t>
       </w:r>
     </w:p>
@@ -5103,10 +8483,7 @@
     </w:p>
     <w:p>
       <w:r>
-        <w:t>Por lo tanto</w:t>
-      </w:r>
-      <w:r>
-        <w:t>:</w:t>
+        <w:t>Por lo tanto:</w:t>
       </w:r>
     </w:p>
     <w:p>
@@ -5137,10 +8514,61 @@
           <w:sz w:val="32"/>
           <w:szCs w:val="32"/>
         </w:rPr>
-        <w:t>R xy dA = 0</w:t>
-      </w:r>
-    </w:p>
-    <w:p/>
+        <w:t xml:space="preserve">R </w:t>
+      </w:r>
+      <w:proofErr w:type="spellStart"/>
+      <w:r>
+        <w:rPr>
+          <w:rFonts w:eastAsiaTheme="minorEastAsia"/>
+          <w:b/>
+          <w:bCs/>
+          <w:sz w:val="32"/>
+          <w:szCs w:val="32"/>
+        </w:rPr>
+        <w:t>xy</w:t>
+      </w:r>
+      <w:proofErr w:type="spellEnd"/>
+      <w:r>
+        <w:rPr>
+          <w:rFonts w:eastAsiaTheme="minorEastAsia"/>
+          <w:b/>
+          <w:bCs/>
+          <w:sz w:val="32"/>
+          <w:szCs w:val="32"/>
+        </w:rPr>
+        <w:t xml:space="preserve"> </w:t>
+      </w:r>
+      <w:proofErr w:type="spellStart"/>
+      <w:r>
+        <w:rPr>
+          <w:rFonts w:eastAsiaTheme="minorEastAsia"/>
+          <w:b/>
+          <w:bCs/>
+          <w:sz w:val="32"/>
+          <w:szCs w:val="32"/>
+        </w:rPr>
+        <w:t>dA</w:t>
+      </w:r>
+      <w:proofErr w:type="spellEnd"/>
+      <w:r>
+        <w:rPr>
+          <w:rFonts w:eastAsiaTheme="minorEastAsia"/>
+          <w:b/>
+          <w:bCs/>
+          <w:sz w:val="32"/>
+          <w:szCs w:val="32"/>
+        </w:rPr>
+        <w:t xml:space="preserve"> = 0</w:t>
+      </w:r>
+    </w:p>
+    <w:p>
+      <w:pPr>
+        <w:rPr>
+          <w:b/>
+          <w:bCs/>
+        </w:rPr>
+      </w:pPr>
+    </w:p>
     <w:sectPr>
       <w:pgSz w:w="12240" w:h="15840"/>
       <w:pgMar w:top="1417" w:right="1701" w:bottom="1417" w:left="1701" w:header="708" w:footer="708" w:gutter="0"/>
@@ -5267,6 +8695,178 @@
     </w:lvl>
   </w:abstractNum>
   <w:abstractNum w:abstractNumId="1" w15:restartNumberingAfterBreak="0">
+    <w:nsid w:val="464B7C99"/>
+    <w:multiLevelType w:val="hybridMultilevel"/>
+    <w:tmpl w:val="9F0C310C"/>
+    <w:lvl w:ilvl="0" w:tplc="240A000F">
+      <w:start w:val="1"/>
+      <w:numFmt w:val="decimal"/>
+      <w:lvlText w:val="%1."/>
+      <w:lvlJc w:val="left"/>
+      <w:pPr>
+        <w:ind w:left="720" w:hanging="360"/>
+      </w:pPr>
+    </w:lvl>
+    <w:lvl w:ilvl="1" w:tplc="240A0019" w:tentative="1">
+      <w:start w:val="1"/>
+      <w:numFmt w:val="lowerLetter"/>
+      <w:lvlText w:val="%2."/>
+      <w:lvlJc w:val="left"/>
+      <w:pPr>
+        <w:ind w:left="1440" w:hanging="360"/>
+      </w:pPr>
+    </w:lvl>
+    <w:lvl w:ilvl="2" w:tplc="240A001B" w:tentative="1">
+      <w:start w:val="1"/>
+      <w:numFmt w:val="lowerRoman"/>
+      <w:lvlText w:val="%3."/>
+      <w:lvlJc w:val="right"/>
+      <w:pPr>
+        <w:ind w:left="2160" w:hanging="180"/>
+      </w:pPr>
+    </w:lvl>
+    <w:lvl w:ilvl="3" w:tplc="240A000F" w:tentative="1">
+      <w:start w:val="1"/>
+      <w:numFmt w:val="decimal"/>
+      <w:lvlText w:val="%4."/>
+      <w:lvlJc w:val="left"/>
+      <w:pPr>
+        <w:ind w:left="2880" w:hanging="360"/>
+      </w:pPr>
+    </w:lvl>
+    <w:lvl w:ilvl="4" w:tplc="240A0019" w:tentative="1">
+      <w:start w:val="1"/>
+      <w:numFmt w:val="lowerLetter"/>
+      <w:lvlText w:val="%5."/>
+      <w:lvlJc w:val="left"/>
+      <w:pPr>
+        <w:ind w:left="3600" w:hanging="360"/>
+      </w:pPr>
+    </w:lvl>
+    <w:lvl w:ilvl="5" w:tplc="240A001B" w:tentative="1">
+      <w:start w:val="1"/>
+      <w:numFmt w:val="lowerRoman"/>
+      <w:lvlText w:val="%6."/>
+      <w:lvlJc w:val="right"/>
+      <w:pPr>
+        <w:ind w:left="4320" w:hanging="180"/>
+      </w:pPr>
+    </w:lvl>
+    <w:lvl w:ilvl="6" w:tplc="240A000F" w:tentative="1">
+      <w:start w:val="1"/>
+      <w:numFmt w:val="decimal"/>
+      <w:lvlText w:val="%7."/>
+      <w:lvlJc w:val="left"/>
+      <w:pPr>
+        <w:ind w:left="5040" w:hanging="360"/>
+      </w:pPr>
+    </w:lvl>
+    <w:lvl w:ilvl="7" w:tplc="240A0019" w:tentative="1">
+      <w:start w:val="1"/>
+      <w:numFmt w:val="lowerLetter"/>
+      <w:lvlText w:val="%8."/>
+      <w:lvlJc w:val="left"/>
+      <w:pPr>
+        <w:ind w:left="5760" w:hanging="360"/>
+      </w:pPr>
+    </w:lvl>
+    <w:lvl w:ilvl="8" w:tplc="240A001B" w:tentative="1">
+      <w:start w:val="1"/>
+      <w:numFmt w:val="lowerRoman"/>
+      <w:lvlText w:val="%9."/>
+      <w:lvlJc w:val="right"/>
+      <w:pPr>
+        <w:ind w:left="6480" w:hanging="180"/>
+      </w:pPr>
+    </w:lvl>
+  </w:abstractNum>
+  <w:abstractNum w:abstractNumId="2" w15:restartNumberingAfterBreak="0">
+    <w:nsid w:val="46A559F7"/>
+    <w:multiLevelType w:val="hybridMultilevel"/>
+    <w:tmpl w:val="465A360C"/>
+    <w:lvl w:ilvl="0" w:tplc="240A000F">
+      <w:start w:val="1"/>
+      <w:numFmt w:val="decimal"/>
+      <w:lvlText w:val="%1."/>
+      <w:lvlJc w:val="left"/>
+      <w:pPr>
+        <w:ind w:left="720" w:hanging="360"/>
+      </w:pPr>
+    </w:lvl>
+    <w:lvl w:ilvl="1" w:tplc="240A0019" w:tentative="1">
+      <w:start w:val="1"/>
+      <w:numFmt w:val="lowerLetter"/>
+      <w:lvlText w:val="%2."/>
+      <w:lvlJc w:val="left"/>
+      <w:pPr>
+        <w:ind w:left="1440" w:hanging="360"/>
+      </w:pPr>
+    </w:lvl>
+    <w:lvl w:ilvl="2" w:tplc="240A001B" w:tentative="1">
+      <w:start w:val="1"/>
+      <w:numFmt w:val="lowerRoman"/>
+      <w:lvlText w:val="%3."/>
+      <w:lvlJc w:val="right"/>
+      <w:pPr>
+        <w:ind w:left="2160" w:hanging="180"/>
+      </w:pPr>
+    </w:lvl>
+    <w:lvl w:ilvl="3" w:tplc="240A000F" w:tentative="1">
+      <w:start w:val="1"/>
+      <w:numFmt w:val="decimal"/>
+      <w:lvlText w:val="%4."/>
+      <w:lvlJc w:val="left"/>
+      <w:pPr>
+        <w:ind w:left="2880" w:hanging="360"/>
+      </w:pPr>
+    </w:lvl>
+    <w:lvl w:ilvl="4" w:tplc="240A0019" w:tentative="1">
+      <w:start w:val="1"/>
+      <w:numFmt w:val="lowerLetter"/>
+      <w:lvlText w:val="%5."/>
+      <w:lvlJc w:val="left"/>
+      <w:pPr>
+        <w:ind w:left="3600" w:hanging="360"/>
+      </w:pPr>
+    </w:lvl>
+    <w:lvl w:ilvl="5" w:tplc="240A001B" w:tentative="1">
+      <w:start w:val="1"/>
+      <w:numFmt w:val="lowerRoman"/>
+      <w:lvlText w:val="%6."/>
+      <w:lvlJc w:val="right"/>
+      <w:pPr>
+        <w:ind w:left="4320" w:hanging="180"/>
+      </w:pPr>
+    </w:lvl>
+    <w:lvl w:ilvl="6" w:tplc="240A000F" w:tentative="1">
+      <w:start w:val="1"/>
+      <w:numFmt w:val="decimal"/>
+      <w:lvlText w:val="%7."/>
+      <w:lvlJc w:val="left"/>
+      <w:pPr>
+        <w:ind w:left="5040" w:hanging="360"/>
+      </w:pPr>
+    </w:lvl>
+    <w:lvl w:ilvl="7" w:tplc="240A0019" w:tentative="1">
+      <w:start w:val="1"/>
+      <w:numFmt w:val="lowerLetter"/>
+      <w:lvlText w:val="%8."/>
+      <w:lvlJc w:val="left"/>
+      <w:pPr>
+        <w:ind w:left="5760" w:hanging="360"/>
+      </w:pPr>
+    </w:lvl>
+    <w:lvl w:ilvl="8" w:tplc="240A001B" w:tentative="1">
+      <w:start w:val="1"/>
+      <w:numFmt w:val="lowerRoman"/>
+      <w:lvlText w:val="%9."/>
+      <w:lvlJc w:val="right"/>
+      <w:pPr>
+        <w:ind w:left="6480" w:hanging="180"/>
+      </w:pPr>
+    </w:lvl>
+  </w:abstractNum>
+  <w:abstractNum w:abstractNumId="3" w15:restartNumberingAfterBreak="0">
     <w:nsid w:val="606F4CF1"/>
     <w:multiLevelType w:val="hybridMultilevel"/>
     <w:tmpl w:val="E6E4345E"/>
@@ -5379,7 +8979,7 @@
       </w:rPr>
     </w:lvl>
   </w:abstractNum>
-  <w:abstractNum w:abstractNumId="2" w15:restartNumberingAfterBreak="0">
+  <w:abstractNum w:abstractNumId="4" w15:restartNumberingAfterBreak="0">
     <w:nsid w:val="6CFB2669"/>
     <w:multiLevelType w:val="hybridMultilevel"/>
     <w:tmpl w:val="662052B4"/>
@@ -5492,7 +9092,7 @@
       </w:rPr>
     </w:lvl>
   </w:abstractNum>
-  <w:abstractNum w:abstractNumId="3" w15:restartNumberingAfterBreak="0">
+  <w:abstractNum w:abstractNumId="5" w15:restartNumberingAfterBreak="0">
     <w:nsid w:val="6EBB4041"/>
     <w:multiLevelType w:val="hybridMultilevel"/>
     <w:tmpl w:val="88BE810E"/>
@@ -5636,13 +9236,19 @@
     <w:abstractNumId w:val="0"/>
   </w:num>
   <w:num w:numId="2" w16cid:durableId="1684624321">
-    <w:abstractNumId w:val="2"/>
+    <w:abstractNumId w:val="4"/>
   </w:num>
   <w:num w:numId="3" w16cid:durableId="1284311495">
+    <w:abstractNumId w:val="5"/>
+  </w:num>
+  <w:num w:numId="4" w16cid:durableId="2116359298">
     <w:abstractNumId w:val="3"/>
   </w:num>
-  <w:num w:numId="4" w16cid:durableId="2116359298">
+  <w:num w:numId="5" w16cid:durableId="229927694">
     <w:abstractNumId w:val="1"/>
+  </w:num>
+  <w:num w:numId="6" w16cid:durableId="1882788429">
+    <w:abstractNumId w:val="2"/>
   </w:num>
 </w:numbering>
 </file>
@@ -6045,7 +9651,28 @@
   <w:style w:type="paragraph" w:default="1" w:styleId="Normal">
     <w:name w:val="Normal"/>
     <w:qFormat/>
-    <w:rsid w:val="00BC48B1"/>
+    <w:rsid w:val="00A53828"/>
+  </w:style>
+  <w:style w:type="paragraph" w:styleId="Ttulo1">
+    <w:name w:val="heading 1"/>
+    <w:basedOn w:val="Normal"/>
+    <w:next w:val="Normal"/>
+    <w:link w:val="Ttulo1Car"/>
+    <w:uiPriority w:val="9"/>
+    <w:qFormat/>
+    <w:rsid w:val="007957AA"/>
+    <w:pPr>
+      <w:keepNext/>
+      <w:keepLines/>
+      <w:spacing w:before="240" w:after="0"/>
+      <w:outlineLvl w:val="0"/>
+    </w:pPr>
+    <w:rPr>
+      <w:rFonts w:asciiTheme="majorHAnsi" w:eastAsiaTheme="majorEastAsia" w:hAnsiTheme="majorHAnsi" w:cstheme="majorBidi"/>
+      <w:color w:val="2F5496" w:themeColor="accent1" w:themeShade="BF"/>
+      <w:sz w:val="32"/>
+      <w:szCs w:val="32"/>
+    </w:rPr>
   </w:style>
   <w:style w:type="paragraph" w:styleId="Ttulo2">
     <w:name w:val="heading 2"/>
@@ -6221,13 +9848,18 @@
     <w:basedOn w:val="Fuentedeprrafopredeter"/>
     <w:rsid w:val="001823A1"/>
   </w:style>
+  <w:style w:type="character" w:customStyle="1" w:styleId="delimsizing">
+    <w:name w:val="delimsizing"/>
+    <w:basedOn w:val="Fuentedeprrafopredeter"/>
+    <w:rsid w:val="002F186A"/>
+  </w:style>
   <w:style w:type="paragraph" w:styleId="NormalWeb">
     <w:name w:val="Normal (Web)"/>
     <w:basedOn w:val="Normal"/>
     <w:uiPriority w:val="99"/>
     <w:semiHidden/>
     <w:unhideWhenUsed/>
-    <w:rsid w:val="00F107A8"/>
+    <w:rsid w:val="00882898"/>
     <w:pPr>
       <w:spacing w:before="100" w:beforeAutospacing="1" w:after="100" w:afterAutospacing="1" w:line="240" w:lineRule="auto"/>
     </w:pPr>
@@ -6241,7 +9873,7 @@
   <w:style w:type="paragraph" w:customStyle="1" w:styleId="katex-block">
     <w:name w:val="katex-block"/>
     <w:basedOn w:val="Normal"/>
-    <w:rsid w:val="00F107A8"/>
+    <w:rsid w:val="00882898"/>
     <w:pPr>
       <w:spacing w:before="100" w:beforeAutospacing="1" w:after="100" w:afterAutospacing="1" w:line="240" w:lineRule="auto"/>
     </w:pPr>
@@ -6250,6 +9882,19 @@
       <w:sz w:val="24"/>
       <w:szCs w:val="24"/>
       <w:lang w:eastAsia="es-CO"/>
+    </w:rPr>
+  </w:style>
+  <w:style w:type="character" w:customStyle="1" w:styleId="Ttulo1Car">
+    <w:name w:val="Título 1 Car"/>
+    <w:basedOn w:val="Fuentedeprrafopredeter"/>
+    <w:link w:val="Ttulo1"/>
+    <w:uiPriority w:val="9"/>
+    <w:rsid w:val="007957AA"/>
+    <w:rPr>
+      <w:rFonts w:asciiTheme="majorHAnsi" w:eastAsiaTheme="majorEastAsia" w:hAnsiTheme="majorHAnsi" w:cstheme="majorBidi"/>
+      <w:color w:val="2F5496" w:themeColor="accent1" w:themeShade="BF"/>
+      <w:sz w:val="32"/>
+      <w:szCs w:val="32"/>
     </w:rPr>
   </w:style>
 </w:styles>

</xml_diff>